<commit_message>
Examples/Showcases and Readme files are updated with API reference 17.1.0
</commit_message>
<xml_diff>
--- a/Showcases/GroupDocs.Comparison.Viewer/GroupDocsComparisonMvcDemo/App_Data/myOutput.Docx
+++ b/Showcases/GroupDocs.Comparison.Viewer/GroupDocsComparisonMvcDemo/App_Data/myOutput.Docx
@@ -1,7 +1,7 @@
 
 <file path=word/document.xml><?xml version="1.0" encoding="utf-8"?>
 <w:document xmlns:wpc="http://schemas.microsoft.com/office/word/2010/wordprocessingCanvas" xmlns:mc="http://schemas.openxmlformats.org/markup-compatibility/2006" xmlns:o="urn:schemas-microsoft-com:office:office" xmlns:r="http://schemas.openxmlformats.org/officeDocument/2006/relationships" xmlns:m="http://schemas.openxmlformats.org/officeDocument/2006/math" xmlns:v="urn:schemas-microsoft-com:vml" xmlns:wp14="http://schemas.microsoft.com/office/word/2010/wordprocessingDrawing" xmlns:wp="http://schemas.openxmlformats.org/drawingml/2006/wordprocessingDrawing" xmlns:w10="urn:schemas-microsoft-com:office:word" xmlns:w="http://schemas.openxmlformats.org/wordprocessingml/2006/main" xmlns:w14="http://schemas.microsoft.com/office/word/2010/wordml" xmlns:w15="http://schemas.microsoft.com/office/word/2012/wordml" xmlns:wne="http://schemas.microsoft.com/office/word/2006/wordml" xmlns:wpg="http://schemas.microsoft.com/office/word/2010/wordprocessingGroup" xmlns:wpi="http://schemas.microsoft.com/office/word/2010/wordprocessingInk" xmlns:wps="http://schemas.microsoft.com/office/word/2010/wordprocessingShape" mc:Ignorable="w14 w15 wp14">
-  <!-- Generated by Aspose.Words for .NET 16.12.0.0 -->
+  <!-- Generated by Aspose.Words for .NET 17.1.0.0 -->
   <w:body>
     <w:p>
       <w:pPr>
@@ -17,7 +17,7 @@
           <w:color w:val="FF0000"/>
           <w:sz w:val="24"/>
         </w:rPr>
-        <w:t>Evaluation Only. Created with Aspose.Words. Copyright 2003-2016 Aspose Pty Ltd.</w:t>
+        <w:t>Evaluation Only. Created with Aspose.Words. Copyright 2003-2017 Aspose Pty Ltd.</w:t>
       </w:r>
     </w:p>
     <w:p>

</xml_diff>

<commit_message>
Updated showcases for GroupDocs.Comparison for .NET API 17.4.0
</commit_message>
<xml_diff>
--- a/Showcases/GroupDocs.Comparison.Viewer/GroupDocsComparisonMvcDemo/App_Data/myOutput.Docx
+++ b/Showcases/GroupDocs.Comparison.Viewer/GroupDocsComparisonMvcDemo/App_Data/myOutput.Docx
@@ -1,7 +1,7 @@
 
 <file path=word/document.xml><?xml version="1.0" encoding="utf-8"?>
 <w:document xmlns:wpc="http://schemas.microsoft.com/office/word/2010/wordprocessingCanvas" xmlns:mc="http://schemas.openxmlformats.org/markup-compatibility/2006" xmlns:o="urn:schemas-microsoft-com:office:office" xmlns:r="http://schemas.openxmlformats.org/officeDocument/2006/relationships" xmlns:m="http://schemas.openxmlformats.org/officeDocument/2006/math" xmlns:v="urn:schemas-microsoft-com:vml" xmlns:wp14="http://schemas.microsoft.com/office/word/2010/wordprocessingDrawing" xmlns:wp="http://schemas.openxmlformats.org/drawingml/2006/wordprocessingDrawing" xmlns:w10="urn:schemas-microsoft-com:office:word" xmlns:w="http://schemas.openxmlformats.org/wordprocessingml/2006/main" xmlns:w14="http://schemas.microsoft.com/office/word/2010/wordml" xmlns:w15="http://schemas.microsoft.com/office/word/2012/wordml" xmlns:wne="http://schemas.microsoft.com/office/word/2006/wordml" xmlns:wpg="http://schemas.microsoft.com/office/word/2010/wordprocessingGroup" xmlns:wpi="http://schemas.microsoft.com/office/word/2010/wordprocessingInk" xmlns:wps="http://schemas.microsoft.com/office/word/2010/wordprocessingShape" mc:Ignorable="w14 w15 wp14">
-  <!-- Generated by Aspose.Words for .NET 17.2.0.0 -->
+  <!-- Generated by Aspose.Words for .NET 17.3.0.0 -->
   <w:body>
     <w:p>
       <w:pPr>
@@ -129,18 +129,15 @@
               <w:rPr>
                 <w:rStyle w:val="DefaultParagraphFont"/>
                 <w:rFonts w:ascii="Cambria" w:eastAsia="Cambria" w:hAnsi="Cambria" w:cs="Cambria"/>
-                <w:b w:val="0"/>
-                <w:i w:val="0"/>
-                <w:smallCaps w:val="0"/>
-                <w:strike w:val="0"/>
+                <w:b/>
+                <w:i w:val="0"/>
+                <w:smallCaps w:val="0"/>
                 <w:color w:val="0000FF"/>
                 <w:sz w:val="32"/>
-                <w:u w:val="single" w:color="0000FF"/>
+                <w:u w:val="none" w:color="auto"/>
               </w:rPr>
               <w:t xml:space="preserve"> changed</w:t>
             </w:r>
-            <w:bookmarkStart w:id="0" w:name="GD-0"/>
-            <w:bookmarkEnd w:id="0"/>
             <w:r>
               <w:rPr>
                 <w:rStyle w:val="DefaultParagraphFont"/>
@@ -446,15 +443,12 @@
                 <w:b w:val="0"/>
                 <w:i w:val="0"/>
                 <w:smallCaps w:val="0"/>
-                <w:strike w:val="0"/>
                 <w:color w:val="0000FF"/>
                 <w:sz w:val="22"/>
-                <w:u w:val="single" w:color="0000FF"/>
+                <w:u w:val="none" w:color="auto"/>
               </w:rPr>
               <w:t xml:space="preserve">changed here too </w:t>
             </w:r>
-            <w:bookmarkStart w:id="1" w:name="GD-1"/>
-            <w:bookmarkEnd w:id="1"/>
             <w:r>
               <w:rPr>
                 <w:rStyle w:val="DefaultParagraphFont"/>
@@ -514,15 +508,12 @@
                 <w:b w:val="0"/>
                 <w:i w:val="0"/>
                 <w:smallCaps w:val="0"/>
-                <w:strike w:val="0"/>
                 <w:color w:val="0000FF"/>
                 <w:sz w:val="22"/>
-                <w:u w:val="single" w:color="0000FF"/>
+                <w:u w:val="none" w:color="auto"/>
               </w:rPr>
               <w:t xml:space="preserve"> changed here</w:t>
             </w:r>
-            <w:bookmarkStart w:id="2" w:name="GD-2"/>
-            <w:bookmarkEnd w:id="2"/>
             <w:r>
               <w:rPr>
                 <w:rStyle w:val="DefaultParagraphFont"/>
@@ -683,15 +674,12 @@
                 <w:b w:val="0"/>
                 <w:i w:val="0"/>
                 <w:smallCaps w:val="0"/>
-                <w:strike w:val="0"/>
                 <w:color w:val="0000FF"/>
                 <w:sz w:val="22"/>
-                <w:u w:val="single" w:color="0000FF"/>
+                <w:u w:val="none" w:color="auto"/>
               </w:rPr>
               <w:t xml:space="preserve">changed here too </w:t>
             </w:r>
-            <w:bookmarkStart w:id="3" w:name="GD-3"/>
-            <w:bookmarkEnd w:id="3"/>
             <w:r>
               <w:rPr>
                 <w:rStyle w:val="DefaultParagraphFont"/>
@@ -894,31 +882,25 @@
                 <w:b w:val="0"/>
                 <w:i w:val="0"/>
                 <w:smallCaps w:val="0"/>
-                <w:strike w:val="0"/>
                 <w:color w:val="0000FF"/>
                 <w:sz w:val="22"/>
-                <w:u w:val="single" w:color="0000FF"/>
+                <w:u w:val="none" w:color="auto"/>
               </w:rPr>
               <w:t xml:space="preserve"> </w:t>
             </w:r>
-            <w:bookmarkStart w:id="4" w:name="GD-4"/>
-            <w:bookmarkEnd w:id="4"/>
-            <w:r>
-              <w:rPr>
-                <w:rStyle w:val="DefaultParagraphFont"/>
-                <w:rFonts w:ascii="Calibri" w:eastAsia="Calibri" w:hAnsi="Calibri" w:cs="Calibri"/>
-                <w:b w:val="0"/>
-                <w:i w:val="0"/>
-                <w:smallCaps w:val="0"/>
-                <w:strike w:val="0"/>
+            <w:r>
+              <w:rPr>
+                <w:rStyle w:val="DefaultParagraphFont"/>
+                <w:rFonts w:ascii="Calibri" w:eastAsia="Calibri" w:hAnsi="Calibri" w:cs="Calibri"/>
+                <w:b w:val="0"/>
+                <w:i w:val="0"/>
+                <w:smallCaps w:val="0"/>
                 <w:color w:val="0000FF"/>
                 <w:sz w:val="22"/>
-                <w:u w:val="single" w:color="0000FF"/>
+                <w:u w:val="none" w:color="auto"/>
               </w:rPr>
               <w:t>changed here too</w:t>
             </w:r>
-            <w:bookmarkStart w:id="5" w:name="GD-5"/>
-            <w:bookmarkEnd w:id="5"/>
             <w:r>
               <w:rPr>
                 <w:rStyle w:val="DefaultParagraphFont"/>
@@ -1676,15 +1658,12 @@
                 <w:b w:val="0"/>
                 <w:i w:val="0"/>
                 <w:smallCaps w:val="0"/>
-                <w:strike w:val="0"/>
                 <w:color w:val="0000FF"/>
                 <w:sz w:val="22"/>
-                <w:u w:val="single" w:color="0000FF"/>
+                <w:u w:val="none" w:color="auto"/>
               </w:rPr>
               <w:t xml:space="preserve">changed here too </w:t>
             </w:r>
-            <w:bookmarkStart w:id="6" w:name="GD-6"/>
-            <w:bookmarkEnd w:id="6"/>
             <w:r>
               <w:rPr>
                 <w:rStyle w:val="DefaultParagraphFont"/>

</xml_diff>

<commit_message>
Example and Showcase project code updated with API v17.5.0
</commit_message>
<xml_diff>
--- a/Showcases/GroupDocs.Comparison.Viewer/GroupDocsComparisonMvcDemo/App_Data/myOutput.Docx
+++ b/Showcases/GroupDocs.Comparison.Viewer/GroupDocsComparisonMvcDemo/App_Data/myOutput.Docx
@@ -1,7 +1,7 @@
 
 <file path=word/document.xml><?xml version="1.0" encoding="utf-8"?>
 <w:document xmlns:wpc="http://schemas.microsoft.com/office/word/2010/wordprocessingCanvas" xmlns:mc="http://schemas.openxmlformats.org/markup-compatibility/2006" xmlns:o="urn:schemas-microsoft-com:office:office" xmlns:r="http://schemas.openxmlformats.org/officeDocument/2006/relationships" xmlns:m="http://schemas.openxmlformats.org/officeDocument/2006/math" xmlns:v="urn:schemas-microsoft-com:vml" xmlns:wp14="http://schemas.microsoft.com/office/word/2010/wordprocessingDrawing" xmlns:wp="http://schemas.openxmlformats.org/drawingml/2006/wordprocessingDrawing" xmlns:w10="urn:schemas-microsoft-com:office:word" xmlns:w="http://schemas.openxmlformats.org/wordprocessingml/2006/main" xmlns:w14="http://schemas.microsoft.com/office/word/2010/wordml" xmlns:w15="http://schemas.microsoft.com/office/word/2012/wordml" xmlns:wne="http://schemas.microsoft.com/office/word/2006/wordml" xmlns:wpg="http://schemas.microsoft.com/office/word/2010/wordprocessingGroup" xmlns:wpi="http://schemas.microsoft.com/office/word/2010/wordprocessingInk" xmlns:wps="http://schemas.microsoft.com/office/word/2010/wordprocessingShape" mc:Ignorable="w14 w15 wp14">
-  <!-- Generated by Aspose.Words for .NET 17.3.0.0 -->
+  <!-- Generated by Aspose.Words for .NET 17.4.0.0 -->
   <w:body>
     <w:p>
       <w:pPr>
@@ -129,9 +129,10 @@
               <w:rPr>
                 <w:rStyle w:val="DefaultParagraphFont"/>
                 <w:rFonts w:ascii="Cambria" w:eastAsia="Cambria" w:hAnsi="Cambria" w:cs="Cambria"/>
-                <w:b/>
-                <w:i w:val="0"/>
-                <w:smallCaps w:val="0"/>
+                <w:b w:val="0"/>
+                <w:i w:val="0"/>
+                <w:smallCaps w:val="0"/>
+                <w:strike w:val="0"/>
                 <w:color w:val="0000FF"/>
                 <w:sz w:val="32"/>
                 <w:u w:val="none" w:color="auto"/>
@@ -300,6 +301,7 @@
                 <w:b w:val="0"/>
                 <w:i w:val="0"/>
                 <w:smallCaps w:val="0"/>
+                <w:strike/>
                 <w:color w:val="auto"/>
                 <w:sz w:val="22"/>
                 <w:u w:val="none" w:color="auto"/>
@@ -313,6 +315,7 @@
                 <w:b w:val="0"/>
                 <w:i w:val="0"/>
                 <w:smallCaps w:val="0"/>
+                <w:strike/>
                 <w:color w:val="auto"/>
                 <w:sz w:val="22"/>
                 <w:u w:val="none" w:color="auto"/>
@@ -326,11 +329,25 @@
                 <w:b w:val="0"/>
                 <w:i w:val="0"/>
                 <w:smallCaps w:val="0"/>
-                <w:color w:val="auto"/>
-                <w:sz w:val="22"/>
-                <w:u w:val="none" w:color="auto"/>
-              </w:rPr>
-              <w:t xml:space="preserve">typesetting, remaining essentially unchanged. It was </w:t>
+                <w:strike/>
+                <w:color w:val="auto"/>
+                <w:sz w:val="22"/>
+                <w:u w:val="none" w:color="auto"/>
+              </w:rPr>
+              <w:t xml:space="preserve">typesetting, remaining </w:t>
+            </w:r>
+            <w:r>
+              <w:rPr>
+                <w:rStyle w:val="DefaultParagraphFont"/>
+                <w:rFonts w:ascii="Calibri" w:eastAsia="Calibri" w:hAnsi="Calibri" w:cs="Calibri"/>
+                <w:b w:val="0"/>
+                <w:i w:val="0"/>
+                <w:smallCaps w:val="0"/>
+                <w:color w:val="auto"/>
+                <w:sz w:val="22"/>
+                <w:u w:val="none" w:color="auto"/>
+              </w:rPr>
+              <w:t xml:space="preserve">essentially unchanged. It was </w:t>
             </w:r>
             <w:r>
               <w:rPr>
@@ -443,6 +460,7 @@
                 <w:b w:val="0"/>
                 <w:i w:val="0"/>
                 <w:smallCaps w:val="0"/>
+                <w:strike w:val="0"/>
                 <w:color w:val="0000FF"/>
                 <w:sz w:val="22"/>
                 <w:u w:val="none" w:color="auto"/>
@@ -508,6 +526,7 @@
                 <w:b w:val="0"/>
                 <w:i w:val="0"/>
                 <w:smallCaps w:val="0"/>
+                <w:strike w:val="0"/>
                 <w:color w:val="0000FF"/>
                 <w:sz w:val="22"/>
                 <w:u w:val="none" w:color="auto"/>
@@ -674,6 +693,7 @@
                 <w:b w:val="0"/>
                 <w:i w:val="0"/>
                 <w:smallCaps w:val="0"/>
+                <w:strike w:val="0"/>
                 <w:color w:val="0000FF"/>
                 <w:sz w:val="22"/>
                 <w:u w:val="none" w:color="auto"/>
@@ -882,24 +902,12 @@
                 <w:b w:val="0"/>
                 <w:i w:val="0"/>
                 <w:smallCaps w:val="0"/>
+                <w:strike w:val="0"/>
                 <w:color w:val="0000FF"/>
                 <w:sz w:val="22"/>
                 <w:u w:val="none" w:color="auto"/>
               </w:rPr>
-              <w:t xml:space="preserve"> </w:t>
-            </w:r>
-            <w:r>
-              <w:rPr>
-                <w:rStyle w:val="DefaultParagraphFont"/>
-                <w:rFonts w:ascii="Calibri" w:eastAsia="Calibri" w:hAnsi="Calibri" w:cs="Calibri"/>
-                <w:b w:val="0"/>
-                <w:i w:val="0"/>
-                <w:smallCaps w:val="0"/>
-                <w:color w:val="0000FF"/>
-                <w:sz w:val="22"/>
-                <w:u w:val="none" w:color="auto"/>
-              </w:rPr>
-              <w:t>changed here too</w:t>
+              <w:t xml:space="preserve"> changed here too</w:t>
             </w:r>
             <w:r>
               <w:rPr>
@@ -1658,6 +1666,7 @@
                 <w:b w:val="0"/>
                 <w:i w:val="0"/>
                 <w:smallCaps w:val="0"/>
+                <w:strike w:val="0"/>
                 <w:color w:val="0000FF"/>
                 <w:sz w:val="22"/>
                 <w:u w:val="none" w:color="auto"/>

</xml_diff>

<commit_message>
Example and Showcase code updated with GroupDocs.Comparison for .NET v17.6.0 API.
</commit_message>
<xml_diff>
--- a/Showcases/GroupDocs.Comparison.Viewer/GroupDocsComparisonMvcDemo/App_Data/myOutput.Docx
+++ b/Showcases/GroupDocs.Comparison.Viewer/GroupDocsComparisonMvcDemo/App_Data/myOutput.Docx
@@ -1,11 +1,11 @@
 
 <file path=word/document.xml><?xml version="1.0" encoding="utf-8"?>
-<w:document xmlns:wpc="http://schemas.microsoft.com/office/word/2010/wordprocessingCanvas" xmlns:mc="http://schemas.openxmlformats.org/markup-compatibility/2006" xmlns:o="urn:schemas-microsoft-com:office:office" xmlns:r="http://schemas.openxmlformats.org/officeDocument/2006/relationships" xmlns:m="http://schemas.openxmlformats.org/officeDocument/2006/math" xmlns:v="urn:schemas-microsoft-com:vml" xmlns:wp14="http://schemas.microsoft.com/office/word/2010/wordprocessingDrawing" xmlns:wp="http://schemas.openxmlformats.org/drawingml/2006/wordprocessingDrawing" xmlns:w10="urn:schemas-microsoft-com:office:word" xmlns:w="http://schemas.openxmlformats.org/wordprocessingml/2006/main" xmlns:w14="http://schemas.microsoft.com/office/word/2010/wordml" xmlns:w15="http://schemas.microsoft.com/office/word/2012/wordml" xmlns:wne="http://schemas.microsoft.com/office/word/2006/wordml" xmlns:wpg="http://schemas.microsoft.com/office/word/2010/wordprocessingGroup" xmlns:wpi="http://schemas.microsoft.com/office/word/2010/wordprocessingInk" xmlns:wps="http://schemas.microsoft.com/office/word/2010/wordprocessingShape" mc:Ignorable="w14 w15 wp14">
-  <!-- Generated by Aspose.Words for .NET 17.4.0.0 -->
+<w:document xmlns:wpc="http://schemas.microsoft.com/office/word/2010/wordprocessingCanvas" xmlns:cx="http://schemas.microsoft.com/office/drawing/2014/chartex" xmlns:cx1="http://schemas.microsoft.com/office/drawing/2015/9/8/chartex" xmlns:cx2="http://schemas.microsoft.com/office/drawing/2015/10/21/chartex" xmlns:cx3="http://schemas.microsoft.com/office/drawing/2016/5/9/chartex" xmlns:cx4="http://schemas.microsoft.com/office/drawing/2016/5/10/chartex" xmlns:cx5="http://schemas.microsoft.com/office/drawing/2016/5/11/chartex" xmlns:mc="http://schemas.openxmlformats.org/markup-compatibility/2006" xmlns:o="urn:schemas-microsoft-com:office:office" xmlns:r="http://schemas.openxmlformats.org/officeDocument/2006/relationships" xmlns:m="http://schemas.openxmlformats.org/officeDocument/2006/math" xmlns:v="urn:schemas-microsoft-com:vml" xmlns:wp14="http://schemas.microsoft.com/office/word/2010/wordprocessingDrawing" xmlns:wp="http://schemas.openxmlformats.org/drawingml/2006/wordprocessingDrawing" xmlns:w10="urn:schemas-microsoft-com:office:word" xmlns:w="http://schemas.openxmlformats.org/wordprocessingml/2006/main" xmlns:w14="http://schemas.microsoft.com/office/word/2010/wordml" xmlns:w15="http://schemas.microsoft.com/office/word/2012/wordml" xmlns:wne="http://schemas.microsoft.com/office/word/2006/wordml" xmlns:wpg="http://schemas.microsoft.com/office/word/2010/wordprocessingGroup" xmlns:wpi="http://schemas.microsoft.com/office/word/2010/wordprocessingInk" xmlns:wps="http://schemas.microsoft.com/office/word/2010/wordprocessingShape" mc:Ignorable="w14 w15 wp14">
+  <!-- Generated by Aspose.Words for .NET 17.6 -->
   <w:body>
     <w:p>
       <w:pPr>
-        <w:pStyle w:val="Normal00"/>
+        <w:pStyle w:val="Normal026"/>
         <w:rPr>
           <w:rStyle w:val="DefaultParagraphFont"/>
         </w:rPr>
@@ -22,7 +22,7 @@
     </w:p>
     <w:p>
       <w:pPr>
-        <w:pStyle w:val="Title00"/>
+        <w:pStyle w:val="Title01"/>
         <w:rPr>
           <w:rStyle w:val="DefaultParagraphFont"/>
         </w:rPr>
@@ -42,7 +42,7 @@
     </w:p>
     <w:p>
       <w:pPr>
-        <w:pStyle w:val="Normal00"/>
+        <w:pStyle w:val="Normal0100"/>
         <w:rPr>
           <w:rStyle w:val="DefaultParagraphFont"/>
         </w:rPr>
@@ -106,7 +106,7 @@
           </w:tcPr>
           <w:p>
             <w:pPr>
-              <w:pStyle w:val="Heading100"/>
+              <w:pStyle w:val="Heading103"/>
               <w:outlineLvl w:val="0"/>
               <w:rPr>
                 <w:rStyle w:val="DefaultParagraphFont"/>
@@ -129,10 +129,9 @@
               <w:rPr>
                 <w:rStyle w:val="DefaultParagraphFont"/>
                 <w:rFonts w:ascii="Cambria" w:eastAsia="Cambria" w:hAnsi="Cambria" w:cs="Cambria"/>
-                <w:b w:val="0"/>
-                <w:i w:val="0"/>
-                <w:smallCaps w:val="0"/>
-                <w:strike w:val="0"/>
+                <w:b/>
+                <w:i w:val="0"/>
+                <w:smallCaps w:val="0"/>
                 <w:color w:val="0000FF"/>
                 <w:sz w:val="32"/>
                 <w:u w:val="none" w:color="auto"/>
@@ -155,7 +154,7 @@
           </w:p>
           <w:p>
             <w:pPr>
-              <w:pStyle w:val="Normal00"/>
+              <w:pStyle w:val="Normal030"/>
               <w:jc w:val="both"/>
               <w:rPr>
                 <w:rStyle w:val="DefaultParagraphFont"/>
@@ -460,7 +459,6 @@
                 <w:b w:val="0"/>
                 <w:i w:val="0"/>
                 <w:smallCaps w:val="0"/>
-                <w:strike w:val="0"/>
                 <w:color w:val="0000FF"/>
                 <w:sz w:val="22"/>
                 <w:u w:val="none" w:color="auto"/>
@@ -526,7 +524,6 @@
                 <w:b w:val="0"/>
                 <w:i w:val="0"/>
                 <w:smallCaps w:val="0"/>
-                <w:strike w:val="0"/>
                 <w:color w:val="0000FF"/>
                 <w:sz w:val="22"/>
                 <w:u w:val="none" w:color="auto"/>
@@ -549,7 +546,7 @@
           </w:p>
           <w:p>
             <w:pPr>
-              <w:pStyle w:val="Heading100"/>
+              <w:pStyle w:val="Heading1000"/>
               <w:outlineLvl w:val="0"/>
               <w:rPr>
                 <w:rStyle w:val="DefaultParagraphFont"/>
@@ -564,7 +561,7 @@
           </w:p>
           <w:p>
             <w:pPr>
-              <w:pStyle w:val="Normal00"/>
+              <w:pStyle w:val="Normal050"/>
               <w:rPr>
                 <w:rStyle w:val="DefaultParagraphFont"/>
               </w:rPr>
@@ -693,7 +690,6 @@
                 <w:b w:val="0"/>
                 <w:i w:val="0"/>
                 <w:smallCaps w:val="0"/>
-                <w:strike w:val="0"/>
                 <w:color w:val="0000FF"/>
                 <w:sz w:val="22"/>
                 <w:u w:val="none" w:color="auto"/>
@@ -794,7 +790,7 @@
           </w:p>
           <w:p>
             <w:pPr>
-              <w:pStyle w:val="Normal00"/>
+              <w:pStyle w:val="Normal060"/>
               <w:rPr>
                 <w:rStyle w:val="DefaultParagraphFont"/>
               </w:rPr>
@@ -802,7 +798,7 @@
           </w:p>
           <w:p>
             <w:pPr>
-              <w:pStyle w:val="Normal00"/>
+              <w:pStyle w:val="Normal070"/>
               <w:rPr>
                 <w:rStyle w:val="DefaultParagraphFont"/>
               </w:rPr>
@@ -810,7 +806,7 @@
           </w:p>
           <w:p>
             <w:pPr>
-              <w:pStyle w:val="Heading100"/>
+              <w:pStyle w:val="Heading1010"/>
               <w:outlineLvl w:val="0"/>
               <w:rPr>
                 <w:rStyle w:val="DefaultParagraphFont"/>
@@ -825,7 +821,7 @@
           </w:p>
           <w:p>
             <w:pPr>
-              <w:pStyle w:val="Normal00"/>
+              <w:pStyle w:val="Normal090"/>
               <w:rPr>
                 <w:rStyle w:val="DefaultParagraphFont"/>
               </w:rPr>
@@ -902,7 +898,6 @@
                 <w:b w:val="0"/>
                 <w:i w:val="0"/>
                 <w:smallCaps w:val="0"/>
-                <w:strike w:val="0"/>
                 <w:color w:val="0000FF"/>
                 <w:sz w:val="22"/>
                 <w:u w:val="none" w:color="auto"/>
@@ -1328,7 +1323,7 @@
           </w:p>
           <w:p>
             <w:pPr>
-              <w:pStyle w:val="Normal00"/>
+              <w:pStyle w:val="Normal01000"/>
               <w:jc w:val="both"/>
               <w:rPr>
                 <w:rStyle w:val="DefaultParagraphFont"/>
@@ -1342,7 +1337,7 @@
           </w:tcPr>
           <w:p>
             <w:pPr>
-              <w:pStyle w:val="Heading100"/>
+              <w:pStyle w:val="Heading1020"/>
               <w:outlineLvl w:val="0"/>
               <w:rPr>
                 <w:rStyle w:val="DefaultParagraphFont"/>
@@ -1372,7 +1367,7 @@
           </w:tcPr>
           <w:p>
             <w:pPr>
-              <w:pStyle w:val="Title00"/>
+              <w:pStyle w:val="Title000"/>
               <w:rPr>
                 <w:rStyle w:val="DefaultParagraphFont"/>
               </w:rPr>
@@ -1385,7 +1380,7 @@
           </w:tcPr>
           <w:p>
             <w:pPr>
-              <w:pStyle w:val="ListParagraph00"/>
+              <w:pStyle w:val="ListParagraph012"/>
               <w:numPr>
                 <w:ilvl w:val="0"/>
                 <w:numId w:val="25"/>
@@ -1427,7 +1422,7 @@
           </w:p>
           <w:p>
             <w:pPr>
-              <w:pStyle w:val="ListParagraph00"/>
+              <w:pStyle w:val="ListParagraph000"/>
               <w:numPr>
                 <w:ilvl w:val="0"/>
                 <w:numId w:val="26"/>
@@ -1481,7 +1476,7 @@
           </w:p>
           <w:p>
             <w:pPr>
-              <w:pStyle w:val="ListParagraph00"/>
+              <w:pStyle w:val="ListParagraph0100"/>
               <w:numPr>
                 <w:ilvl w:val="0"/>
                 <w:numId w:val="27"/>
@@ -1666,7 +1661,6 @@
                 <w:b w:val="0"/>
                 <w:i w:val="0"/>
                 <w:smallCaps w:val="0"/>
-                <w:strike w:val="0"/>
                 <w:color w:val="0000FF"/>
                 <w:sz w:val="22"/>
                 <w:u w:val="none" w:color="auto"/>
@@ -1702,7 +1696,7 @@
           </w:p>
           <w:p>
             <w:pPr>
-              <w:pStyle w:val="ListParagraph00"/>
+              <w:pStyle w:val="ListParagraph020"/>
               <w:numPr>
                 <w:ilvl w:val="0"/>
                 <w:numId w:val="28"/>
@@ -1720,7 +1714,7 @@
           </w:p>
           <w:p>
             <w:pPr>
-              <w:pStyle w:val="ListParagraph00"/>
+              <w:pStyle w:val="ListParagraph030"/>
               <w:numPr>
                 <w:ilvl w:val="0"/>
                 <w:numId w:val="29"/>
@@ -1822,7 +1816,7 @@
           </w:p>
           <w:p>
             <w:pPr>
-              <w:pStyle w:val="ListParagraph00"/>
+              <w:pStyle w:val="ListParagraph040"/>
               <w:numPr>
                 <w:ilvl w:val="0"/>
                 <w:numId w:val="30"/>
@@ -1840,7 +1834,7 @@
           </w:p>
           <w:p>
             <w:pPr>
-              <w:pStyle w:val="ListParagraph00"/>
+              <w:pStyle w:val="ListParagraph050"/>
               <w:numPr>
                 <w:ilvl w:val="0"/>
                 <w:numId w:val="31"/>
@@ -1942,7 +1936,7 @@
           </w:p>
           <w:p>
             <w:pPr>
-              <w:pStyle w:val="ListParagraph00"/>
+              <w:pStyle w:val="ListParagraph060"/>
               <w:numPr>
                 <w:ilvl w:val="0"/>
                 <w:numId w:val="32"/>
@@ -1960,7 +1954,7 @@
           </w:p>
           <w:p>
             <w:pPr>
-              <w:pStyle w:val="ListParagraph00"/>
+              <w:pStyle w:val="ListParagraph070"/>
               <w:numPr>
                 <w:ilvl w:val="0"/>
                 <w:numId w:val="33"/>
@@ -2062,7 +2056,7 @@
           </w:p>
           <w:p>
             <w:pPr>
-              <w:pStyle w:val="ListParagraph00"/>
+              <w:pStyle w:val="ListParagraph080"/>
               <w:numPr>
                 <w:ilvl w:val="0"/>
                 <w:numId w:val="34"/>
@@ -2080,7 +2074,7 @@
           </w:p>
           <w:p>
             <w:pPr>
-              <w:pStyle w:val="ListParagraph00"/>
+              <w:pStyle w:val="ListParagraph090"/>
               <w:numPr>
                 <w:ilvl w:val="0"/>
                 <w:numId w:val="35"/>
@@ -2182,7 +2176,7 @@
           </w:p>
           <w:p>
             <w:pPr>
-              <w:pStyle w:val="ListParagraph00"/>
+              <w:pStyle w:val="ListParagraph01000"/>
               <w:numPr>
                 <w:ilvl w:val="0"/>
                 <w:numId w:val="36"/>
@@ -2200,7 +2194,7 @@
           </w:p>
           <w:p>
             <w:pPr>
-              <w:pStyle w:val="ListParagraph00"/>
+              <w:pStyle w:val="ListParagraph0110"/>
               <w:numPr>
                 <w:ilvl w:val="0"/>
                 <w:numId w:val="37"/>
@@ -2285,7 +2279,7 @@
           </w:tcPr>
           <w:p>
             <w:pPr>
-              <w:pStyle w:val="ListParagraph10"/>
+              <w:pStyle w:val="ListParagraph15"/>
               <w:numPr>
                 <w:ilvl w:val="0"/>
                 <w:numId w:val="0"/>
@@ -2365,7 +2359,7 @@
           </w:p>
           <w:p>
             <w:pPr>
-              <w:pStyle w:val="ListParagraph10"/>
+              <w:pStyle w:val="ListParagraph15"/>
               <w:numPr>
                 <w:ilvl w:val="0"/>
                 <w:numId w:val="38"/>
@@ -2383,7 +2377,7 @@
           </w:p>
           <w:p>
             <w:pPr>
-              <w:pStyle w:val="ListParagraph10"/>
+              <w:pStyle w:val="ListParagraph15"/>
               <w:numPr>
                 <w:ilvl w:val="0"/>
                 <w:numId w:val="38"/>
@@ -2485,7 +2479,7 @@
           </w:p>
           <w:p>
             <w:pPr>
-              <w:pStyle w:val="ListParagraph10"/>
+              <w:pStyle w:val="ListParagraph15"/>
               <w:numPr>
                 <w:ilvl w:val="0"/>
                 <w:numId w:val="38"/>
@@ -2503,7 +2497,7 @@
           </w:p>
           <w:p>
             <w:pPr>
-              <w:pStyle w:val="ListParagraph10"/>
+              <w:pStyle w:val="ListParagraph15"/>
               <w:numPr>
                 <w:ilvl w:val="0"/>
                 <w:numId w:val="38"/>
@@ -2563,7 +2557,7 @@
           </w:p>
           <w:p>
             <w:pPr>
-              <w:pStyle w:val="ListParagraph10"/>
+              <w:pStyle w:val="ListParagraph15"/>
               <w:numPr>
                 <w:ilvl w:val="0"/>
                 <w:numId w:val="38"/>
@@ -2597,7 +2591,7 @@
 </file>
 
 <file path=word/numbering.xml><?xml version="1.0" encoding="utf-8"?>
-<w:numbering xmlns:wpc="http://schemas.microsoft.com/office/word/2010/wordprocessingCanvas" xmlns:mc="http://schemas.openxmlformats.org/markup-compatibility/2006" xmlns:o="urn:schemas-microsoft-com:office:office" xmlns:r="http://schemas.openxmlformats.org/officeDocument/2006/relationships" xmlns:m="http://schemas.openxmlformats.org/officeDocument/2006/math" xmlns:v="urn:schemas-microsoft-com:vml" xmlns:wp14="http://schemas.microsoft.com/office/word/2010/wordprocessingDrawing" xmlns:wp="http://schemas.openxmlformats.org/drawingml/2006/wordprocessingDrawing" xmlns:w10="urn:schemas-microsoft-com:office:word" xmlns:w="http://schemas.openxmlformats.org/wordprocessingml/2006/main" xmlns:w14="http://schemas.microsoft.com/office/word/2010/wordml" xmlns:w15="http://schemas.microsoft.com/office/word/2012/wordml" xmlns:wne="http://schemas.microsoft.com/office/word/2006/wordml" xmlns:wpg="http://schemas.microsoft.com/office/word/2010/wordprocessingGroup" xmlns:wpi="http://schemas.microsoft.com/office/word/2010/wordprocessingInk" xmlns:wps="http://schemas.microsoft.com/office/word/2010/wordprocessingShape" mc:Ignorable="w14 w15 wp14">
+<w:numbering xmlns:wpc="http://schemas.microsoft.com/office/word/2010/wordprocessingCanvas" xmlns:cx="http://schemas.microsoft.com/office/drawing/2014/chartex" xmlns:cx1="http://schemas.microsoft.com/office/drawing/2015/9/8/chartex" xmlns:cx2="http://schemas.microsoft.com/office/drawing/2015/10/21/chartex" xmlns:cx3="http://schemas.microsoft.com/office/drawing/2016/5/9/chartex" xmlns:cx4="http://schemas.microsoft.com/office/drawing/2016/5/10/chartex" xmlns:cx5="http://schemas.microsoft.com/office/drawing/2016/5/11/chartex" xmlns:mc="http://schemas.openxmlformats.org/markup-compatibility/2006" xmlns:o="urn:schemas-microsoft-com:office:office" xmlns:r="http://schemas.openxmlformats.org/officeDocument/2006/relationships" xmlns:m="http://schemas.openxmlformats.org/officeDocument/2006/math" xmlns:v="urn:schemas-microsoft-com:vml" xmlns:wp14="http://schemas.microsoft.com/office/word/2010/wordprocessingDrawing" xmlns:wp="http://schemas.openxmlformats.org/drawingml/2006/wordprocessingDrawing" xmlns:w10="urn:schemas-microsoft-com:office:word" xmlns:w="http://schemas.openxmlformats.org/wordprocessingml/2006/main" xmlns:w14="http://schemas.microsoft.com/office/word/2010/wordml" xmlns:w15="http://schemas.microsoft.com/office/word/2012/wordml" xmlns:wne="http://schemas.microsoft.com/office/word/2006/wordml" xmlns:wpg="http://schemas.microsoft.com/office/word/2010/wordprocessingGroup" xmlns:wpi="http://schemas.microsoft.com/office/word/2010/wordprocessingInk" xmlns:wps="http://schemas.microsoft.com/office/word/2010/wordprocessingShape" mc:Ignorable="w14 w15 wp14">
   <w:abstractNum w:abstractNumId="0">
     <w:nsid w:val="2D0266E8"/>
     <w:multiLevelType w:val="hybridMultilevel"/>
@@ -7253,8 +7247,8 @@
   </w:style>
   <w:style w:type="paragraph" w:customStyle="1" w:styleId="Title0">
     <w:name w:val="Title_0"/>
-    <w:basedOn w:val="Normal0"/>
-    <w:next w:val="Normal0"/>
+    <w:basedOn w:val="Normal00"/>
+    <w:next w:val="Normal00"/>
     <w:link w:val="TitleChar0"/>
     <w:uiPriority w:val="10"/>
     <w:qFormat/>
@@ -7273,6 +7267,14 @@
       <w:szCs w:val="32"/>
     </w:rPr>
   </w:style>
+  <w:style w:type="paragraph" w:customStyle="1" w:styleId="Normal00">
+    <w:name w:val="Normal_0_0"/>
+    <w:qFormat/>
+    <w:rsid w:val="00AC5F81"/>
+    <w:rPr>
+      <w:rFonts w:ascii="Calibri" w:eastAsia="Calibri" w:hAnsi="Calibri" w:cs="Times New Roman"/>
+    </w:rPr>
+  </w:style>
   <w:style w:type="character" w:customStyle="1" w:styleId="TitleChar0">
     <w:name w:val="Title Char_0"/>
     <w:basedOn w:val="DefaultParagraphFont"/>
@@ -7286,6 +7288,14 @@
       <w:kern w:val="28"/>
       <w:sz w:val="32"/>
       <w:szCs w:val="32"/>
+    </w:rPr>
+  </w:style>
+  <w:style w:type="paragraph" w:customStyle="1" w:styleId="Normal01">
+    <w:name w:val="Normal_0_1"/>
+    <w:qFormat/>
+    <w:rsid w:val="00AC5F81"/>
+    <w:rPr>
+      <w:rFonts w:ascii="Calibri" w:eastAsia="Calibri" w:hAnsi="Calibri" w:cs="Times New Roman"/>
     </w:rPr>
   </w:style>
   <w:style w:type="table" w:customStyle="1" w:styleId="TableGrid0">
@@ -7342,8 +7352,8 @@
   </w:style>
   <w:style w:type="paragraph" w:customStyle="1" w:styleId="Heading10">
     <w:name w:val="Heading 1_0"/>
-    <w:basedOn w:val="Normal0"/>
-    <w:next w:val="Normal0"/>
+    <w:basedOn w:val="Normal02"/>
+    <w:next w:val="Normal02"/>
     <w:link w:val="Heading1Char0"/>
     <w:uiPriority w:val="9"/>
     <w:qFormat/>
@@ -7362,6 +7372,14 @@
       <w:szCs w:val="32"/>
     </w:rPr>
   </w:style>
+  <w:style w:type="paragraph" w:customStyle="1" w:styleId="Normal02">
+    <w:name w:val="Normal_0_2"/>
+    <w:qFormat/>
+    <w:rsid w:val="00AC5F81"/>
+    <w:rPr>
+      <w:rFonts w:ascii="Calibri" w:eastAsia="Calibri" w:hAnsi="Calibri" w:cs="Times New Roman"/>
+    </w:rPr>
+  </w:style>
   <w:style w:type="character" w:customStyle="1" w:styleId="Heading1Char0">
     <w:name w:val="Heading 1 Char_0"/>
     <w:basedOn w:val="DefaultParagraphFont"/>
@@ -7377,9 +7395,237 @@
       <w:szCs w:val="32"/>
     </w:rPr>
   </w:style>
+  <w:style w:type="paragraph" w:customStyle="1" w:styleId="Normal03">
+    <w:name w:val="Normal_0_3"/>
+    <w:qFormat/>
+    <w:rsid w:val="00AC5F81"/>
+    <w:rPr>
+      <w:rFonts w:ascii="Calibri" w:eastAsia="Calibri" w:hAnsi="Calibri" w:cs="Times New Roman"/>
+    </w:rPr>
+  </w:style>
+  <w:style w:type="paragraph" w:customStyle="1" w:styleId="Heading100">
+    <w:name w:val="Heading 1_0_0"/>
+    <w:basedOn w:val="Normal04"/>
+    <w:next w:val="Normal04"/>
+    <w:link w:val="Heading1Char00"/>
+    <w:uiPriority w:val="9"/>
+    <w:qFormat/>
+    <w:rsid w:val="00AC5F81"/>
+    <w:pPr>
+      <w:keepNext/>
+      <w:spacing w:before="240" w:after="60"/>
+      <w:outlineLvl w:val="0"/>
+    </w:pPr>
+    <w:rPr>
+      <w:rFonts w:ascii="Cambria" w:eastAsia="Times New Roman" w:hAnsi="Cambria"/>
+      <w:b/>
+      <w:bCs/>
+      <w:kern w:val="32"/>
+      <w:sz w:val="32"/>
+      <w:szCs w:val="32"/>
+    </w:rPr>
+  </w:style>
+  <w:style w:type="paragraph" w:customStyle="1" w:styleId="Normal04">
+    <w:name w:val="Normal_0_4"/>
+    <w:qFormat/>
+    <w:rsid w:val="00AC5F81"/>
+    <w:rPr>
+      <w:rFonts w:ascii="Calibri" w:eastAsia="Calibri" w:hAnsi="Calibri" w:cs="Times New Roman"/>
+    </w:rPr>
+  </w:style>
+  <w:style w:type="character" w:customStyle="1" w:styleId="Heading1Char00">
+    <w:name w:val="Heading 1 Char_0_0"/>
+    <w:basedOn w:val="DefaultParagraphFont"/>
+    <w:link w:val="Heading100"/>
+    <w:uiPriority w:val="9"/>
+    <w:rsid w:val="00AC5F81"/>
+    <w:rPr>
+      <w:rFonts w:ascii="Cambria" w:eastAsia="Times New Roman" w:hAnsi="Cambria" w:cs="Times New Roman"/>
+      <w:b/>
+      <w:bCs/>
+      <w:kern w:val="32"/>
+      <w:sz w:val="32"/>
+      <w:szCs w:val="32"/>
+    </w:rPr>
+  </w:style>
+  <w:style w:type="paragraph" w:customStyle="1" w:styleId="Normal05">
+    <w:name w:val="Normal_0_5"/>
+    <w:qFormat/>
+    <w:rsid w:val="00AC5F81"/>
+    <w:rPr>
+      <w:rFonts w:ascii="Calibri" w:eastAsia="Calibri" w:hAnsi="Calibri" w:cs="Times New Roman"/>
+    </w:rPr>
+  </w:style>
+  <w:style w:type="paragraph" w:customStyle="1" w:styleId="Normal06">
+    <w:name w:val="Normal_0_6"/>
+    <w:qFormat/>
+    <w:rsid w:val="00AC5F81"/>
+    <w:rPr>
+      <w:rFonts w:ascii="Calibri" w:eastAsia="Calibri" w:hAnsi="Calibri" w:cs="Times New Roman"/>
+    </w:rPr>
+  </w:style>
+  <w:style w:type="paragraph" w:customStyle="1" w:styleId="Normal07">
+    <w:name w:val="Normal_0_7"/>
+    <w:qFormat/>
+    <w:rsid w:val="00AC5F81"/>
+    <w:rPr>
+      <w:rFonts w:ascii="Calibri" w:eastAsia="Calibri" w:hAnsi="Calibri" w:cs="Times New Roman"/>
+    </w:rPr>
+  </w:style>
+  <w:style w:type="paragraph" w:customStyle="1" w:styleId="Heading101">
+    <w:name w:val="Heading 1_0_1"/>
+    <w:basedOn w:val="Normal08"/>
+    <w:next w:val="Normal08"/>
+    <w:link w:val="Heading1Char01"/>
+    <w:uiPriority w:val="9"/>
+    <w:qFormat/>
+    <w:rsid w:val="00AC5F81"/>
+    <w:pPr>
+      <w:keepNext/>
+      <w:spacing w:before="240" w:after="60"/>
+      <w:outlineLvl w:val="0"/>
+    </w:pPr>
+    <w:rPr>
+      <w:rFonts w:ascii="Cambria" w:eastAsia="Times New Roman" w:hAnsi="Cambria"/>
+      <w:b/>
+      <w:bCs/>
+      <w:kern w:val="32"/>
+      <w:sz w:val="32"/>
+      <w:szCs w:val="32"/>
+    </w:rPr>
+  </w:style>
+  <w:style w:type="paragraph" w:customStyle="1" w:styleId="Normal08">
+    <w:name w:val="Normal_0_8"/>
+    <w:qFormat/>
+    <w:rsid w:val="00AC5F81"/>
+    <w:rPr>
+      <w:rFonts w:ascii="Calibri" w:eastAsia="Calibri" w:hAnsi="Calibri" w:cs="Times New Roman"/>
+    </w:rPr>
+  </w:style>
+  <w:style w:type="character" w:customStyle="1" w:styleId="Heading1Char01">
+    <w:name w:val="Heading 1 Char_0_1"/>
+    <w:basedOn w:val="DefaultParagraphFont"/>
+    <w:link w:val="Heading101"/>
+    <w:uiPriority w:val="9"/>
+    <w:rsid w:val="00AC5F81"/>
+    <w:rPr>
+      <w:rFonts w:ascii="Cambria" w:eastAsia="Times New Roman" w:hAnsi="Cambria" w:cs="Times New Roman"/>
+      <w:b/>
+      <w:bCs/>
+      <w:kern w:val="32"/>
+      <w:sz w:val="32"/>
+      <w:szCs w:val="32"/>
+    </w:rPr>
+  </w:style>
+  <w:style w:type="paragraph" w:customStyle="1" w:styleId="Normal09">
+    <w:name w:val="Normal_0_9"/>
+    <w:qFormat/>
+    <w:rsid w:val="00AC5F81"/>
+    <w:rPr>
+      <w:rFonts w:ascii="Calibri" w:eastAsia="Calibri" w:hAnsi="Calibri" w:cs="Times New Roman"/>
+    </w:rPr>
+  </w:style>
+  <w:style w:type="paragraph" w:customStyle="1" w:styleId="Normal010">
+    <w:name w:val="Normal_0_10"/>
+    <w:qFormat/>
+    <w:rsid w:val="00AC5F81"/>
+    <w:rPr>
+      <w:rFonts w:ascii="Calibri" w:eastAsia="Calibri" w:hAnsi="Calibri" w:cs="Times New Roman"/>
+    </w:rPr>
+  </w:style>
+  <w:style w:type="paragraph" w:customStyle="1" w:styleId="Heading102">
+    <w:name w:val="Heading 1_0_2"/>
+    <w:basedOn w:val="Normal011"/>
+    <w:next w:val="Normal011"/>
+    <w:link w:val="Heading1Char02"/>
+    <w:uiPriority w:val="9"/>
+    <w:qFormat/>
+    <w:rsid w:val="00AC5F81"/>
+    <w:pPr>
+      <w:keepNext/>
+      <w:spacing w:before="240" w:after="60"/>
+      <w:outlineLvl w:val="0"/>
+    </w:pPr>
+    <w:rPr>
+      <w:rFonts w:ascii="Cambria" w:eastAsia="Times New Roman" w:hAnsi="Cambria"/>
+      <w:b/>
+      <w:bCs/>
+      <w:kern w:val="32"/>
+      <w:sz w:val="32"/>
+      <w:szCs w:val="32"/>
+    </w:rPr>
+  </w:style>
+  <w:style w:type="paragraph" w:customStyle="1" w:styleId="Normal011">
+    <w:name w:val="Normal_0_11"/>
+    <w:qFormat/>
+    <w:rsid w:val="00AC5F81"/>
+    <w:rPr>
+      <w:rFonts w:ascii="Calibri" w:eastAsia="Calibri" w:hAnsi="Calibri" w:cs="Times New Roman"/>
+    </w:rPr>
+  </w:style>
+  <w:style w:type="character" w:customStyle="1" w:styleId="Heading1Char02">
+    <w:name w:val="Heading 1 Char_0_2"/>
+    <w:basedOn w:val="DefaultParagraphFont"/>
+    <w:link w:val="Heading102"/>
+    <w:uiPriority w:val="9"/>
+    <w:rsid w:val="00AC5F81"/>
+    <w:rPr>
+      <w:rFonts w:ascii="Cambria" w:eastAsia="Times New Roman" w:hAnsi="Cambria" w:cs="Times New Roman"/>
+      <w:b/>
+      <w:bCs/>
+      <w:kern w:val="32"/>
+      <w:sz w:val="32"/>
+      <w:szCs w:val="32"/>
+    </w:rPr>
+  </w:style>
+  <w:style w:type="paragraph" w:customStyle="1" w:styleId="Title00">
+    <w:name w:val="Title_0_0"/>
+    <w:basedOn w:val="Normal012"/>
+    <w:next w:val="Normal012"/>
+    <w:link w:val="TitleChar00"/>
+    <w:uiPriority w:val="10"/>
+    <w:qFormat/>
+    <w:rsid w:val="00AC5F81"/>
+    <w:pPr>
+      <w:spacing w:before="240" w:after="60"/>
+      <w:jc w:val="center"/>
+      <w:outlineLvl w:val="0"/>
+    </w:pPr>
+    <w:rPr>
+      <w:rFonts w:ascii="Cambria" w:eastAsia="Times New Roman" w:hAnsi="Cambria"/>
+      <w:b/>
+      <w:bCs/>
+      <w:kern w:val="28"/>
+      <w:sz w:val="32"/>
+      <w:szCs w:val="32"/>
+    </w:rPr>
+  </w:style>
+  <w:style w:type="paragraph" w:customStyle="1" w:styleId="Normal012">
+    <w:name w:val="Normal_0_12"/>
+    <w:qFormat/>
+    <w:rsid w:val="00AC5F81"/>
+    <w:rPr>
+      <w:rFonts w:ascii="Calibri" w:eastAsia="Calibri" w:hAnsi="Calibri" w:cs="Times New Roman"/>
+    </w:rPr>
+  </w:style>
+  <w:style w:type="character" w:customStyle="1" w:styleId="TitleChar00">
+    <w:name w:val="Title Char_0_0"/>
+    <w:basedOn w:val="DefaultParagraphFont"/>
+    <w:link w:val="Title00"/>
+    <w:uiPriority w:val="10"/>
+    <w:rsid w:val="00AC5F81"/>
+    <w:rPr>
+      <w:rFonts w:ascii="Cambria" w:eastAsia="Times New Roman" w:hAnsi="Cambria" w:cs="Times New Roman"/>
+      <w:b/>
+      <w:bCs/>
+      <w:kern w:val="28"/>
+      <w:sz w:val="32"/>
+      <w:szCs w:val="32"/>
+    </w:rPr>
+  </w:style>
   <w:style w:type="paragraph" w:customStyle="1" w:styleId="ListParagraph0">
     <w:name w:val="List Paragraph_0"/>
-    <w:basedOn w:val="Normal0"/>
+    <w:basedOn w:val="Normal013"/>
     <w:uiPriority w:val="34"/>
     <w:qFormat/>
     <w:rsid w:val="00AC5F81"/>
@@ -7387,6 +7633,242 @@
       <w:ind w:left="720"/>
       <w:contextualSpacing/>
     </w:pPr>
+  </w:style>
+  <w:style w:type="paragraph" w:customStyle="1" w:styleId="Normal013">
+    <w:name w:val="Normal_0_13"/>
+    <w:qFormat/>
+    <w:rsid w:val="00AC5F81"/>
+    <w:rPr>
+      <w:rFonts w:ascii="Calibri" w:eastAsia="Calibri" w:hAnsi="Calibri" w:cs="Times New Roman"/>
+    </w:rPr>
+  </w:style>
+  <w:style w:type="paragraph" w:customStyle="1" w:styleId="ListParagraph00">
+    <w:name w:val="List Paragraph_0_0"/>
+    <w:basedOn w:val="Normal014"/>
+    <w:uiPriority w:val="34"/>
+    <w:qFormat/>
+    <w:rsid w:val="00AC5F81"/>
+    <w:pPr>
+      <w:ind w:left="720"/>
+      <w:contextualSpacing/>
+    </w:pPr>
+  </w:style>
+  <w:style w:type="paragraph" w:customStyle="1" w:styleId="Normal014">
+    <w:name w:val="Normal_0_14"/>
+    <w:qFormat/>
+    <w:rsid w:val="00AC5F81"/>
+    <w:rPr>
+      <w:rFonts w:ascii="Calibri" w:eastAsia="Calibri" w:hAnsi="Calibri" w:cs="Times New Roman"/>
+    </w:rPr>
+  </w:style>
+  <w:style w:type="paragraph" w:customStyle="1" w:styleId="ListParagraph01">
+    <w:name w:val="List Paragraph_0_1"/>
+    <w:basedOn w:val="Normal015"/>
+    <w:uiPriority w:val="34"/>
+    <w:qFormat/>
+    <w:rsid w:val="00AC5F81"/>
+    <w:pPr>
+      <w:ind w:left="720"/>
+      <w:contextualSpacing/>
+    </w:pPr>
+  </w:style>
+  <w:style w:type="paragraph" w:customStyle="1" w:styleId="Normal015">
+    <w:name w:val="Normal_0_15"/>
+    <w:qFormat/>
+    <w:rsid w:val="00AC5F81"/>
+    <w:rPr>
+      <w:rFonts w:ascii="Calibri" w:eastAsia="Calibri" w:hAnsi="Calibri" w:cs="Times New Roman"/>
+    </w:rPr>
+  </w:style>
+  <w:style w:type="paragraph" w:customStyle="1" w:styleId="ListParagraph02">
+    <w:name w:val="List Paragraph_0_2"/>
+    <w:basedOn w:val="Normal016"/>
+    <w:uiPriority w:val="34"/>
+    <w:qFormat/>
+    <w:rsid w:val="00AC5F81"/>
+    <w:pPr>
+      <w:ind w:left="720"/>
+      <w:contextualSpacing/>
+    </w:pPr>
+  </w:style>
+  <w:style w:type="paragraph" w:customStyle="1" w:styleId="Normal016">
+    <w:name w:val="Normal_0_16"/>
+    <w:qFormat/>
+    <w:rsid w:val="00AC5F81"/>
+    <w:rPr>
+      <w:rFonts w:ascii="Calibri" w:eastAsia="Calibri" w:hAnsi="Calibri" w:cs="Times New Roman"/>
+    </w:rPr>
+  </w:style>
+  <w:style w:type="paragraph" w:customStyle="1" w:styleId="ListParagraph03">
+    <w:name w:val="List Paragraph_0_3"/>
+    <w:basedOn w:val="Normal017"/>
+    <w:uiPriority w:val="34"/>
+    <w:qFormat/>
+    <w:rsid w:val="00AC5F81"/>
+    <w:pPr>
+      <w:ind w:left="720"/>
+      <w:contextualSpacing/>
+    </w:pPr>
+  </w:style>
+  <w:style w:type="paragraph" w:customStyle="1" w:styleId="Normal017">
+    <w:name w:val="Normal_0_17"/>
+    <w:qFormat/>
+    <w:rsid w:val="00AC5F81"/>
+    <w:rPr>
+      <w:rFonts w:ascii="Calibri" w:eastAsia="Calibri" w:hAnsi="Calibri" w:cs="Times New Roman"/>
+    </w:rPr>
+  </w:style>
+  <w:style w:type="paragraph" w:customStyle="1" w:styleId="ListParagraph04">
+    <w:name w:val="List Paragraph_0_4"/>
+    <w:basedOn w:val="Normal018"/>
+    <w:uiPriority w:val="34"/>
+    <w:qFormat/>
+    <w:rsid w:val="00AC5F81"/>
+    <w:pPr>
+      <w:ind w:left="720"/>
+      <w:contextualSpacing/>
+    </w:pPr>
+  </w:style>
+  <w:style w:type="paragraph" w:customStyle="1" w:styleId="Normal018">
+    <w:name w:val="Normal_0_18"/>
+    <w:qFormat/>
+    <w:rsid w:val="00AC5F81"/>
+    <w:rPr>
+      <w:rFonts w:ascii="Calibri" w:eastAsia="Calibri" w:hAnsi="Calibri" w:cs="Times New Roman"/>
+    </w:rPr>
+  </w:style>
+  <w:style w:type="paragraph" w:customStyle="1" w:styleId="ListParagraph05">
+    <w:name w:val="List Paragraph_0_5"/>
+    <w:basedOn w:val="Normal019"/>
+    <w:uiPriority w:val="34"/>
+    <w:qFormat/>
+    <w:rsid w:val="00AC5F81"/>
+    <w:pPr>
+      <w:ind w:left="720"/>
+      <w:contextualSpacing/>
+    </w:pPr>
+  </w:style>
+  <w:style w:type="paragraph" w:customStyle="1" w:styleId="Normal019">
+    <w:name w:val="Normal_0_19"/>
+    <w:qFormat/>
+    <w:rsid w:val="00AC5F81"/>
+    <w:rPr>
+      <w:rFonts w:ascii="Calibri" w:eastAsia="Calibri" w:hAnsi="Calibri" w:cs="Times New Roman"/>
+    </w:rPr>
+  </w:style>
+  <w:style w:type="paragraph" w:customStyle="1" w:styleId="ListParagraph06">
+    <w:name w:val="List Paragraph_0_6"/>
+    <w:basedOn w:val="Normal020"/>
+    <w:uiPriority w:val="34"/>
+    <w:qFormat/>
+    <w:rsid w:val="00AC5F81"/>
+    <w:pPr>
+      <w:ind w:left="720"/>
+      <w:contextualSpacing/>
+    </w:pPr>
+  </w:style>
+  <w:style w:type="paragraph" w:customStyle="1" w:styleId="Normal020">
+    <w:name w:val="Normal_0_20"/>
+    <w:qFormat/>
+    <w:rsid w:val="00AC5F81"/>
+    <w:rPr>
+      <w:rFonts w:ascii="Calibri" w:eastAsia="Calibri" w:hAnsi="Calibri" w:cs="Times New Roman"/>
+    </w:rPr>
+  </w:style>
+  <w:style w:type="paragraph" w:customStyle="1" w:styleId="ListParagraph07">
+    <w:name w:val="List Paragraph_0_7"/>
+    <w:basedOn w:val="Normal021"/>
+    <w:uiPriority w:val="34"/>
+    <w:qFormat/>
+    <w:rsid w:val="00AC5F81"/>
+    <w:pPr>
+      <w:ind w:left="720"/>
+      <w:contextualSpacing/>
+    </w:pPr>
+  </w:style>
+  <w:style w:type="paragraph" w:customStyle="1" w:styleId="Normal021">
+    <w:name w:val="Normal_0_21"/>
+    <w:qFormat/>
+    <w:rsid w:val="00AC5F81"/>
+    <w:rPr>
+      <w:rFonts w:ascii="Calibri" w:eastAsia="Calibri" w:hAnsi="Calibri" w:cs="Times New Roman"/>
+    </w:rPr>
+  </w:style>
+  <w:style w:type="paragraph" w:customStyle="1" w:styleId="ListParagraph08">
+    <w:name w:val="List Paragraph_0_8"/>
+    <w:basedOn w:val="Normal022"/>
+    <w:uiPriority w:val="34"/>
+    <w:qFormat/>
+    <w:rsid w:val="00AC5F81"/>
+    <w:pPr>
+      <w:ind w:left="720"/>
+      <w:contextualSpacing/>
+    </w:pPr>
+  </w:style>
+  <w:style w:type="paragraph" w:customStyle="1" w:styleId="Normal022">
+    <w:name w:val="Normal_0_22"/>
+    <w:qFormat/>
+    <w:rsid w:val="00AC5F81"/>
+    <w:rPr>
+      <w:rFonts w:ascii="Calibri" w:eastAsia="Calibri" w:hAnsi="Calibri" w:cs="Times New Roman"/>
+    </w:rPr>
+  </w:style>
+  <w:style w:type="paragraph" w:customStyle="1" w:styleId="ListParagraph09">
+    <w:name w:val="List Paragraph_0_9"/>
+    <w:basedOn w:val="Normal023"/>
+    <w:uiPriority w:val="34"/>
+    <w:qFormat/>
+    <w:rsid w:val="00AC5F81"/>
+    <w:pPr>
+      <w:ind w:left="720"/>
+      <w:contextualSpacing/>
+    </w:pPr>
+  </w:style>
+  <w:style w:type="paragraph" w:customStyle="1" w:styleId="Normal023">
+    <w:name w:val="Normal_0_23"/>
+    <w:qFormat/>
+    <w:rsid w:val="00AC5F81"/>
+    <w:rPr>
+      <w:rFonts w:ascii="Calibri" w:eastAsia="Calibri" w:hAnsi="Calibri" w:cs="Times New Roman"/>
+    </w:rPr>
+  </w:style>
+  <w:style w:type="paragraph" w:customStyle="1" w:styleId="ListParagraph010">
+    <w:name w:val="List Paragraph_0_10"/>
+    <w:basedOn w:val="Normal024"/>
+    <w:uiPriority w:val="34"/>
+    <w:qFormat/>
+    <w:rsid w:val="00AC5F81"/>
+    <w:pPr>
+      <w:ind w:left="720"/>
+      <w:contextualSpacing/>
+    </w:pPr>
+  </w:style>
+  <w:style w:type="paragraph" w:customStyle="1" w:styleId="Normal024">
+    <w:name w:val="Normal_0_24"/>
+    <w:qFormat/>
+    <w:rsid w:val="00AC5F81"/>
+    <w:rPr>
+      <w:rFonts w:ascii="Calibri" w:eastAsia="Calibri" w:hAnsi="Calibri" w:cs="Times New Roman"/>
+    </w:rPr>
+  </w:style>
+  <w:style w:type="paragraph" w:customStyle="1" w:styleId="ListParagraph011">
+    <w:name w:val="List Paragraph_0_11"/>
+    <w:basedOn w:val="Normal025"/>
+    <w:uiPriority w:val="34"/>
+    <w:qFormat/>
+    <w:rsid w:val="00AC5F81"/>
+    <w:pPr>
+      <w:ind w:left="720"/>
+      <w:contextualSpacing/>
+    </w:pPr>
+  </w:style>
+  <w:style w:type="paragraph" w:customStyle="1" w:styleId="Normal025">
+    <w:name w:val="Normal_0_25"/>
+    <w:qFormat/>
+    <w:rsid w:val="00AC5F81"/>
+    <w:rPr>
+      <w:rFonts w:ascii="Calibri" w:eastAsia="Calibri" w:hAnsi="Calibri" w:cs="Times New Roman"/>
+    </w:rPr>
   </w:style>
   <w:style w:type="table" w:customStyle="1" w:styleId="TableGrid1">
     <w:name w:val="Table Grid_1"/>
@@ -7487,8 +7969,8 @@
   </w:style>
   <w:style w:type="paragraph" w:customStyle="1" w:styleId="Heading11">
     <w:name w:val="Heading 1_1"/>
-    <w:basedOn w:val="Normal1"/>
-    <w:next w:val="Normal1"/>
+    <w:basedOn w:val="Normal10"/>
+    <w:next w:val="Normal10"/>
     <w:link w:val="Heading1Char1"/>
     <w:uiPriority w:val="9"/>
     <w:qFormat/>
@@ -7507,6 +7989,14 @@
       <w:szCs w:val="32"/>
     </w:rPr>
   </w:style>
+  <w:style w:type="paragraph" w:customStyle="1" w:styleId="Normal10">
+    <w:name w:val="Normal_1_0"/>
+    <w:qFormat/>
+    <w:rsid w:val="00AC5F81"/>
+    <w:rPr>
+      <w:rFonts w:ascii="Calibri" w:eastAsia="Calibri" w:hAnsi="Calibri" w:cs="Times New Roman"/>
+    </w:rPr>
+  </w:style>
   <w:style w:type="character" w:customStyle="1" w:styleId="Heading1Char1">
     <w:name w:val="Heading 1 Char_1"/>
     <w:basedOn w:val="DefaultParagraphFont"/>
@@ -7522,10 +8012,158 @@
       <w:szCs w:val="32"/>
     </w:rPr>
   </w:style>
+  <w:style w:type="paragraph" w:customStyle="1" w:styleId="Normal11">
+    <w:name w:val="Normal_1_1"/>
+    <w:qFormat/>
+    <w:rsid w:val="00AC5F81"/>
+    <w:rPr>
+      <w:rFonts w:ascii="Calibri" w:eastAsia="Calibri" w:hAnsi="Calibri" w:cs="Times New Roman"/>
+    </w:rPr>
+  </w:style>
+  <w:style w:type="paragraph" w:customStyle="1" w:styleId="Heading110">
+    <w:name w:val="Heading 1_1_0"/>
+    <w:basedOn w:val="Normal12"/>
+    <w:next w:val="Normal12"/>
+    <w:link w:val="Heading1Char10"/>
+    <w:uiPriority w:val="9"/>
+    <w:qFormat/>
+    <w:rsid w:val="00AC5F81"/>
+    <w:pPr>
+      <w:keepNext/>
+      <w:spacing w:before="240" w:after="60"/>
+      <w:outlineLvl w:val="0"/>
+    </w:pPr>
+    <w:rPr>
+      <w:rFonts w:ascii="Cambria" w:eastAsia="Times New Roman" w:hAnsi="Cambria"/>
+      <w:b/>
+      <w:bCs/>
+      <w:kern w:val="32"/>
+      <w:sz w:val="32"/>
+      <w:szCs w:val="32"/>
+    </w:rPr>
+  </w:style>
+  <w:style w:type="paragraph" w:customStyle="1" w:styleId="Normal12">
+    <w:name w:val="Normal_1_2"/>
+    <w:qFormat/>
+    <w:rsid w:val="00AC5F81"/>
+    <w:rPr>
+      <w:rFonts w:ascii="Calibri" w:eastAsia="Calibri" w:hAnsi="Calibri" w:cs="Times New Roman"/>
+    </w:rPr>
+  </w:style>
+  <w:style w:type="character" w:customStyle="1" w:styleId="Heading1Char10">
+    <w:name w:val="Heading 1 Char_1_0"/>
+    <w:basedOn w:val="DefaultParagraphFont"/>
+    <w:link w:val="Heading110"/>
+    <w:uiPriority w:val="9"/>
+    <w:rsid w:val="00AC5F81"/>
+    <w:rPr>
+      <w:rFonts w:ascii="Cambria" w:eastAsia="Times New Roman" w:hAnsi="Cambria" w:cs="Times New Roman"/>
+      <w:b/>
+      <w:bCs/>
+      <w:kern w:val="32"/>
+      <w:sz w:val="32"/>
+      <w:szCs w:val="32"/>
+    </w:rPr>
+  </w:style>
+  <w:style w:type="paragraph" w:customStyle="1" w:styleId="ListParagraph10">
+    <w:name w:val="List Paragraph_1_0"/>
+    <w:basedOn w:val="Normal13"/>
+    <w:uiPriority w:val="34"/>
+    <w:qFormat/>
+    <w:rsid w:val="00AC5F81"/>
+    <w:pPr>
+      <w:ind w:left="720"/>
+      <w:contextualSpacing/>
+    </w:pPr>
+  </w:style>
+  <w:style w:type="paragraph" w:customStyle="1" w:styleId="Normal13">
+    <w:name w:val="Normal_1_3"/>
+    <w:qFormat/>
+    <w:rsid w:val="00AC5F81"/>
+    <w:rPr>
+      <w:rFonts w:ascii="Calibri" w:eastAsia="Calibri" w:hAnsi="Calibri" w:cs="Times New Roman"/>
+    </w:rPr>
+  </w:style>
+  <w:style w:type="paragraph" w:customStyle="1" w:styleId="ListParagraph11">
+    <w:name w:val="List Paragraph_1_1"/>
+    <w:basedOn w:val="Normal14"/>
+    <w:uiPriority w:val="34"/>
+    <w:qFormat/>
+    <w:rsid w:val="00AC5F81"/>
+    <w:pPr>
+      <w:ind w:left="720"/>
+      <w:contextualSpacing/>
+    </w:pPr>
+  </w:style>
+  <w:style w:type="paragraph" w:customStyle="1" w:styleId="Normal14">
+    <w:name w:val="Normal_1_4"/>
+    <w:qFormat/>
+    <w:rsid w:val="00AC5F81"/>
+    <w:rPr>
+      <w:rFonts w:ascii="Calibri" w:eastAsia="Calibri" w:hAnsi="Calibri" w:cs="Times New Roman"/>
+    </w:rPr>
+  </w:style>
+  <w:style w:type="paragraph" w:customStyle="1" w:styleId="ListParagraph12">
+    <w:name w:val="List Paragraph_1_2"/>
+    <w:basedOn w:val="Normal15"/>
+    <w:uiPriority w:val="34"/>
+    <w:qFormat/>
+    <w:rsid w:val="00AC5F81"/>
+    <w:pPr>
+      <w:ind w:left="720"/>
+      <w:contextualSpacing/>
+    </w:pPr>
+  </w:style>
+  <w:style w:type="paragraph" w:customStyle="1" w:styleId="Normal15">
+    <w:name w:val="Normal_1_5"/>
+    <w:qFormat/>
+    <w:rsid w:val="00AC5F81"/>
+    <w:rPr>
+      <w:rFonts w:ascii="Calibri" w:eastAsia="Calibri" w:hAnsi="Calibri" w:cs="Times New Roman"/>
+    </w:rPr>
+  </w:style>
+  <w:style w:type="paragraph" w:customStyle="1" w:styleId="ListParagraph13">
+    <w:name w:val="List Paragraph_1_3"/>
+    <w:basedOn w:val="Normal16"/>
+    <w:uiPriority w:val="34"/>
+    <w:qFormat/>
+    <w:rsid w:val="00AC5F81"/>
+    <w:pPr>
+      <w:ind w:left="720"/>
+      <w:contextualSpacing/>
+    </w:pPr>
+  </w:style>
+  <w:style w:type="paragraph" w:customStyle="1" w:styleId="Normal16">
+    <w:name w:val="Normal_1_6"/>
+    <w:qFormat/>
+    <w:rsid w:val="00AC5F81"/>
+    <w:rPr>
+      <w:rFonts w:ascii="Calibri" w:eastAsia="Calibri" w:hAnsi="Calibri" w:cs="Times New Roman"/>
+    </w:rPr>
+  </w:style>
+  <w:style w:type="paragraph" w:customStyle="1" w:styleId="ListParagraph14">
+    <w:name w:val="List Paragraph_1_4"/>
+    <w:basedOn w:val="Normal17"/>
+    <w:uiPriority w:val="34"/>
+    <w:qFormat/>
+    <w:rsid w:val="00AC5F81"/>
+    <w:pPr>
+      <w:ind w:left="720"/>
+      <w:contextualSpacing/>
+    </w:pPr>
+  </w:style>
+  <w:style w:type="paragraph" w:customStyle="1" w:styleId="Normal17">
+    <w:name w:val="Normal_1_7"/>
+    <w:qFormat/>
+    <w:rsid w:val="00AC5F81"/>
+    <w:rPr>
+      <w:rFonts w:ascii="Calibri" w:eastAsia="Calibri" w:hAnsi="Calibri" w:cs="Times New Roman"/>
+    </w:rPr>
+  </w:style>
   <w:style w:type="paragraph" w:customStyle="1" w:styleId="Title1">
     <w:name w:val="Title_1"/>
-    <w:basedOn w:val="Normal1"/>
-    <w:next w:val="Normal1"/>
+    <w:basedOn w:val="Normal18"/>
+    <w:next w:val="Normal18"/>
     <w:link w:val="TitleChar1"/>
     <w:uiPriority w:val="10"/>
     <w:qFormat/>
@@ -7544,6 +8182,14 @@
       <w:szCs w:val="32"/>
     </w:rPr>
   </w:style>
+  <w:style w:type="paragraph" w:customStyle="1" w:styleId="Normal18">
+    <w:name w:val="Normal_1_8"/>
+    <w:qFormat/>
+    <w:rsid w:val="00AC5F81"/>
+    <w:rPr>
+      <w:rFonts w:ascii="Calibri" w:eastAsia="Calibri" w:hAnsi="Calibri" w:cs="Times New Roman"/>
+    </w:rPr>
+  </w:style>
   <w:style w:type="character" w:customStyle="1" w:styleId="TitleChar1">
     <w:name w:val="Title Char_1"/>
     <w:basedOn w:val="DefaultParagraphFont"/>
@@ -7559,10 +8205,169 @@
       <w:szCs w:val="32"/>
     </w:rPr>
   </w:style>
+  <w:style w:type="paragraph" w:customStyle="1" w:styleId="Heading111">
+    <w:name w:val="Heading 1_1_1"/>
+    <w:basedOn w:val="Normal19"/>
+    <w:next w:val="Normal19"/>
+    <w:link w:val="Heading1Char11"/>
+    <w:uiPriority w:val="9"/>
+    <w:qFormat/>
+    <w:rsid w:val="00AC5F81"/>
+    <w:pPr>
+      <w:keepNext/>
+      <w:spacing w:before="240" w:after="60"/>
+      <w:outlineLvl w:val="0"/>
+    </w:pPr>
+    <w:rPr>
+      <w:rFonts w:ascii="Cambria" w:eastAsia="Times New Roman" w:hAnsi="Cambria"/>
+      <w:b/>
+      <w:bCs/>
+      <w:kern w:val="32"/>
+      <w:sz w:val="32"/>
+      <w:szCs w:val="32"/>
+    </w:rPr>
+  </w:style>
+  <w:style w:type="paragraph" w:customStyle="1" w:styleId="Normal19">
+    <w:name w:val="Normal_1_9"/>
+    <w:qFormat/>
+    <w:rsid w:val="00AC5F81"/>
+    <w:rPr>
+      <w:rFonts w:ascii="Calibri" w:eastAsia="Calibri" w:hAnsi="Calibri" w:cs="Times New Roman"/>
+    </w:rPr>
+  </w:style>
+  <w:style w:type="character" w:customStyle="1" w:styleId="Heading1Char11">
+    <w:name w:val="Heading 1 Char_1_1"/>
+    <w:basedOn w:val="DefaultParagraphFont"/>
+    <w:link w:val="Heading111"/>
+    <w:uiPriority w:val="9"/>
+    <w:rsid w:val="00AC5F81"/>
+    <w:rPr>
+      <w:rFonts w:ascii="Cambria" w:eastAsia="Times New Roman" w:hAnsi="Cambria" w:cs="Times New Roman"/>
+      <w:b/>
+      <w:bCs/>
+      <w:kern w:val="32"/>
+      <w:sz w:val="32"/>
+      <w:szCs w:val="32"/>
+    </w:rPr>
+  </w:style>
+  <w:style w:type="paragraph" w:customStyle="1" w:styleId="Normal110">
+    <w:name w:val="Normal_1_10"/>
+    <w:qFormat/>
+    <w:rsid w:val="00AC5F81"/>
+    <w:rPr>
+      <w:rFonts w:ascii="Calibri" w:eastAsia="Calibri" w:hAnsi="Calibri" w:cs="Times New Roman"/>
+    </w:rPr>
+  </w:style>
+  <w:style w:type="paragraph" w:customStyle="1" w:styleId="Normal111">
+    <w:name w:val="Normal_1_11"/>
+    <w:qFormat/>
+    <w:rsid w:val="00AC5F81"/>
+    <w:rPr>
+      <w:rFonts w:ascii="Calibri" w:eastAsia="Calibri" w:hAnsi="Calibri" w:cs="Times New Roman"/>
+    </w:rPr>
+  </w:style>
+  <w:style w:type="paragraph" w:customStyle="1" w:styleId="Heading112">
+    <w:name w:val="Heading 1_1_2"/>
+    <w:basedOn w:val="Normal112"/>
+    <w:next w:val="Normal112"/>
+    <w:link w:val="Heading1Char12"/>
+    <w:uiPriority w:val="9"/>
+    <w:qFormat/>
+    <w:rsid w:val="00AC5F81"/>
+    <w:pPr>
+      <w:keepNext/>
+      <w:spacing w:before="240" w:after="60"/>
+      <w:outlineLvl w:val="0"/>
+    </w:pPr>
+    <w:rPr>
+      <w:rFonts w:ascii="Cambria" w:eastAsia="Times New Roman" w:hAnsi="Cambria"/>
+      <w:b/>
+      <w:bCs/>
+      <w:kern w:val="32"/>
+      <w:sz w:val="32"/>
+      <w:szCs w:val="32"/>
+    </w:rPr>
+  </w:style>
+  <w:style w:type="paragraph" w:customStyle="1" w:styleId="Normal112">
+    <w:name w:val="Normal_1_12"/>
+    <w:qFormat/>
+    <w:rsid w:val="00AC5F81"/>
+    <w:rPr>
+      <w:rFonts w:ascii="Calibri" w:eastAsia="Calibri" w:hAnsi="Calibri" w:cs="Times New Roman"/>
+    </w:rPr>
+  </w:style>
+  <w:style w:type="character" w:customStyle="1" w:styleId="Heading1Char12">
+    <w:name w:val="Heading 1 Char_1_2"/>
+    <w:basedOn w:val="DefaultParagraphFont"/>
+    <w:link w:val="Heading112"/>
+    <w:uiPriority w:val="9"/>
+    <w:rsid w:val="00AC5F81"/>
+    <w:rPr>
+      <w:rFonts w:ascii="Cambria" w:eastAsia="Times New Roman" w:hAnsi="Cambria" w:cs="Times New Roman"/>
+      <w:b/>
+      <w:bCs/>
+      <w:kern w:val="32"/>
+      <w:sz w:val="32"/>
+      <w:szCs w:val="32"/>
+    </w:rPr>
+  </w:style>
+  <w:style w:type="paragraph" w:customStyle="1" w:styleId="Normal113">
+    <w:name w:val="Normal_1_13"/>
+    <w:qFormat/>
+    <w:rsid w:val="00AC5F81"/>
+    <w:rPr>
+      <w:rFonts w:ascii="Calibri" w:eastAsia="Calibri" w:hAnsi="Calibri" w:cs="Times New Roman"/>
+    </w:rPr>
+  </w:style>
+  <w:style w:type="paragraph" w:customStyle="1" w:styleId="Heading113">
+    <w:name w:val="Heading 1_1_3"/>
+    <w:basedOn w:val="Normal114"/>
+    <w:next w:val="Normal114"/>
+    <w:link w:val="Heading1Char13"/>
+    <w:uiPriority w:val="9"/>
+    <w:qFormat/>
+    <w:rsid w:val="00AC5F81"/>
+    <w:pPr>
+      <w:keepNext/>
+      <w:spacing w:before="240" w:after="60"/>
+      <w:outlineLvl w:val="0"/>
+    </w:pPr>
+    <w:rPr>
+      <w:rFonts w:ascii="Cambria" w:eastAsia="Times New Roman" w:hAnsi="Cambria"/>
+      <w:b/>
+      <w:bCs/>
+      <w:kern w:val="32"/>
+      <w:sz w:val="32"/>
+      <w:szCs w:val="32"/>
+    </w:rPr>
+  </w:style>
+  <w:style w:type="paragraph" w:customStyle="1" w:styleId="Normal114">
+    <w:name w:val="Normal_1_14"/>
+    <w:qFormat/>
+    <w:rsid w:val="00AC5F81"/>
+    <w:rPr>
+      <w:rFonts w:ascii="Calibri" w:eastAsia="Calibri" w:hAnsi="Calibri" w:cs="Times New Roman"/>
+    </w:rPr>
+  </w:style>
+  <w:style w:type="character" w:customStyle="1" w:styleId="Heading1Char13">
+    <w:name w:val="Heading 1 Char_1_3"/>
+    <w:basedOn w:val="DefaultParagraphFont"/>
+    <w:link w:val="Heading113"/>
+    <w:uiPriority w:val="9"/>
+    <w:rsid w:val="00AC5F81"/>
+    <w:rPr>
+      <w:rFonts w:ascii="Cambria" w:eastAsia="Times New Roman" w:hAnsi="Cambria" w:cs="Times New Roman"/>
+      <w:b/>
+      <w:bCs/>
+      <w:kern w:val="32"/>
+      <w:sz w:val="32"/>
+      <w:szCs w:val="32"/>
+    </w:rPr>
+  </w:style>
   <w:style w:type="paragraph" w:customStyle="1" w:styleId="Heading20">
     <w:name w:val="Heading 2_0"/>
-    <w:basedOn w:val="Normal1"/>
-    <w:next w:val="Normal1"/>
+    <w:basedOn w:val="Normal115"/>
+    <w:next w:val="Normal115"/>
     <w:link w:val="Heading2Char0"/>
     <w:uiPriority w:val="9"/>
     <w:unhideWhenUsed/>
@@ -7583,6 +8388,14 @@
       <w:szCs w:val="28"/>
     </w:rPr>
   </w:style>
+  <w:style w:type="paragraph" w:customStyle="1" w:styleId="Normal115">
+    <w:name w:val="Normal_1_15"/>
+    <w:qFormat/>
+    <w:rsid w:val="00AC5F81"/>
+    <w:rPr>
+      <w:rFonts w:ascii="Calibri" w:eastAsia="Calibri" w:hAnsi="Calibri" w:cs="Times New Roman"/>
+    </w:rPr>
+  </w:style>
   <w:style w:type="character" w:customStyle="1" w:styleId="Heading2Char0">
     <w:name w:val="Heading 2 Char_0"/>
     <w:basedOn w:val="DefaultParagraphFont"/>
@@ -7599,19 +8412,19 @@
       <w:szCs w:val="28"/>
     </w:rPr>
   </w:style>
-  <w:style w:type="paragraph" w:customStyle="1" w:styleId="Normal00">
-    <w:name w:val="Normal_0_0"/>
+  <w:style w:type="paragraph" w:customStyle="1" w:styleId="Normal026">
+    <w:name w:val="Normal_0_26"/>
     <w:qFormat/>
     <w:rsid w:val="00AC5F81"/>
     <w:rPr>
       <w:rFonts w:ascii="Calibri" w:eastAsia="Calibri" w:hAnsi="Calibri" w:cs="Times New Roman"/>
     </w:rPr>
   </w:style>
-  <w:style w:type="paragraph" w:customStyle="1" w:styleId="Title00">
-    <w:name w:val="Title_0_0"/>
-    <w:basedOn w:val="Normal00"/>
-    <w:next w:val="Normal00"/>
-    <w:link w:val="TitleChar00"/>
+  <w:style w:type="paragraph" w:customStyle="1" w:styleId="Title01">
+    <w:name w:val="Title_0_1"/>
+    <w:basedOn w:val="Normal000"/>
+    <w:next w:val="Normal000"/>
+    <w:link w:val="TitleChar01"/>
     <w:uiPriority w:val="10"/>
     <w:qFormat/>
     <w:rsid w:val="00AC5F81"/>
@@ -7629,10 +8442,18 @@
       <w:szCs w:val="32"/>
     </w:rPr>
   </w:style>
-  <w:style w:type="character" w:customStyle="1" w:styleId="TitleChar00">
-    <w:name w:val="Title Char_0_0"/>
+  <w:style w:type="paragraph" w:customStyle="1" w:styleId="Normal000">
+    <w:name w:val="Normal_0_0_0"/>
+    <w:qFormat/>
+    <w:rsid w:val="00AC5F81"/>
+    <w:rPr>
+      <w:rFonts w:ascii="Calibri" w:eastAsia="Calibri" w:hAnsi="Calibri" w:cs="Times New Roman"/>
+    </w:rPr>
+  </w:style>
+  <w:style w:type="character" w:customStyle="1" w:styleId="TitleChar01">
+    <w:name w:val="Title Char_0_1"/>
     <w:basedOn w:val="DefaultParagraphFont"/>
-    <w:link w:val="Title00"/>
+    <w:link w:val="Title01"/>
     <w:uiPriority w:val="10"/>
     <w:rsid w:val="00AC5F81"/>
     <w:rPr>
@@ -7644,11 +8465,19 @@
       <w:szCs w:val="32"/>
     </w:rPr>
   </w:style>
-  <w:style w:type="paragraph" w:customStyle="1" w:styleId="Heading100">
-    <w:name w:val="Heading 1_0_0"/>
-    <w:basedOn w:val="Normal00"/>
-    <w:next w:val="Normal00"/>
-    <w:link w:val="Heading1Char00"/>
+  <w:style w:type="paragraph" w:customStyle="1" w:styleId="Normal0100">
+    <w:name w:val="Normal_0_1_0"/>
+    <w:qFormat/>
+    <w:rsid w:val="00AC5F81"/>
+    <w:rPr>
+      <w:rFonts w:ascii="Calibri" w:eastAsia="Calibri" w:hAnsi="Calibri" w:cs="Times New Roman"/>
+    </w:rPr>
+  </w:style>
+  <w:style w:type="paragraph" w:customStyle="1" w:styleId="Heading103">
+    <w:name w:val="Heading 1_0_3"/>
+    <w:basedOn w:val="Normal0200"/>
+    <w:next w:val="Normal0200"/>
+    <w:link w:val="Heading1Char03"/>
     <w:uiPriority w:val="9"/>
     <w:qFormat/>
     <w:rsid w:val="00AC5F81"/>
@@ -7666,10 +8495,201 @@
       <w:szCs w:val="32"/>
     </w:rPr>
   </w:style>
-  <w:style w:type="character" w:customStyle="1" w:styleId="Heading1Char00">
-    <w:name w:val="Heading 1 Char_0_0"/>
+  <w:style w:type="paragraph" w:customStyle="1" w:styleId="Normal0200">
+    <w:name w:val="Normal_0_2_0"/>
+    <w:qFormat/>
+    <w:rsid w:val="00AC5F81"/>
+    <w:rPr>
+      <w:rFonts w:ascii="Calibri" w:eastAsia="Calibri" w:hAnsi="Calibri" w:cs="Times New Roman"/>
+    </w:rPr>
+  </w:style>
+  <w:style w:type="character" w:customStyle="1" w:styleId="Heading1Char03">
+    <w:name w:val="Heading 1 Char_0_3"/>
     <w:basedOn w:val="DefaultParagraphFont"/>
-    <w:link w:val="Heading100"/>
+    <w:link w:val="Heading103"/>
+    <w:uiPriority w:val="9"/>
+    <w:rsid w:val="00AC5F81"/>
+    <w:rPr>
+      <w:rFonts w:ascii="Cambria" w:eastAsia="Times New Roman" w:hAnsi="Cambria" w:cs="Times New Roman"/>
+      <w:b/>
+      <w:bCs/>
+      <w:kern w:val="32"/>
+      <w:sz w:val="32"/>
+      <w:szCs w:val="32"/>
+    </w:rPr>
+  </w:style>
+  <w:style w:type="paragraph" w:customStyle="1" w:styleId="Normal030">
+    <w:name w:val="Normal_0_3_0"/>
+    <w:qFormat/>
+    <w:rsid w:val="00AC5F81"/>
+    <w:rPr>
+      <w:rFonts w:ascii="Calibri" w:eastAsia="Calibri" w:hAnsi="Calibri" w:cs="Times New Roman"/>
+    </w:rPr>
+  </w:style>
+  <w:style w:type="paragraph" w:customStyle="1" w:styleId="Heading1000">
+    <w:name w:val="Heading 1_0_0_0"/>
+    <w:basedOn w:val="Normal040"/>
+    <w:next w:val="Normal040"/>
+    <w:link w:val="Heading1Char000"/>
+    <w:uiPriority w:val="9"/>
+    <w:qFormat/>
+    <w:rsid w:val="00AC5F81"/>
+    <w:pPr>
+      <w:keepNext/>
+      <w:spacing w:before="240" w:after="60"/>
+      <w:outlineLvl w:val="0"/>
+    </w:pPr>
+    <w:rPr>
+      <w:rFonts w:ascii="Cambria" w:eastAsia="Times New Roman" w:hAnsi="Cambria"/>
+      <w:b/>
+      <w:bCs/>
+      <w:kern w:val="32"/>
+      <w:sz w:val="32"/>
+      <w:szCs w:val="32"/>
+    </w:rPr>
+  </w:style>
+  <w:style w:type="paragraph" w:customStyle="1" w:styleId="Normal040">
+    <w:name w:val="Normal_0_4_0"/>
+    <w:qFormat/>
+    <w:rsid w:val="00AC5F81"/>
+    <w:rPr>
+      <w:rFonts w:ascii="Calibri" w:eastAsia="Calibri" w:hAnsi="Calibri" w:cs="Times New Roman"/>
+    </w:rPr>
+  </w:style>
+  <w:style w:type="character" w:customStyle="1" w:styleId="Heading1Char000">
+    <w:name w:val="Heading 1 Char_0_0_0"/>
+    <w:basedOn w:val="DefaultParagraphFont"/>
+    <w:link w:val="Heading1000"/>
+    <w:uiPriority w:val="9"/>
+    <w:rsid w:val="00AC5F81"/>
+    <w:rPr>
+      <w:rFonts w:ascii="Cambria" w:eastAsia="Times New Roman" w:hAnsi="Cambria" w:cs="Times New Roman"/>
+      <w:b/>
+      <w:bCs/>
+      <w:kern w:val="32"/>
+      <w:sz w:val="32"/>
+      <w:szCs w:val="32"/>
+    </w:rPr>
+  </w:style>
+  <w:style w:type="paragraph" w:customStyle="1" w:styleId="Normal050">
+    <w:name w:val="Normal_0_5_0"/>
+    <w:qFormat/>
+    <w:rsid w:val="00AC5F81"/>
+    <w:rPr>
+      <w:rFonts w:ascii="Calibri" w:eastAsia="Calibri" w:hAnsi="Calibri" w:cs="Times New Roman"/>
+    </w:rPr>
+  </w:style>
+  <w:style w:type="paragraph" w:customStyle="1" w:styleId="Normal060">
+    <w:name w:val="Normal_0_6_0"/>
+    <w:qFormat/>
+    <w:rsid w:val="00AC5F81"/>
+    <w:rPr>
+      <w:rFonts w:ascii="Calibri" w:eastAsia="Calibri" w:hAnsi="Calibri" w:cs="Times New Roman"/>
+    </w:rPr>
+  </w:style>
+  <w:style w:type="paragraph" w:customStyle="1" w:styleId="Normal070">
+    <w:name w:val="Normal_0_7_0"/>
+    <w:qFormat/>
+    <w:rsid w:val="00AC5F81"/>
+    <w:rPr>
+      <w:rFonts w:ascii="Calibri" w:eastAsia="Calibri" w:hAnsi="Calibri" w:cs="Times New Roman"/>
+    </w:rPr>
+  </w:style>
+  <w:style w:type="paragraph" w:customStyle="1" w:styleId="Heading1010">
+    <w:name w:val="Heading 1_0_1_0"/>
+    <w:basedOn w:val="Normal080"/>
+    <w:next w:val="Normal080"/>
+    <w:link w:val="Heading1Char010"/>
+    <w:uiPriority w:val="9"/>
+    <w:qFormat/>
+    <w:rsid w:val="00AC5F81"/>
+    <w:pPr>
+      <w:keepNext/>
+      <w:spacing w:before="240" w:after="60"/>
+      <w:outlineLvl w:val="0"/>
+    </w:pPr>
+    <w:rPr>
+      <w:rFonts w:ascii="Cambria" w:eastAsia="Times New Roman" w:hAnsi="Cambria"/>
+      <w:b/>
+      <w:bCs/>
+      <w:kern w:val="32"/>
+      <w:sz w:val="32"/>
+      <w:szCs w:val="32"/>
+    </w:rPr>
+  </w:style>
+  <w:style w:type="paragraph" w:customStyle="1" w:styleId="Normal080">
+    <w:name w:val="Normal_0_8_0"/>
+    <w:qFormat/>
+    <w:rsid w:val="00AC5F81"/>
+    <w:rPr>
+      <w:rFonts w:ascii="Calibri" w:eastAsia="Calibri" w:hAnsi="Calibri" w:cs="Times New Roman"/>
+    </w:rPr>
+  </w:style>
+  <w:style w:type="character" w:customStyle="1" w:styleId="Heading1Char010">
+    <w:name w:val="Heading 1 Char_0_1_0"/>
+    <w:basedOn w:val="DefaultParagraphFont"/>
+    <w:link w:val="Heading1010"/>
+    <w:uiPriority w:val="9"/>
+    <w:rsid w:val="00AC5F81"/>
+    <w:rPr>
+      <w:rFonts w:ascii="Cambria" w:eastAsia="Times New Roman" w:hAnsi="Cambria" w:cs="Times New Roman"/>
+      <w:b/>
+      <w:bCs/>
+      <w:kern w:val="32"/>
+      <w:sz w:val="32"/>
+      <w:szCs w:val="32"/>
+    </w:rPr>
+  </w:style>
+  <w:style w:type="paragraph" w:customStyle="1" w:styleId="Normal090">
+    <w:name w:val="Normal_0_9_0"/>
+    <w:qFormat/>
+    <w:rsid w:val="00AC5F81"/>
+    <w:rPr>
+      <w:rFonts w:ascii="Calibri" w:eastAsia="Calibri" w:hAnsi="Calibri" w:cs="Times New Roman"/>
+    </w:rPr>
+  </w:style>
+  <w:style w:type="paragraph" w:customStyle="1" w:styleId="Normal01000">
+    <w:name w:val="Normal_0_10_0"/>
+    <w:qFormat/>
+    <w:rsid w:val="00AC5F81"/>
+    <w:rPr>
+      <w:rFonts w:ascii="Calibri" w:eastAsia="Calibri" w:hAnsi="Calibri" w:cs="Times New Roman"/>
+    </w:rPr>
+  </w:style>
+  <w:style w:type="paragraph" w:customStyle="1" w:styleId="Heading1020">
+    <w:name w:val="Heading 1_0_2_0"/>
+    <w:basedOn w:val="Normal0110"/>
+    <w:next w:val="Normal0110"/>
+    <w:link w:val="Heading1Char020"/>
+    <w:uiPriority w:val="9"/>
+    <w:qFormat/>
+    <w:rsid w:val="00AC5F81"/>
+    <w:pPr>
+      <w:keepNext/>
+      <w:spacing w:before="240" w:after="60"/>
+      <w:outlineLvl w:val="0"/>
+    </w:pPr>
+    <w:rPr>
+      <w:rFonts w:ascii="Cambria" w:eastAsia="Times New Roman" w:hAnsi="Cambria"/>
+      <w:b/>
+      <w:bCs/>
+      <w:kern w:val="32"/>
+      <w:sz w:val="32"/>
+      <w:szCs w:val="32"/>
+    </w:rPr>
+  </w:style>
+  <w:style w:type="paragraph" w:customStyle="1" w:styleId="Normal0110">
+    <w:name w:val="Normal_0_11_0"/>
+    <w:qFormat/>
+    <w:rsid w:val="00AC5F81"/>
+    <w:rPr>
+      <w:rFonts w:ascii="Calibri" w:eastAsia="Calibri" w:hAnsi="Calibri" w:cs="Times New Roman"/>
+    </w:rPr>
+  </w:style>
+  <w:style w:type="character" w:customStyle="1" w:styleId="Heading1Char020">
+    <w:name w:val="Heading 1 Char_0_2_0"/>
+    <w:basedOn w:val="DefaultParagraphFont"/>
+    <w:link w:val="Heading1020"/>
     <w:uiPriority w:val="9"/>
     <w:rsid w:val="00AC5F81"/>
     <w:rPr>
@@ -7707,9 +8727,54 @@
       </w:tblCellMar>
     </w:tblPr>
   </w:style>
-  <w:style w:type="paragraph" w:customStyle="1" w:styleId="ListParagraph00">
-    <w:name w:val="List Paragraph_0_0"/>
-    <w:basedOn w:val="Normal00"/>
+  <w:style w:type="paragraph" w:customStyle="1" w:styleId="Title000">
+    <w:name w:val="Title_0_0_0"/>
+    <w:basedOn w:val="Normal0120"/>
+    <w:next w:val="Normal0120"/>
+    <w:link w:val="TitleChar000"/>
+    <w:uiPriority w:val="10"/>
+    <w:qFormat/>
+    <w:rsid w:val="00AC5F81"/>
+    <w:pPr>
+      <w:spacing w:before="240" w:after="60"/>
+      <w:jc w:val="center"/>
+      <w:outlineLvl w:val="0"/>
+    </w:pPr>
+    <w:rPr>
+      <w:rFonts w:ascii="Cambria" w:eastAsia="Times New Roman" w:hAnsi="Cambria"/>
+      <w:b/>
+      <w:bCs/>
+      <w:kern w:val="28"/>
+      <w:sz w:val="32"/>
+      <w:szCs w:val="32"/>
+    </w:rPr>
+  </w:style>
+  <w:style w:type="paragraph" w:customStyle="1" w:styleId="Normal0120">
+    <w:name w:val="Normal_0_12_0"/>
+    <w:qFormat/>
+    <w:rsid w:val="00AC5F81"/>
+    <w:rPr>
+      <w:rFonts w:ascii="Calibri" w:eastAsia="Calibri" w:hAnsi="Calibri" w:cs="Times New Roman"/>
+    </w:rPr>
+  </w:style>
+  <w:style w:type="character" w:customStyle="1" w:styleId="TitleChar000">
+    <w:name w:val="Title Char_0_0_0"/>
+    <w:basedOn w:val="DefaultParagraphFont"/>
+    <w:link w:val="Title000"/>
+    <w:uiPriority w:val="10"/>
+    <w:rsid w:val="00AC5F81"/>
+    <w:rPr>
+      <w:rFonts w:ascii="Cambria" w:eastAsia="Times New Roman" w:hAnsi="Cambria" w:cs="Times New Roman"/>
+      <w:b/>
+      <w:bCs/>
+      <w:kern w:val="28"/>
+      <w:sz w:val="32"/>
+      <w:szCs w:val="32"/>
+    </w:rPr>
+  </w:style>
+  <w:style w:type="paragraph" w:customStyle="1" w:styleId="ListParagraph012">
+    <w:name w:val="List Paragraph_0_12"/>
+    <w:basedOn w:val="Normal0130"/>
     <w:uiPriority w:val="34"/>
     <w:qFormat/>
     <w:rsid w:val="00AC5F81"/>
@@ -7717,6 +8782,242 @@
       <w:ind w:left="720"/>
       <w:contextualSpacing/>
     </w:pPr>
+  </w:style>
+  <w:style w:type="paragraph" w:customStyle="1" w:styleId="Normal0130">
+    <w:name w:val="Normal_0_13_0"/>
+    <w:qFormat/>
+    <w:rsid w:val="00AC5F81"/>
+    <w:rPr>
+      <w:rFonts w:ascii="Calibri" w:eastAsia="Calibri" w:hAnsi="Calibri" w:cs="Times New Roman"/>
+    </w:rPr>
+  </w:style>
+  <w:style w:type="paragraph" w:customStyle="1" w:styleId="ListParagraph000">
+    <w:name w:val="List Paragraph_0_0_0"/>
+    <w:basedOn w:val="Normal0140"/>
+    <w:uiPriority w:val="34"/>
+    <w:qFormat/>
+    <w:rsid w:val="00AC5F81"/>
+    <w:pPr>
+      <w:ind w:left="720"/>
+      <w:contextualSpacing/>
+    </w:pPr>
+  </w:style>
+  <w:style w:type="paragraph" w:customStyle="1" w:styleId="Normal0140">
+    <w:name w:val="Normal_0_14_0"/>
+    <w:qFormat/>
+    <w:rsid w:val="00AC5F81"/>
+    <w:rPr>
+      <w:rFonts w:ascii="Calibri" w:eastAsia="Calibri" w:hAnsi="Calibri" w:cs="Times New Roman"/>
+    </w:rPr>
+  </w:style>
+  <w:style w:type="paragraph" w:customStyle="1" w:styleId="ListParagraph0100">
+    <w:name w:val="List Paragraph_0_1_0"/>
+    <w:basedOn w:val="Normal0150"/>
+    <w:uiPriority w:val="34"/>
+    <w:qFormat/>
+    <w:rsid w:val="00AC5F81"/>
+    <w:pPr>
+      <w:ind w:left="720"/>
+      <w:contextualSpacing/>
+    </w:pPr>
+  </w:style>
+  <w:style w:type="paragraph" w:customStyle="1" w:styleId="Normal0150">
+    <w:name w:val="Normal_0_15_0"/>
+    <w:qFormat/>
+    <w:rsid w:val="00AC5F81"/>
+    <w:rPr>
+      <w:rFonts w:ascii="Calibri" w:eastAsia="Calibri" w:hAnsi="Calibri" w:cs="Times New Roman"/>
+    </w:rPr>
+  </w:style>
+  <w:style w:type="paragraph" w:customStyle="1" w:styleId="ListParagraph020">
+    <w:name w:val="List Paragraph_0_2_0"/>
+    <w:basedOn w:val="Normal0160"/>
+    <w:uiPriority w:val="34"/>
+    <w:qFormat/>
+    <w:rsid w:val="00AC5F81"/>
+    <w:pPr>
+      <w:ind w:left="720"/>
+      <w:contextualSpacing/>
+    </w:pPr>
+  </w:style>
+  <w:style w:type="paragraph" w:customStyle="1" w:styleId="Normal0160">
+    <w:name w:val="Normal_0_16_0"/>
+    <w:qFormat/>
+    <w:rsid w:val="00AC5F81"/>
+    <w:rPr>
+      <w:rFonts w:ascii="Calibri" w:eastAsia="Calibri" w:hAnsi="Calibri" w:cs="Times New Roman"/>
+    </w:rPr>
+  </w:style>
+  <w:style w:type="paragraph" w:customStyle="1" w:styleId="ListParagraph030">
+    <w:name w:val="List Paragraph_0_3_0"/>
+    <w:basedOn w:val="Normal0170"/>
+    <w:uiPriority w:val="34"/>
+    <w:qFormat/>
+    <w:rsid w:val="00AC5F81"/>
+    <w:pPr>
+      <w:ind w:left="720"/>
+      <w:contextualSpacing/>
+    </w:pPr>
+  </w:style>
+  <w:style w:type="paragraph" w:customStyle="1" w:styleId="Normal0170">
+    <w:name w:val="Normal_0_17_0"/>
+    <w:qFormat/>
+    <w:rsid w:val="00AC5F81"/>
+    <w:rPr>
+      <w:rFonts w:ascii="Calibri" w:eastAsia="Calibri" w:hAnsi="Calibri" w:cs="Times New Roman"/>
+    </w:rPr>
+  </w:style>
+  <w:style w:type="paragraph" w:customStyle="1" w:styleId="ListParagraph040">
+    <w:name w:val="List Paragraph_0_4_0"/>
+    <w:basedOn w:val="Normal0180"/>
+    <w:uiPriority w:val="34"/>
+    <w:qFormat/>
+    <w:rsid w:val="00AC5F81"/>
+    <w:pPr>
+      <w:ind w:left="720"/>
+      <w:contextualSpacing/>
+    </w:pPr>
+  </w:style>
+  <w:style w:type="paragraph" w:customStyle="1" w:styleId="Normal0180">
+    <w:name w:val="Normal_0_18_0"/>
+    <w:qFormat/>
+    <w:rsid w:val="00AC5F81"/>
+    <w:rPr>
+      <w:rFonts w:ascii="Calibri" w:eastAsia="Calibri" w:hAnsi="Calibri" w:cs="Times New Roman"/>
+    </w:rPr>
+  </w:style>
+  <w:style w:type="paragraph" w:customStyle="1" w:styleId="ListParagraph050">
+    <w:name w:val="List Paragraph_0_5_0"/>
+    <w:basedOn w:val="Normal0190"/>
+    <w:uiPriority w:val="34"/>
+    <w:qFormat/>
+    <w:rsid w:val="00AC5F81"/>
+    <w:pPr>
+      <w:ind w:left="720"/>
+      <w:contextualSpacing/>
+    </w:pPr>
+  </w:style>
+  <w:style w:type="paragraph" w:customStyle="1" w:styleId="Normal0190">
+    <w:name w:val="Normal_0_19_0"/>
+    <w:qFormat/>
+    <w:rsid w:val="00AC5F81"/>
+    <w:rPr>
+      <w:rFonts w:ascii="Calibri" w:eastAsia="Calibri" w:hAnsi="Calibri" w:cs="Times New Roman"/>
+    </w:rPr>
+  </w:style>
+  <w:style w:type="paragraph" w:customStyle="1" w:styleId="ListParagraph060">
+    <w:name w:val="List Paragraph_0_6_0"/>
+    <w:basedOn w:val="Normal02000"/>
+    <w:uiPriority w:val="34"/>
+    <w:qFormat/>
+    <w:rsid w:val="00AC5F81"/>
+    <w:pPr>
+      <w:ind w:left="720"/>
+      <w:contextualSpacing/>
+    </w:pPr>
+  </w:style>
+  <w:style w:type="paragraph" w:customStyle="1" w:styleId="Normal02000">
+    <w:name w:val="Normal_0_20_0"/>
+    <w:qFormat/>
+    <w:rsid w:val="00AC5F81"/>
+    <w:rPr>
+      <w:rFonts w:ascii="Calibri" w:eastAsia="Calibri" w:hAnsi="Calibri" w:cs="Times New Roman"/>
+    </w:rPr>
+  </w:style>
+  <w:style w:type="paragraph" w:customStyle="1" w:styleId="ListParagraph070">
+    <w:name w:val="List Paragraph_0_7_0"/>
+    <w:basedOn w:val="Normal0210"/>
+    <w:uiPriority w:val="34"/>
+    <w:qFormat/>
+    <w:rsid w:val="00AC5F81"/>
+    <w:pPr>
+      <w:ind w:left="720"/>
+      <w:contextualSpacing/>
+    </w:pPr>
+  </w:style>
+  <w:style w:type="paragraph" w:customStyle="1" w:styleId="Normal0210">
+    <w:name w:val="Normal_0_21_0"/>
+    <w:qFormat/>
+    <w:rsid w:val="00AC5F81"/>
+    <w:rPr>
+      <w:rFonts w:ascii="Calibri" w:eastAsia="Calibri" w:hAnsi="Calibri" w:cs="Times New Roman"/>
+    </w:rPr>
+  </w:style>
+  <w:style w:type="paragraph" w:customStyle="1" w:styleId="ListParagraph080">
+    <w:name w:val="List Paragraph_0_8_0"/>
+    <w:basedOn w:val="Normal0220"/>
+    <w:uiPriority w:val="34"/>
+    <w:qFormat/>
+    <w:rsid w:val="00AC5F81"/>
+    <w:pPr>
+      <w:ind w:left="720"/>
+      <w:contextualSpacing/>
+    </w:pPr>
+  </w:style>
+  <w:style w:type="paragraph" w:customStyle="1" w:styleId="Normal0220">
+    <w:name w:val="Normal_0_22_0"/>
+    <w:qFormat/>
+    <w:rsid w:val="00AC5F81"/>
+    <w:rPr>
+      <w:rFonts w:ascii="Calibri" w:eastAsia="Calibri" w:hAnsi="Calibri" w:cs="Times New Roman"/>
+    </w:rPr>
+  </w:style>
+  <w:style w:type="paragraph" w:customStyle="1" w:styleId="ListParagraph090">
+    <w:name w:val="List Paragraph_0_9_0"/>
+    <w:basedOn w:val="Normal0230"/>
+    <w:uiPriority w:val="34"/>
+    <w:qFormat/>
+    <w:rsid w:val="00AC5F81"/>
+    <w:pPr>
+      <w:ind w:left="720"/>
+      <w:contextualSpacing/>
+    </w:pPr>
+  </w:style>
+  <w:style w:type="paragraph" w:customStyle="1" w:styleId="Normal0230">
+    <w:name w:val="Normal_0_23_0"/>
+    <w:qFormat/>
+    <w:rsid w:val="00AC5F81"/>
+    <w:rPr>
+      <w:rFonts w:ascii="Calibri" w:eastAsia="Calibri" w:hAnsi="Calibri" w:cs="Times New Roman"/>
+    </w:rPr>
+  </w:style>
+  <w:style w:type="paragraph" w:customStyle="1" w:styleId="ListParagraph01000">
+    <w:name w:val="List Paragraph_0_10_0"/>
+    <w:basedOn w:val="Normal0240"/>
+    <w:uiPriority w:val="34"/>
+    <w:qFormat/>
+    <w:rsid w:val="00AC5F81"/>
+    <w:pPr>
+      <w:ind w:left="720"/>
+      <w:contextualSpacing/>
+    </w:pPr>
+  </w:style>
+  <w:style w:type="paragraph" w:customStyle="1" w:styleId="Normal0240">
+    <w:name w:val="Normal_0_24_0"/>
+    <w:qFormat/>
+    <w:rsid w:val="00AC5F81"/>
+    <w:rPr>
+      <w:rFonts w:ascii="Calibri" w:eastAsia="Calibri" w:hAnsi="Calibri" w:cs="Times New Roman"/>
+    </w:rPr>
+  </w:style>
+  <w:style w:type="paragraph" w:customStyle="1" w:styleId="ListParagraph0110">
+    <w:name w:val="List Paragraph_0_11_0"/>
+    <w:basedOn w:val="Normal0250"/>
+    <w:uiPriority w:val="34"/>
+    <w:qFormat/>
+    <w:rsid w:val="00AC5F81"/>
+    <w:pPr>
+      <w:ind w:left="720"/>
+      <w:contextualSpacing/>
+    </w:pPr>
+  </w:style>
+  <w:style w:type="paragraph" w:customStyle="1" w:styleId="Normal0250">
+    <w:name w:val="Normal_0_25_0"/>
+    <w:qFormat/>
+    <w:rsid w:val="00AC5F81"/>
+    <w:rPr>
+      <w:rFonts w:ascii="Calibri" w:eastAsia="Calibri" w:hAnsi="Calibri" w:cs="Times New Roman"/>
+    </w:rPr>
   </w:style>
   <w:style w:type="table" w:customStyle="1" w:styleId="TableGrid000">
     <w:name w:val="Table Grid_0_0_0"/>
@@ -7752,9 +9053,9 @@
       <w:rFonts w:ascii="Calibri" w:eastAsia="Calibri" w:hAnsi="Calibri" w:cs="Times New Roman"/>
     </w:rPr>
   </w:style>
-  <w:style w:type="paragraph" w:customStyle="1" w:styleId="ListParagraph10">
-    <w:name w:val="List Paragraph_1_0"/>
-    <w:basedOn w:val="Normal10"/>
+  <w:style w:type="paragraph" w:customStyle="1" w:styleId="ListParagraph15">
+    <w:name w:val="List Paragraph_1_5"/>
+    <w:basedOn w:val="Normal116"/>
     <w:uiPriority w:val="34"/>
     <w:qFormat/>
     <w:rsid w:val="00AC5F81"/>
@@ -7763,8 +9064,8 @@
       <w:contextualSpacing/>
     </w:pPr>
   </w:style>
-  <w:style w:type="paragraph" w:customStyle="1" w:styleId="Normal10">
-    <w:name w:val="Normal_1_0"/>
+  <w:style w:type="paragraph" w:customStyle="1" w:styleId="Normal116">
+    <w:name w:val="Normal_1_16"/>
     <w:qFormat/>
     <w:rsid w:val="00AC5F81"/>
     <w:rPr>

</xml_diff>

<commit_message>
Examples and Showcases Code Updated with API Reference v17.11
</commit_message>
<xml_diff>
--- a/Showcases/GroupDocs.Comparison.Viewer/GroupDocsComparisonMvcDemo/App_Data/myOutput.Docx
+++ b/Showcases/GroupDocs.Comparison.Viewer/GroupDocsComparisonMvcDemo/App_Data/myOutput.Docx
@@ -1,7 +1,7 @@
 
 <file path=word/document.xml><?xml version="1.0" encoding="utf-8"?>
 <w:document xmlns:wpc="http://schemas.microsoft.com/office/word/2010/wordprocessingCanvas" xmlns:cx="http://schemas.microsoft.com/office/drawing/2014/chartex" xmlns:cx1="http://schemas.microsoft.com/office/drawing/2015/9/8/chartex" xmlns:cx2="http://schemas.microsoft.com/office/drawing/2015/10/21/chartex" xmlns:cx3="http://schemas.microsoft.com/office/drawing/2016/5/9/chartex" xmlns:cx4="http://schemas.microsoft.com/office/drawing/2016/5/10/chartex" xmlns:cx5="http://schemas.microsoft.com/office/drawing/2016/5/11/chartex" xmlns:mc="http://schemas.openxmlformats.org/markup-compatibility/2006" xmlns:o="urn:schemas-microsoft-com:office:office" xmlns:r="http://schemas.openxmlformats.org/officeDocument/2006/relationships" xmlns:m="http://schemas.openxmlformats.org/officeDocument/2006/math" xmlns:v="urn:schemas-microsoft-com:vml" xmlns:wp14="http://schemas.microsoft.com/office/word/2010/wordprocessingDrawing" xmlns:wp="http://schemas.openxmlformats.org/drawingml/2006/wordprocessingDrawing" xmlns:w10="urn:schemas-microsoft-com:office:word" xmlns:w="http://schemas.openxmlformats.org/wordprocessingml/2006/main" xmlns:w14="http://schemas.microsoft.com/office/word/2010/wordml" xmlns:w15="http://schemas.microsoft.com/office/word/2012/wordml" xmlns:wne="http://schemas.microsoft.com/office/word/2006/wordml" xmlns:wpg="http://schemas.microsoft.com/office/word/2010/wordprocessingGroup" xmlns:wpi="http://schemas.microsoft.com/office/word/2010/wordprocessingInk" xmlns:wps="http://schemas.microsoft.com/office/word/2010/wordprocessingShape" mc:Ignorable="w14 w15 wp14">
-  <!-- Generated by Aspose.Words for .NET 17.6 -->
+  <!-- Generated by Aspose.Words for .NET 17.10 -->
   <w:body>
     <w:p>
       <w:pPr>
@@ -1383,7 +1383,7 @@
               <w:pStyle w:val="ListParagraph012"/>
               <w:numPr>
                 <w:ilvl w:val="0"/>
-                <w:numId w:val="25"/>
+                <w:numId w:val="3"/>
               </w:numPr>
               <w:rPr>
                 <w:rStyle w:val="DefaultParagraphFont"/>
@@ -1425,7 +1425,7 @@
               <w:pStyle w:val="ListParagraph000"/>
               <w:numPr>
                 <w:ilvl w:val="0"/>
-                <w:numId w:val="26"/>
+                <w:numId w:val="3"/>
               </w:numPr>
               <w:rPr>
                 <w:rStyle w:val="DefaultParagraphFont"/>
@@ -1479,7 +1479,7 @@
               <w:pStyle w:val="ListParagraph0100"/>
               <w:numPr>
                 <w:ilvl w:val="0"/>
-                <w:numId w:val="27"/>
+                <w:numId w:val="3"/>
               </w:numPr>
               <w:rPr>
                 <w:rStyle w:val="DefaultParagraphFont"/>
@@ -1699,7 +1699,7 @@
               <w:pStyle w:val="ListParagraph020"/>
               <w:numPr>
                 <w:ilvl w:val="0"/>
-                <w:numId w:val="28"/>
+                <w:numId w:val="3"/>
               </w:numPr>
               <w:rPr>
                 <w:rStyle w:val="DefaultParagraphFont"/>
@@ -1717,7 +1717,7 @@
               <w:pStyle w:val="ListParagraph030"/>
               <w:numPr>
                 <w:ilvl w:val="0"/>
-                <w:numId w:val="29"/>
+                <w:numId w:val="3"/>
               </w:numPr>
               <w:rPr>
                 <w:rStyle w:val="DefaultParagraphFont"/>
@@ -1819,7 +1819,7 @@
               <w:pStyle w:val="ListParagraph040"/>
               <w:numPr>
                 <w:ilvl w:val="0"/>
-                <w:numId w:val="30"/>
+                <w:numId w:val="3"/>
               </w:numPr>
               <w:rPr>
                 <w:rStyle w:val="DefaultParagraphFont"/>
@@ -1837,7 +1837,7 @@
               <w:pStyle w:val="ListParagraph050"/>
               <w:numPr>
                 <w:ilvl w:val="0"/>
-                <w:numId w:val="31"/>
+                <w:numId w:val="3"/>
               </w:numPr>
               <w:rPr>
                 <w:rStyle w:val="DefaultParagraphFont"/>
@@ -1939,7 +1939,7 @@
               <w:pStyle w:val="ListParagraph060"/>
               <w:numPr>
                 <w:ilvl w:val="0"/>
-                <w:numId w:val="32"/>
+                <w:numId w:val="3"/>
               </w:numPr>
               <w:rPr>
                 <w:rStyle w:val="DefaultParagraphFont"/>
@@ -1957,7 +1957,7 @@
               <w:pStyle w:val="ListParagraph070"/>
               <w:numPr>
                 <w:ilvl w:val="0"/>
-                <w:numId w:val="33"/>
+                <w:numId w:val="3"/>
               </w:numPr>
               <w:rPr>
                 <w:rStyle w:val="DefaultParagraphFont"/>
@@ -2059,7 +2059,7 @@
               <w:pStyle w:val="ListParagraph080"/>
               <w:numPr>
                 <w:ilvl w:val="0"/>
-                <w:numId w:val="34"/>
+                <w:numId w:val="3"/>
               </w:numPr>
               <w:rPr>
                 <w:rStyle w:val="DefaultParagraphFont"/>
@@ -2077,7 +2077,7 @@
               <w:pStyle w:val="ListParagraph090"/>
               <w:numPr>
                 <w:ilvl w:val="0"/>
-                <w:numId w:val="35"/>
+                <w:numId w:val="3"/>
               </w:numPr>
               <w:rPr>
                 <w:rStyle w:val="DefaultParagraphFont"/>
@@ -2179,7 +2179,7 @@
               <w:pStyle w:val="ListParagraph01000"/>
               <w:numPr>
                 <w:ilvl w:val="0"/>
-                <w:numId w:val="36"/>
+                <w:numId w:val="3"/>
               </w:numPr>
               <w:rPr>
                 <w:rStyle w:val="DefaultParagraphFont"/>
@@ -2197,7 +2197,7 @@
               <w:pStyle w:val="ListParagraph0110"/>
               <w:numPr>
                 <w:ilvl w:val="0"/>
-                <w:numId w:val="37"/>
+                <w:numId w:val="3"/>
               </w:numPr>
               <w:spacing w:after="0"/>
               <w:rPr>
@@ -2362,7 +2362,7 @@
               <w:pStyle w:val="ListParagraph15"/>
               <w:numPr>
                 <w:ilvl w:val="0"/>
-                <w:numId w:val="38"/>
+                <w:numId w:val="3"/>
               </w:numPr>
               <w:rPr>
                 <w:rStyle w:val="DefaultParagraphFont"/>
@@ -2380,7 +2380,7 @@
               <w:pStyle w:val="ListParagraph15"/>
               <w:numPr>
                 <w:ilvl w:val="0"/>
-                <w:numId w:val="38"/>
+                <w:numId w:val="3"/>
               </w:numPr>
               <w:rPr>
                 <w:rStyle w:val="DefaultParagraphFont"/>
@@ -2482,7 +2482,7 @@
               <w:pStyle w:val="ListParagraph15"/>
               <w:numPr>
                 <w:ilvl w:val="0"/>
-                <w:numId w:val="38"/>
+                <w:numId w:val="3"/>
               </w:numPr>
               <w:rPr>
                 <w:rStyle w:val="DefaultParagraphFont"/>
@@ -2500,7 +2500,7 @@
               <w:pStyle w:val="ListParagraph15"/>
               <w:numPr>
                 <w:ilvl w:val="0"/>
-                <w:numId w:val="38"/>
+                <w:numId w:val="3"/>
               </w:numPr>
               <w:rPr>
                 <w:rStyle w:val="DefaultParagraphFont"/>
@@ -2560,7 +2560,7 @@
               <w:pStyle w:val="ListParagraph15"/>
               <w:numPr>
                 <w:ilvl w:val="0"/>
-                <w:numId w:val="38"/>
+                <w:numId w:val="3"/>
               </w:numPr>
               <w:rPr>
                 <w:rStyle w:val="DefaultParagraphFont"/>
@@ -2593,6 +2593,92 @@
 <file path=word/numbering.xml><?xml version="1.0" encoding="utf-8"?>
 <w:numbering xmlns:wpc="http://schemas.microsoft.com/office/word/2010/wordprocessingCanvas" xmlns:cx="http://schemas.microsoft.com/office/drawing/2014/chartex" xmlns:cx1="http://schemas.microsoft.com/office/drawing/2015/9/8/chartex" xmlns:cx2="http://schemas.microsoft.com/office/drawing/2015/10/21/chartex" xmlns:cx3="http://schemas.microsoft.com/office/drawing/2016/5/9/chartex" xmlns:cx4="http://schemas.microsoft.com/office/drawing/2016/5/10/chartex" xmlns:cx5="http://schemas.microsoft.com/office/drawing/2016/5/11/chartex" xmlns:mc="http://schemas.openxmlformats.org/markup-compatibility/2006" xmlns:o="urn:schemas-microsoft-com:office:office" xmlns:r="http://schemas.openxmlformats.org/officeDocument/2006/relationships" xmlns:m="http://schemas.openxmlformats.org/officeDocument/2006/math" xmlns:v="urn:schemas-microsoft-com:vml" xmlns:wp14="http://schemas.microsoft.com/office/word/2010/wordprocessingDrawing" xmlns:wp="http://schemas.openxmlformats.org/drawingml/2006/wordprocessingDrawing" xmlns:w10="urn:schemas-microsoft-com:office:word" xmlns:w="http://schemas.openxmlformats.org/wordprocessingml/2006/main" xmlns:w14="http://schemas.microsoft.com/office/word/2010/wordml" xmlns:w15="http://schemas.microsoft.com/office/word/2012/wordml" xmlns:wne="http://schemas.microsoft.com/office/word/2006/wordml" xmlns:wpg="http://schemas.microsoft.com/office/word/2010/wordprocessingGroup" xmlns:wpi="http://schemas.microsoft.com/office/word/2010/wordprocessingInk" xmlns:wps="http://schemas.microsoft.com/office/word/2010/wordprocessingShape" mc:Ignorable="w14 w15 wp14">
   <w:abstractNum w:abstractNumId="0">
+    <w:nsid w:val="0342862E"/>
+    <w:multiLevelType w:val="hybridMultilevel"/>
+    <w:tmpl w:val="0B3C67B2"/>
+    <w:lvl w:ilvl="0">
+      <w:start w:val="1"/>
+      <w:numFmt w:val="decimal"/>
+      <w:lvlText w:val="%1."/>
+      <w:lvlJc w:val="left"/>
+      <w:pPr>
+        <w:ind w:left="720" w:hanging="360"/>
+      </w:pPr>
+    </w:lvl>
+    <w:lvl w:ilvl="1" w:tentative="1">
+      <w:start w:val="1"/>
+      <w:numFmt w:val="lowerLetter"/>
+      <w:lvlText w:val="%2."/>
+      <w:lvlJc w:val="left"/>
+      <w:pPr>
+        <w:ind w:left="1440" w:hanging="360"/>
+      </w:pPr>
+    </w:lvl>
+    <w:lvl w:ilvl="2" w:tentative="1">
+      <w:start w:val="1"/>
+      <w:numFmt w:val="lowerRoman"/>
+      <w:lvlText w:val="%3."/>
+      <w:lvlJc w:val="right"/>
+      <w:pPr>
+        <w:ind w:left="2160" w:hanging="180"/>
+      </w:pPr>
+    </w:lvl>
+    <w:lvl w:ilvl="3" w:tentative="1">
+      <w:start w:val="1"/>
+      <w:numFmt w:val="decimal"/>
+      <w:lvlText w:val="%4."/>
+      <w:lvlJc w:val="left"/>
+      <w:pPr>
+        <w:ind w:left="2880" w:hanging="360"/>
+      </w:pPr>
+    </w:lvl>
+    <w:lvl w:ilvl="4" w:tentative="1">
+      <w:start w:val="1"/>
+      <w:numFmt w:val="lowerLetter"/>
+      <w:lvlText w:val="%5."/>
+      <w:lvlJc w:val="left"/>
+      <w:pPr>
+        <w:ind w:left="3600" w:hanging="360"/>
+      </w:pPr>
+    </w:lvl>
+    <w:lvl w:ilvl="5" w:tentative="1">
+      <w:start w:val="1"/>
+      <w:numFmt w:val="lowerRoman"/>
+      <w:lvlText w:val="%6."/>
+      <w:lvlJc w:val="right"/>
+      <w:pPr>
+        <w:ind w:left="4320" w:hanging="180"/>
+      </w:pPr>
+    </w:lvl>
+    <w:lvl w:ilvl="6" w:tentative="1">
+      <w:start w:val="1"/>
+      <w:numFmt w:val="decimal"/>
+      <w:lvlText w:val="%7."/>
+      <w:lvlJc w:val="left"/>
+      <w:pPr>
+        <w:ind w:left="5040" w:hanging="360"/>
+      </w:pPr>
+    </w:lvl>
+    <w:lvl w:ilvl="7" w:tentative="1">
+      <w:start w:val="1"/>
+      <w:numFmt w:val="lowerLetter"/>
+      <w:lvlText w:val="%8."/>
+      <w:lvlJc w:val="left"/>
+      <w:pPr>
+        <w:ind w:left="5760" w:hanging="360"/>
+      </w:pPr>
+    </w:lvl>
+    <w:lvl w:ilvl="8" w:tentative="1">
+      <w:start w:val="1"/>
+      <w:numFmt w:val="lowerRoman"/>
+      <w:lvlText w:val="%9."/>
+      <w:lvlJc w:val="right"/>
+      <w:pPr>
+        <w:ind w:left="6480" w:hanging="180"/>
+      </w:pPr>
+    </w:lvl>
+  </w:abstractNum>
+  <w:abstractNum w:abstractNumId="1">
     <w:nsid w:val="2D0266E8"/>
     <w:multiLevelType w:val="hybridMultilevel"/>
     <w:tmpl w:val="20781314"/>
@@ -2705,7 +2791,7 @@
       </w:rPr>
     </w:lvl>
   </w:abstractNum>
-  <w:abstractNum w:abstractNumId="1">
+  <w:abstractNum w:abstractNumId="2">
     <w:nsid w:val="38A66C39"/>
     <w:multiLevelType w:val="hybridMultilevel"/>
     <w:tmpl w:val="0B3C67B2"/>
@@ -2791,7 +2877,7 @@
       </w:pPr>
     </w:lvl>
   </w:abstractNum>
-  <w:abstractNum w:abstractNumId="2">
+  <w:abstractNum w:abstractNumId="3">
     <w:nsid w:val="44BE7223"/>
     <w:multiLevelType w:val="multilevel"/>
     <w:tmpl w:val="D7DA68BA"/>
@@ -2904,7 +2990,7 @@
       </w:pPr>
     </w:lvl>
   </w:abstractNum>
-  <w:abstractNum w:abstractNumId="3">
+  <w:abstractNum w:abstractNumId="4">
     <w:nsid w:val="56D6283A"/>
     <w:multiLevelType w:val="hybridMultilevel"/>
     <w:tmpl w:val="EC12333A"/>
@@ -3017,7 +3103,7 @@
       </w:rPr>
     </w:lvl>
   </w:abstractNum>
-  <w:abstractNum w:abstractNumId="4">
+  <w:abstractNum w:abstractNumId="5">
     <w:nsid w:val="7CD07E11"/>
     <w:multiLevelType w:val="multilevel"/>
     <w:tmpl w:val="0409001D"/>
@@ -3103,3713 +3189,23 @@
       </w:pPr>
     </w:lvl>
   </w:abstractNum>
-  <w:abstractNum w:abstractNumId="5">
-    <w:nsid w:val="7CD07E12"/>
-    <w:multiLevelType w:val="hybridMultilevel"/>
-    <w:tmpl w:val="EC12333A"/>
-    <w:lvl w:ilvl="0">
-      <w:start w:val="1"/>
-      <w:numFmt w:val="bullet"/>
-      <w:lvlText w:val=""/>
-      <w:lvlJc w:val="left"/>
-      <w:pPr>
-        <w:ind w:left="720" w:hanging="360"/>
-      </w:pPr>
-      <w:rPr>
-        <w:rFonts w:ascii="Symbol" w:hAnsi="Symbol" w:hint="default"/>
-      </w:rPr>
-    </w:lvl>
-    <w:lvl w:ilvl="1" w:tentative="1">
-      <w:start w:val="1"/>
-      <w:numFmt w:val="bullet"/>
-      <w:lvlText w:val="o"/>
-      <w:lvlJc w:val="left"/>
-      <w:pPr>
-        <w:ind w:left="1440" w:hanging="360"/>
-      </w:pPr>
-      <w:rPr>
-        <w:rFonts w:ascii="Courier New" w:hAnsi="Courier New" w:cs="Courier New" w:hint="default"/>
-      </w:rPr>
-    </w:lvl>
-    <w:lvl w:ilvl="2" w:tentative="1">
-      <w:start w:val="1"/>
-      <w:numFmt w:val="bullet"/>
-      <w:lvlText w:val=""/>
-      <w:lvlJc w:val="left"/>
-      <w:pPr>
-        <w:ind w:left="2160" w:hanging="360"/>
-      </w:pPr>
-      <w:rPr>
-        <w:rFonts w:ascii="Wingdings" w:hAnsi="Wingdings" w:hint="default"/>
-      </w:rPr>
-    </w:lvl>
-    <w:lvl w:ilvl="3" w:tentative="1">
-      <w:start w:val="1"/>
-      <w:numFmt w:val="bullet"/>
-      <w:lvlText w:val=""/>
-      <w:lvlJc w:val="left"/>
-      <w:pPr>
-        <w:ind w:left="2880" w:hanging="360"/>
-      </w:pPr>
-      <w:rPr>
-        <w:rFonts w:ascii="Symbol" w:hAnsi="Symbol" w:hint="default"/>
-      </w:rPr>
-    </w:lvl>
-    <w:lvl w:ilvl="4" w:tentative="1">
-      <w:start w:val="1"/>
-      <w:numFmt w:val="bullet"/>
-      <w:lvlText w:val="o"/>
-      <w:lvlJc w:val="left"/>
-      <w:pPr>
-        <w:ind w:left="3600" w:hanging="360"/>
-      </w:pPr>
-      <w:rPr>
-        <w:rFonts w:ascii="Courier New" w:hAnsi="Courier New" w:cs="Courier New" w:hint="default"/>
-      </w:rPr>
-    </w:lvl>
-    <w:lvl w:ilvl="5" w:tentative="1">
-      <w:start w:val="1"/>
-      <w:numFmt w:val="bullet"/>
-      <w:lvlText w:val=""/>
-      <w:lvlJc w:val="left"/>
-      <w:pPr>
-        <w:ind w:left="4320" w:hanging="360"/>
-      </w:pPr>
-      <w:rPr>
-        <w:rFonts w:ascii="Wingdings" w:hAnsi="Wingdings" w:hint="default"/>
-      </w:rPr>
-    </w:lvl>
-    <w:lvl w:ilvl="6" w:tentative="1">
-      <w:start w:val="1"/>
-      <w:numFmt w:val="bullet"/>
-      <w:lvlText w:val=""/>
-      <w:lvlJc w:val="left"/>
-      <w:pPr>
-        <w:ind w:left="5040" w:hanging="360"/>
-      </w:pPr>
-      <w:rPr>
-        <w:rFonts w:ascii="Symbol" w:hAnsi="Symbol" w:hint="default"/>
-      </w:rPr>
-    </w:lvl>
-    <w:lvl w:ilvl="7" w:tentative="1">
-      <w:start w:val="1"/>
-      <w:numFmt w:val="bullet"/>
-      <w:lvlText w:val="o"/>
-      <w:lvlJc w:val="left"/>
-      <w:pPr>
-        <w:ind w:left="5760" w:hanging="360"/>
-      </w:pPr>
-      <w:rPr>
-        <w:rFonts w:ascii="Courier New" w:hAnsi="Courier New" w:cs="Courier New" w:hint="default"/>
-      </w:rPr>
-    </w:lvl>
-    <w:lvl w:ilvl="8" w:tentative="1">
-      <w:start w:val="1"/>
-      <w:numFmt w:val="bullet"/>
-      <w:lvlText w:val=""/>
-      <w:lvlJc w:val="left"/>
-      <w:pPr>
-        <w:ind w:left="6480" w:hanging="360"/>
-      </w:pPr>
-      <w:rPr>
-        <w:rFonts w:ascii="Wingdings" w:hAnsi="Wingdings" w:hint="default"/>
-      </w:rPr>
-    </w:lvl>
-  </w:abstractNum>
-  <w:abstractNum w:abstractNumId="6">
-    <w:nsid w:val="7CD07E13"/>
-    <w:multiLevelType w:val="hybridMultilevel"/>
-    <w:tmpl w:val="EC12333A"/>
-    <w:lvl w:ilvl="0">
-      <w:start w:val="1"/>
-      <w:numFmt w:val="bullet"/>
-      <w:lvlText w:val=""/>
-      <w:lvlJc w:val="left"/>
-      <w:pPr>
-        <w:ind w:left="720" w:hanging="360"/>
-      </w:pPr>
-      <w:rPr>
-        <w:rFonts w:ascii="Symbol" w:hAnsi="Symbol" w:hint="default"/>
-      </w:rPr>
-    </w:lvl>
-    <w:lvl w:ilvl="1" w:tentative="1">
-      <w:start w:val="1"/>
-      <w:numFmt w:val="bullet"/>
-      <w:lvlText w:val="o"/>
-      <w:lvlJc w:val="left"/>
-      <w:pPr>
-        <w:ind w:left="1440" w:hanging="360"/>
-      </w:pPr>
-      <w:rPr>
-        <w:rFonts w:ascii="Courier New" w:hAnsi="Courier New" w:cs="Courier New" w:hint="default"/>
-      </w:rPr>
-    </w:lvl>
-    <w:lvl w:ilvl="2" w:tentative="1">
-      <w:start w:val="1"/>
-      <w:numFmt w:val="bullet"/>
-      <w:lvlText w:val=""/>
-      <w:lvlJc w:val="left"/>
-      <w:pPr>
-        <w:ind w:left="2160" w:hanging="360"/>
-      </w:pPr>
-      <w:rPr>
-        <w:rFonts w:ascii="Wingdings" w:hAnsi="Wingdings" w:hint="default"/>
-      </w:rPr>
-    </w:lvl>
-    <w:lvl w:ilvl="3" w:tentative="1">
-      <w:start w:val="1"/>
-      <w:numFmt w:val="bullet"/>
-      <w:lvlText w:val=""/>
-      <w:lvlJc w:val="left"/>
-      <w:pPr>
-        <w:ind w:left="2880" w:hanging="360"/>
-      </w:pPr>
-      <w:rPr>
-        <w:rFonts w:ascii="Symbol" w:hAnsi="Symbol" w:hint="default"/>
-      </w:rPr>
-    </w:lvl>
-    <w:lvl w:ilvl="4" w:tentative="1">
-      <w:start w:val="1"/>
-      <w:numFmt w:val="bullet"/>
-      <w:lvlText w:val="o"/>
-      <w:lvlJc w:val="left"/>
-      <w:pPr>
-        <w:ind w:left="3600" w:hanging="360"/>
-      </w:pPr>
-      <w:rPr>
-        <w:rFonts w:ascii="Courier New" w:hAnsi="Courier New" w:cs="Courier New" w:hint="default"/>
-      </w:rPr>
-    </w:lvl>
-    <w:lvl w:ilvl="5" w:tentative="1">
-      <w:start w:val="1"/>
-      <w:numFmt w:val="bullet"/>
-      <w:lvlText w:val=""/>
-      <w:lvlJc w:val="left"/>
-      <w:pPr>
-        <w:ind w:left="4320" w:hanging="360"/>
-      </w:pPr>
-      <w:rPr>
-        <w:rFonts w:ascii="Wingdings" w:hAnsi="Wingdings" w:hint="default"/>
-      </w:rPr>
-    </w:lvl>
-    <w:lvl w:ilvl="6" w:tentative="1">
-      <w:start w:val="1"/>
-      <w:numFmt w:val="bullet"/>
-      <w:lvlText w:val=""/>
-      <w:lvlJc w:val="left"/>
-      <w:pPr>
-        <w:ind w:left="5040" w:hanging="360"/>
-      </w:pPr>
-      <w:rPr>
-        <w:rFonts w:ascii="Symbol" w:hAnsi="Symbol" w:hint="default"/>
-      </w:rPr>
-    </w:lvl>
-    <w:lvl w:ilvl="7" w:tentative="1">
-      <w:start w:val="1"/>
-      <w:numFmt w:val="bullet"/>
-      <w:lvlText w:val="o"/>
-      <w:lvlJc w:val="left"/>
-      <w:pPr>
-        <w:ind w:left="5760" w:hanging="360"/>
-      </w:pPr>
-      <w:rPr>
-        <w:rFonts w:ascii="Courier New" w:hAnsi="Courier New" w:cs="Courier New" w:hint="default"/>
-      </w:rPr>
-    </w:lvl>
-    <w:lvl w:ilvl="8" w:tentative="1">
-      <w:start w:val="1"/>
-      <w:numFmt w:val="bullet"/>
-      <w:lvlText w:val=""/>
-      <w:lvlJc w:val="left"/>
-      <w:pPr>
-        <w:ind w:left="6480" w:hanging="360"/>
-      </w:pPr>
-      <w:rPr>
-        <w:rFonts w:ascii="Wingdings" w:hAnsi="Wingdings" w:hint="default"/>
-      </w:rPr>
-    </w:lvl>
-  </w:abstractNum>
-  <w:abstractNum w:abstractNumId="7">
-    <w:nsid w:val="7CD07E14"/>
-    <w:multiLevelType w:val="hybridMultilevel"/>
-    <w:tmpl w:val="EC12333A"/>
-    <w:lvl w:ilvl="0">
-      <w:start w:val="1"/>
-      <w:numFmt w:val="bullet"/>
-      <w:lvlText w:val=""/>
-      <w:lvlJc w:val="left"/>
-      <w:pPr>
-        <w:ind w:left="720" w:hanging="360"/>
-      </w:pPr>
-      <w:rPr>
-        <w:rFonts w:ascii="Symbol" w:hAnsi="Symbol" w:hint="default"/>
-      </w:rPr>
-    </w:lvl>
-    <w:lvl w:ilvl="1" w:tentative="1">
-      <w:start w:val="1"/>
-      <w:numFmt w:val="bullet"/>
-      <w:lvlText w:val="o"/>
-      <w:lvlJc w:val="left"/>
-      <w:pPr>
-        <w:ind w:left="1440" w:hanging="360"/>
-      </w:pPr>
-      <w:rPr>
-        <w:rFonts w:ascii="Courier New" w:hAnsi="Courier New" w:cs="Courier New" w:hint="default"/>
-      </w:rPr>
-    </w:lvl>
-    <w:lvl w:ilvl="2" w:tentative="1">
-      <w:start w:val="1"/>
-      <w:numFmt w:val="bullet"/>
-      <w:lvlText w:val=""/>
-      <w:lvlJc w:val="left"/>
-      <w:pPr>
-        <w:ind w:left="2160" w:hanging="360"/>
-      </w:pPr>
-      <w:rPr>
-        <w:rFonts w:ascii="Wingdings" w:hAnsi="Wingdings" w:hint="default"/>
-      </w:rPr>
-    </w:lvl>
-    <w:lvl w:ilvl="3" w:tentative="1">
-      <w:start w:val="1"/>
-      <w:numFmt w:val="bullet"/>
-      <w:lvlText w:val=""/>
-      <w:lvlJc w:val="left"/>
-      <w:pPr>
-        <w:ind w:left="2880" w:hanging="360"/>
-      </w:pPr>
-      <w:rPr>
-        <w:rFonts w:ascii="Symbol" w:hAnsi="Symbol" w:hint="default"/>
-      </w:rPr>
-    </w:lvl>
-    <w:lvl w:ilvl="4" w:tentative="1">
-      <w:start w:val="1"/>
-      <w:numFmt w:val="bullet"/>
-      <w:lvlText w:val="o"/>
-      <w:lvlJc w:val="left"/>
-      <w:pPr>
-        <w:ind w:left="3600" w:hanging="360"/>
-      </w:pPr>
-      <w:rPr>
-        <w:rFonts w:ascii="Courier New" w:hAnsi="Courier New" w:cs="Courier New" w:hint="default"/>
-      </w:rPr>
-    </w:lvl>
-    <w:lvl w:ilvl="5" w:tentative="1">
-      <w:start w:val="1"/>
-      <w:numFmt w:val="bullet"/>
-      <w:lvlText w:val=""/>
-      <w:lvlJc w:val="left"/>
-      <w:pPr>
-        <w:ind w:left="4320" w:hanging="360"/>
-      </w:pPr>
-      <w:rPr>
-        <w:rFonts w:ascii="Wingdings" w:hAnsi="Wingdings" w:hint="default"/>
-      </w:rPr>
-    </w:lvl>
-    <w:lvl w:ilvl="6" w:tentative="1">
-      <w:start w:val="1"/>
-      <w:numFmt w:val="bullet"/>
-      <w:lvlText w:val=""/>
-      <w:lvlJc w:val="left"/>
-      <w:pPr>
-        <w:ind w:left="5040" w:hanging="360"/>
-      </w:pPr>
-      <w:rPr>
-        <w:rFonts w:ascii="Symbol" w:hAnsi="Symbol" w:hint="default"/>
-      </w:rPr>
-    </w:lvl>
-    <w:lvl w:ilvl="7" w:tentative="1">
-      <w:start w:val="1"/>
-      <w:numFmt w:val="bullet"/>
-      <w:lvlText w:val="o"/>
-      <w:lvlJc w:val="left"/>
-      <w:pPr>
-        <w:ind w:left="5760" w:hanging="360"/>
-      </w:pPr>
-      <w:rPr>
-        <w:rFonts w:ascii="Courier New" w:hAnsi="Courier New" w:cs="Courier New" w:hint="default"/>
-      </w:rPr>
-    </w:lvl>
-    <w:lvl w:ilvl="8" w:tentative="1">
-      <w:start w:val="1"/>
-      <w:numFmt w:val="bullet"/>
-      <w:lvlText w:val=""/>
-      <w:lvlJc w:val="left"/>
-      <w:pPr>
-        <w:ind w:left="6480" w:hanging="360"/>
-      </w:pPr>
-      <w:rPr>
-        <w:rFonts w:ascii="Wingdings" w:hAnsi="Wingdings" w:hint="default"/>
-      </w:rPr>
-    </w:lvl>
-  </w:abstractNum>
-  <w:abstractNum w:abstractNumId="8">
-    <w:nsid w:val="7CD07E15"/>
-    <w:multiLevelType w:val="hybridMultilevel"/>
-    <w:tmpl w:val="EC12333A"/>
-    <w:lvl w:ilvl="0">
-      <w:start w:val="1"/>
-      <w:numFmt w:val="bullet"/>
-      <w:lvlText w:val=""/>
-      <w:lvlJc w:val="left"/>
-      <w:pPr>
-        <w:ind w:left="720" w:hanging="360"/>
-      </w:pPr>
-      <w:rPr>
-        <w:rFonts w:ascii="Symbol" w:hAnsi="Symbol" w:hint="default"/>
-      </w:rPr>
-    </w:lvl>
-    <w:lvl w:ilvl="1" w:tentative="1">
-      <w:start w:val="1"/>
-      <w:numFmt w:val="bullet"/>
-      <w:lvlText w:val="o"/>
-      <w:lvlJc w:val="left"/>
-      <w:pPr>
-        <w:ind w:left="1440" w:hanging="360"/>
-      </w:pPr>
-      <w:rPr>
-        <w:rFonts w:ascii="Courier New" w:hAnsi="Courier New" w:cs="Courier New" w:hint="default"/>
-      </w:rPr>
-    </w:lvl>
-    <w:lvl w:ilvl="2" w:tentative="1">
-      <w:start w:val="1"/>
-      <w:numFmt w:val="bullet"/>
-      <w:lvlText w:val=""/>
-      <w:lvlJc w:val="left"/>
-      <w:pPr>
-        <w:ind w:left="2160" w:hanging="360"/>
-      </w:pPr>
-      <w:rPr>
-        <w:rFonts w:ascii="Wingdings" w:hAnsi="Wingdings" w:hint="default"/>
-      </w:rPr>
-    </w:lvl>
-    <w:lvl w:ilvl="3" w:tentative="1">
-      <w:start w:val="1"/>
-      <w:numFmt w:val="bullet"/>
-      <w:lvlText w:val=""/>
-      <w:lvlJc w:val="left"/>
-      <w:pPr>
-        <w:ind w:left="2880" w:hanging="360"/>
-      </w:pPr>
-      <w:rPr>
-        <w:rFonts w:ascii="Symbol" w:hAnsi="Symbol" w:hint="default"/>
-      </w:rPr>
-    </w:lvl>
-    <w:lvl w:ilvl="4" w:tentative="1">
-      <w:start w:val="1"/>
-      <w:numFmt w:val="bullet"/>
-      <w:lvlText w:val="o"/>
-      <w:lvlJc w:val="left"/>
-      <w:pPr>
-        <w:ind w:left="3600" w:hanging="360"/>
-      </w:pPr>
-      <w:rPr>
-        <w:rFonts w:ascii="Courier New" w:hAnsi="Courier New" w:cs="Courier New" w:hint="default"/>
-      </w:rPr>
-    </w:lvl>
-    <w:lvl w:ilvl="5" w:tentative="1">
-      <w:start w:val="1"/>
-      <w:numFmt w:val="bullet"/>
-      <w:lvlText w:val=""/>
-      <w:lvlJc w:val="left"/>
-      <w:pPr>
-        <w:ind w:left="4320" w:hanging="360"/>
-      </w:pPr>
-      <w:rPr>
-        <w:rFonts w:ascii="Wingdings" w:hAnsi="Wingdings" w:hint="default"/>
-      </w:rPr>
-    </w:lvl>
-    <w:lvl w:ilvl="6" w:tentative="1">
-      <w:start w:val="1"/>
-      <w:numFmt w:val="bullet"/>
-      <w:lvlText w:val=""/>
-      <w:lvlJc w:val="left"/>
-      <w:pPr>
-        <w:ind w:left="5040" w:hanging="360"/>
-      </w:pPr>
-      <w:rPr>
-        <w:rFonts w:ascii="Symbol" w:hAnsi="Symbol" w:hint="default"/>
-      </w:rPr>
-    </w:lvl>
-    <w:lvl w:ilvl="7" w:tentative="1">
-      <w:start w:val="1"/>
-      <w:numFmt w:val="bullet"/>
-      <w:lvlText w:val="o"/>
-      <w:lvlJc w:val="left"/>
-      <w:pPr>
-        <w:ind w:left="5760" w:hanging="360"/>
-      </w:pPr>
-      <w:rPr>
-        <w:rFonts w:ascii="Courier New" w:hAnsi="Courier New" w:cs="Courier New" w:hint="default"/>
-      </w:rPr>
-    </w:lvl>
-    <w:lvl w:ilvl="8" w:tentative="1">
-      <w:start w:val="1"/>
-      <w:numFmt w:val="bullet"/>
-      <w:lvlText w:val=""/>
-      <w:lvlJc w:val="left"/>
-      <w:pPr>
-        <w:ind w:left="6480" w:hanging="360"/>
-      </w:pPr>
-      <w:rPr>
-        <w:rFonts w:ascii="Wingdings" w:hAnsi="Wingdings" w:hint="default"/>
-      </w:rPr>
-    </w:lvl>
-  </w:abstractNum>
-  <w:abstractNum w:abstractNumId="9">
-    <w:nsid w:val="7CD07E16"/>
-    <w:multiLevelType w:val="hybridMultilevel"/>
-    <w:tmpl w:val="EC12333A"/>
-    <w:lvl w:ilvl="0">
-      <w:start w:val="1"/>
-      <w:numFmt w:val="bullet"/>
-      <w:lvlText w:val=""/>
-      <w:lvlJc w:val="left"/>
-      <w:pPr>
-        <w:ind w:left="720" w:hanging="360"/>
-      </w:pPr>
-      <w:rPr>
-        <w:rFonts w:ascii="Symbol" w:hAnsi="Symbol" w:hint="default"/>
-      </w:rPr>
-    </w:lvl>
-    <w:lvl w:ilvl="1" w:tentative="1">
-      <w:start w:val="1"/>
-      <w:numFmt w:val="bullet"/>
-      <w:lvlText w:val="o"/>
-      <w:lvlJc w:val="left"/>
-      <w:pPr>
-        <w:ind w:left="1440" w:hanging="360"/>
-      </w:pPr>
-      <w:rPr>
-        <w:rFonts w:ascii="Courier New" w:hAnsi="Courier New" w:cs="Courier New" w:hint="default"/>
-      </w:rPr>
-    </w:lvl>
-    <w:lvl w:ilvl="2" w:tentative="1">
-      <w:start w:val="1"/>
-      <w:numFmt w:val="bullet"/>
-      <w:lvlText w:val=""/>
-      <w:lvlJc w:val="left"/>
-      <w:pPr>
-        <w:ind w:left="2160" w:hanging="360"/>
-      </w:pPr>
-      <w:rPr>
-        <w:rFonts w:ascii="Wingdings" w:hAnsi="Wingdings" w:hint="default"/>
-      </w:rPr>
-    </w:lvl>
-    <w:lvl w:ilvl="3" w:tentative="1">
-      <w:start w:val="1"/>
-      <w:numFmt w:val="bullet"/>
-      <w:lvlText w:val=""/>
-      <w:lvlJc w:val="left"/>
-      <w:pPr>
-        <w:ind w:left="2880" w:hanging="360"/>
-      </w:pPr>
-      <w:rPr>
-        <w:rFonts w:ascii="Symbol" w:hAnsi="Symbol" w:hint="default"/>
-      </w:rPr>
-    </w:lvl>
-    <w:lvl w:ilvl="4" w:tentative="1">
-      <w:start w:val="1"/>
-      <w:numFmt w:val="bullet"/>
-      <w:lvlText w:val="o"/>
-      <w:lvlJc w:val="left"/>
-      <w:pPr>
-        <w:ind w:left="3600" w:hanging="360"/>
-      </w:pPr>
-      <w:rPr>
-        <w:rFonts w:ascii="Courier New" w:hAnsi="Courier New" w:cs="Courier New" w:hint="default"/>
-      </w:rPr>
-    </w:lvl>
-    <w:lvl w:ilvl="5" w:tentative="1">
-      <w:start w:val="1"/>
-      <w:numFmt w:val="bullet"/>
-      <w:lvlText w:val=""/>
-      <w:lvlJc w:val="left"/>
-      <w:pPr>
-        <w:ind w:left="4320" w:hanging="360"/>
-      </w:pPr>
-      <w:rPr>
-        <w:rFonts w:ascii="Wingdings" w:hAnsi="Wingdings" w:hint="default"/>
-      </w:rPr>
-    </w:lvl>
-    <w:lvl w:ilvl="6" w:tentative="1">
-      <w:start w:val="1"/>
-      <w:numFmt w:val="bullet"/>
-      <w:lvlText w:val=""/>
-      <w:lvlJc w:val="left"/>
-      <w:pPr>
-        <w:ind w:left="5040" w:hanging="360"/>
-      </w:pPr>
-      <w:rPr>
-        <w:rFonts w:ascii="Symbol" w:hAnsi="Symbol" w:hint="default"/>
-      </w:rPr>
-    </w:lvl>
-    <w:lvl w:ilvl="7" w:tentative="1">
-      <w:start w:val="1"/>
-      <w:numFmt w:val="bullet"/>
-      <w:lvlText w:val="o"/>
-      <w:lvlJc w:val="left"/>
-      <w:pPr>
-        <w:ind w:left="5760" w:hanging="360"/>
-      </w:pPr>
-      <w:rPr>
-        <w:rFonts w:ascii="Courier New" w:hAnsi="Courier New" w:cs="Courier New" w:hint="default"/>
-      </w:rPr>
-    </w:lvl>
-    <w:lvl w:ilvl="8" w:tentative="1">
-      <w:start w:val="1"/>
-      <w:numFmt w:val="bullet"/>
-      <w:lvlText w:val=""/>
-      <w:lvlJc w:val="left"/>
-      <w:pPr>
-        <w:ind w:left="6480" w:hanging="360"/>
-      </w:pPr>
-      <w:rPr>
-        <w:rFonts w:ascii="Wingdings" w:hAnsi="Wingdings" w:hint="default"/>
-      </w:rPr>
-    </w:lvl>
-  </w:abstractNum>
-  <w:abstractNum w:abstractNumId="10">
-    <w:nsid w:val="7CD07E17"/>
-    <w:multiLevelType w:val="hybridMultilevel"/>
-    <w:tmpl w:val="EC12333A"/>
-    <w:lvl w:ilvl="0">
-      <w:start w:val="1"/>
-      <w:numFmt w:val="bullet"/>
-      <w:lvlText w:val=""/>
-      <w:lvlJc w:val="left"/>
-      <w:pPr>
-        <w:ind w:left="720" w:hanging="360"/>
-      </w:pPr>
-      <w:rPr>
-        <w:rFonts w:ascii="Symbol" w:hAnsi="Symbol" w:hint="default"/>
-      </w:rPr>
-    </w:lvl>
-    <w:lvl w:ilvl="1" w:tentative="1">
-      <w:start w:val="1"/>
-      <w:numFmt w:val="bullet"/>
-      <w:lvlText w:val="o"/>
-      <w:lvlJc w:val="left"/>
-      <w:pPr>
-        <w:ind w:left="1440" w:hanging="360"/>
-      </w:pPr>
-      <w:rPr>
-        <w:rFonts w:ascii="Courier New" w:hAnsi="Courier New" w:cs="Courier New" w:hint="default"/>
-      </w:rPr>
-    </w:lvl>
-    <w:lvl w:ilvl="2" w:tentative="1">
-      <w:start w:val="1"/>
-      <w:numFmt w:val="bullet"/>
-      <w:lvlText w:val=""/>
-      <w:lvlJc w:val="left"/>
-      <w:pPr>
-        <w:ind w:left="2160" w:hanging="360"/>
-      </w:pPr>
-      <w:rPr>
-        <w:rFonts w:ascii="Wingdings" w:hAnsi="Wingdings" w:hint="default"/>
-      </w:rPr>
-    </w:lvl>
-    <w:lvl w:ilvl="3" w:tentative="1">
-      <w:start w:val="1"/>
-      <w:numFmt w:val="bullet"/>
-      <w:lvlText w:val=""/>
-      <w:lvlJc w:val="left"/>
-      <w:pPr>
-        <w:ind w:left="2880" w:hanging="360"/>
-      </w:pPr>
-      <w:rPr>
-        <w:rFonts w:ascii="Symbol" w:hAnsi="Symbol" w:hint="default"/>
-      </w:rPr>
-    </w:lvl>
-    <w:lvl w:ilvl="4" w:tentative="1">
-      <w:start w:val="1"/>
-      <w:numFmt w:val="bullet"/>
-      <w:lvlText w:val="o"/>
-      <w:lvlJc w:val="left"/>
-      <w:pPr>
-        <w:ind w:left="3600" w:hanging="360"/>
-      </w:pPr>
-      <w:rPr>
-        <w:rFonts w:ascii="Courier New" w:hAnsi="Courier New" w:cs="Courier New" w:hint="default"/>
-      </w:rPr>
-    </w:lvl>
-    <w:lvl w:ilvl="5" w:tentative="1">
-      <w:start w:val="1"/>
-      <w:numFmt w:val="bullet"/>
-      <w:lvlText w:val=""/>
-      <w:lvlJc w:val="left"/>
-      <w:pPr>
-        <w:ind w:left="4320" w:hanging="360"/>
-      </w:pPr>
-      <w:rPr>
-        <w:rFonts w:ascii="Wingdings" w:hAnsi="Wingdings" w:hint="default"/>
-      </w:rPr>
-    </w:lvl>
-    <w:lvl w:ilvl="6" w:tentative="1">
-      <w:start w:val="1"/>
-      <w:numFmt w:val="bullet"/>
-      <w:lvlText w:val=""/>
-      <w:lvlJc w:val="left"/>
-      <w:pPr>
-        <w:ind w:left="5040" w:hanging="360"/>
-      </w:pPr>
-      <w:rPr>
-        <w:rFonts w:ascii="Symbol" w:hAnsi="Symbol" w:hint="default"/>
-      </w:rPr>
-    </w:lvl>
-    <w:lvl w:ilvl="7" w:tentative="1">
-      <w:start w:val="1"/>
-      <w:numFmt w:val="bullet"/>
-      <w:lvlText w:val="o"/>
-      <w:lvlJc w:val="left"/>
-      <w:pPr>
-        <w:ind w:left="5760" w:hanging="360"/>
-      </w:pPr>
-      <w:rPr>
-        <w:rFonts w:ascii="Courier New" w:hAnsi="Courier New" w:cs="Courier New" w:hint="default"/>
-      </w:rPr>
-    </w:lvl>
-    <w:lvl w:ilvl="8" w:tentative="1">
-      <w:start w:val="1"/>
-      <w:numFmt w:val="bullet"/>
-      <w:lvlText w:val=""/>
-      <w:lvlJc w:val="left"/>
-      <w:pPr>
-        <w:ind w:left="6480" w:hanging="360"/>
-      </w:pPr>
-      <w:rPr>
-        <w:rFonts w:ascii="Wingdings" w:hAnsi="Wingdings" w:hint="default"/>
-      </w:rPr>
-    </w:lvl>
-  </w:abstractNum>
-  <w:abstractNum w:abstractNumId="11">
-    <w:nsid w:val="7CD07E18"/>
-    <w:multiLevelType w:val="hybridMultilevel"/>
-    <w:tmpl w:val="EC12333A"/>
-    <w:lvl w:ilvl="0">
-      <w:start w:val="1"/>
-      <w:numFmt w:val="bullet"/>
-      <w:lvlText w:val=""/>
-      <w:lvlJc w:val="left"/>
-      <w:pPr>
-        <w:ind w:left="720" w:hanging="360"/>
-      </w:pPr>
-      <w:rPr>
-        <w:rFonts w:ascii="Symbol" w:hAnsi="Symbol" w:hint="default"/>
-      </w:rPr>
-    </w:lvl>
-    <w:lvl w:ilvl="1" w:tentative="1">
-      <w:start w:val="1"/>
-      <w:numFmt w:val="bullet"/>
-      <w:lvlText w:val="o"/>
-      <w:lvlJc w:val="left"/>
-      <w:pPr>
-        <w:ind w:left="1440" w:hanging="360"/>
-      </w:pPr>
-      <w:rPr>
-        <w:rFonts w:ascii="Courier New" w:hAnsi="Courier New" w:cs="Courier New" w:hint="default"/>
-      </w:rPr>
-    </w:lvl>
-    <w:lvl w:ilvl="2" w:tentative="1">
-      <w:start w:val="1"/>
-      <w:numFmt w:val="bullet"/>
-      <w:lvlText w:val=""/>
-      <w:lvlJc w:val="left"/>
-      <w:pPr>
-        <w:ind w:left="2160" w:hanging="360"/>
-      </w:pPr>
-      <w:rPr>
-        <w:rFonts w:ascii="Wingdings" w:hAnsi="Wingdings" w:hint="default"/>
-      </w:rPr>
-    </w:lvl>
-    <w:lvl w:ilvl="3" w:tentative="1">
-      <w:start w:val="1"/>
-      <w:numFmt w:val="bullet"/>
-      <w:lvlText w:val=""/>
-      <w:lvlJc w:val="left"/>
-      <w:pPr>
-        <w:ind w:left="2880" w:hanging="360"/>
-      </w:pPr>
-      <w:rPr>
-        <w:rFonts w:ascii="Symbol" w:hAnsi="Symbol" w:hint="default"/>
-      </w:rPr>
-    </w:lvl>
-    <w:lvl w:ilvl="4" w:tentative="1">
-      <w:start w:val="1"/>
-      <w:numFmt w:val="bullet"/>
-      <w:lvlText w:val="o"/>
-      <w:lvlJc w:val="left"/>
-      <w:pPr>
-        <w:ind w:left="3600" w:hanging="360"/>
-      </w:pPr>
-      <w:rPr>
-        <w:rFonts w:ascii="Courier New" w:hAnsi="Courier New" w:cs="Courier New" w:hint="default"/>
-      </w:rPr>
-    </w:lvl>
-    <w:lvl w:ilvl="5" w:tentative="1">
-      <w:start w:val="1"/>
-      <w:numFmt w:val="bullet"/>
-      <w:lvlText w:val=""/>
-      <w:lvlJc w:val="left"/>
-      <w:pPr>
-        <w:ind w:left="4320" w:hanging="360"/>
-      </w:pPr>
-      <w:rPr>
-        <w:rFonts w:ascii="Wingdings" w:hAnsi="Wingdings" w:hint="default"/>
-      </w:rPr>
-    </w:lvl>
-    <w:lvl w:ilvl="6" w:tentative="1">
-      <w:start w:val="1"/>
-      <w:numFmt w:val="bullet"/>
-      <w:lvlText w:val=""/>
-      <w:lvlJc w:val="left"/>
-      <w:pPr>
-        <w:ind w:left="5040" w:hanging="360"/>
-      </w:pPr>
-      <w:rPr>
-        <w:rFonts w:ascii="Symbol" w:hAnsi="Symbol" w:hint="default"/>
-      </w:rPr>
-    </w:lvl>
-    <w:lvl w:ilvl="7" w:tentative="1">
-      <w:start w:val="1"/>
-      <w:numFmt w:val="bullet"/>
-      <w:lvlText w:val="o"/>
-      <w:lvlJc w:val="left"/>
-      <w:pPr>
-        <w:ind w:left="5760" w:hanging="360"/>
-      </w:pPr>
-      <w:rPr>
-        <w:rFonts w:ascii="Courier New" w:hAnsi="Courier New" w:cs="Courier New" w:hint="default"/>
-      </w:rPr>
-    </w:lvl>
-    <w:lvl w:ilvl="8" w:tentative="1">
-      <w:start w:val="1"/>
-      <w:numFmt w:val="bullet"/>
-      <w:lvlText w:val=""/>
-      <w:lvlJc w:val="left"/>
-      <w:pPr>
-        <w:ind w:left="6480" w:hanging="360"/>
-      </w:pPr>
-      <w:rPr>
-        <w:rFonts w:ascii="Wingdings" w:hAnsi="Wingdings" w:hint="default"/>
-      </w:rPr>
-    </w:lvl>
-  </w:abstractNum>
-  <w:abstractNum w:abstractNumId="12">
-    <w:nsid w:val="7CD07E19"/>
-    <w:multiLevelType w:val="hybridMultilevel"/>
-    <w:tmpl w:val="EC12333A"/>
-    <w:lvl w:ilvl="0">
-      <w:start w:val="1"/>
-      <w:numFmt w:val="bullet"/>
-      <w:lvlText w:val=""/>
-      <w:lvlJc w:val="left"/>
-      <w:pPr>
-        <w:ind w:left="720" w:hanging="360"/>
-      </w:pPr>
-      <w:rPr>
-        <w:rFonts w:ascii="Symbol" w:hAnsi="Symbol" w:hint="default"/>
-      </w:rPr>
-    </w:lvl>
-    <w:lvl w:ilvl="1" w:tentative="1">
-      <w:start w:val="1"/>
-      <w:numFmt w:val="bullet"/>
-      <w:lvlText w:val="o"/>
-      <w:lvlJc w:val="left"/>
-      <w:pPr>
-        <w:ind w:left="1440" w:hanging="360"/>
-      </w:pPr>
-      <w:rPr>
-        <w:rFonts w:ascii="Courier New" w:hAnsi="Courier New" w:cs="Courier New" w:hint="default"/>
-      </w:rPr>
-    </w:lvl>
-    <w:lvl w:ilvl="2" w:tentative="1">
-      <w:start w:val="1"/>
-      <w:numFmt w:val="bullet"/>
-      <w:lvlText w:val=""/>
-      <w:lvlJc w:val="left"/>
-      <w:pPr>
-        <w:ind w:left="2160" w:hanging="360"/>
-      </w:pPr>
-      <w:rPr>
-        <w:rFonts w:ascii="Wingdings" w:hAnsi="Wingdings" w:hint="default"/>
-      </w:rPr>
-    </w:lvl>
-    <w:lvl w:ilvl="3" w:tentative="1">
-      <w:start w:val="1"/>
-      <w:numFmt w:val="bullet"/>
-      <w:lvlText w:val=""/>
-      <w:lvlJc w:val="left"/>
-      <w:pPr>
-        <w:ind w:left="2880" w:hanging="360"/>
-      </w:pPr>
-      <w:rPr>
-        <w:rFonts w:ascii="Symbol" w:hAnsi="Symbol" w:hint="default"/>
-      </w:rPr>
-    </w:lvl>
-    <w:lvl w:ilvl="4" w:tentative="1">
-      <w:start w:val="1"/>
-      <w:numFmt w:val="bullet"/>
-      <w:lvlText w:val="o"/>
-      <w:lvlJc w:val="left"/>
-      <w:pPr>
-        <w:ind w:left="3600" w:hanging="360"/>
-      </w:pPr>
-      <w:rPr>
-        <w:rFonts w:ascii="Courier New" w:hAnsi="Courier New" w:cs="Courier New" w:hint="default"/>
-      </w:rPr>
-    </w:lvl>
-    <w:lvl w:ilvl="5" w:tentative="1">
-      <w:start w:val="1"/>
-      <w:numFmt w:val="bullet"/>
-      <w:lvlText w:val=""/>
-      <w:lvlJc w:val="left"/>
-      <w:pPr>
-        <w:ind w:left="4320" w:hanging="360"/>
-      </w:pPr>
-      <w:rPr>
-        <w:rFonts w:ascii="Wingdings" w:hAnsi="Wingdings" w:hint="default"/>
-      </w:rPr>
-    </w:lvl>
-    <w:lvl w:ilvl="6" w:tentative="1">
-      <w:start w:val="1"/>
-      <w:numFmt w:val="bullet"/>
-      <w:lvlText w:val=""/>
-      <w:lvlJc w:val="left"/>
-      <w:pPr>
-        <w:ind w:left="5040" w:hanging="360"/>
-      </w:pPr>
-      <w:rPr>
-        <w:rFonts w:ascii="Symbol" w:hAnsi="Symbol" w:hint="default"/>
-      </w:rPr>
-    </w:lvl>
-    <w:lvl w:ilvl="7" w:tentative="1">
-      <w:start w:val="1"/>
-      <w:numFmt w:val="bullet"/>
-      <w:lvlText w:val="o"/>
-      <w:lvlJc w:val="left"/>
-      <w:pPr>
-        <w:ind w:left="5760" w:hanging="360"/>
-      </w:pPr>
-      <w:rPr>
-        <w:rFonts w:ascii="Courier New" w:hAnsi="Courier New" w:cs="Courier New" w:hint="default"/>
-      </w:rPr>
-    </w:lvl>
-    <w:lvl w:ilvl="8" w:tentative="1">
-      <w:start w:val="1"/>
-      <w:numFmt w:val="bullet"/>
-      <w:lvlText w:val=""/>
-      <w:lvlJc w:val="left"/>
-      <w:pPr>
-        <w:ind w:left="6480" w:hanging="360"/>
-      </w:pPr>
-      <w:rPr>
-        <w:rFonts w:ascii="Wingdings" w:hAnsi="Wingdings" w:hint="default"/>
-      </w:rPr>
-    </w:lvl>
-  </w:abstractNum>
-  <w:abstractNum w:abstractNumId="13">
-    <w:nsid w:val="7CD07E1A"/>
-    <w:multiLevelType w:val="hybridMultilevel"/>
-    <w:tmpl w:val="EC12333A"/>
-    <w:lvl w:ilvl="0">
-      <w:start w:val="1"/>
-      <w:numFmt w:val="bullet"/>
-      <w:lvlText w:val=""/>
-      <w:lvlJc w:val="left"/>
-      <w:pPr>
-        <w:ind w:left="720" w:hanging="360"/>
-      </w:pPr>
-      <w:rPr>
-        <w:rFonts w:ascii="Symbol" w:hAnsi="Symbol" w:hint="default"/>
-      </w:rPr>
-    </w:lvl>
-    <w:lvl w:ilvl="1" w:tentative="1">
-      <w:start w:val="1"/>
-      <w:numFmt w:val="bullet"/>
-      <w:lvlText w:val="o"/>
-      <w:lvlJc w:val="left"/>
-      <w:pPr>
-        <w:ind w:left="1440" w:hanging="360"/>
-      </w:pPr>
-      <w:rPr>
-        <w:rFonts w:ascii="Courier New" w:hAnsi="Courier New" w:cs="Courier New" w:hint="default"/>
-      </w:rPr>
-    </w:lvl>
-    <w:lvl w:ilvl="2" w:tentative="1">
-      <w:start w:val="1"/>
-      <w:numFmt w:val="bullet"/>
-      <w:lvlText w:val=""/>
-      <w:lvlJc w:val="left"/>
-      <w:pPr>
-        <w:ind w:left="2160" w:hanging="360"/>
-      </w:pPr>
-      <w:rPr>
-        <w:rFonts w:ascii="Wingdings" w:hAnsi="Wingdings" w:hint="default"/>
-      </w:rPr>
-    </w:lvl>
-    <w:lvl w:ilvl="3" w:tentative="1">
-      <w:start w:val="1"/>
-      <w:numFmt w:val="bullet"/>
-      <w:lvlText w:val=""/>
-      <w:lvlJc w:val="left"/>
-      <w:pPr>
-        <w:ind w:left="2880" w:hanging="360"/>
-      </w:pPr>
-      <w:rPr>
-        <w:rFonts w:ascii="Symbol" w:hAnsi="Symbol" w:hint="default"/>
-      </w:rPr>
-    </w:lvl>
-    <w:lvl w:ilvl="4" w:tentative="1">
-      <w:start w:val="1"/>
-      <w:numFmt w:val="bullet"/>
-      <w:lvlText w:val="o"/>
-      <w:lvlJc w:val="left"/>
-      <w:pPr>
-        <w:ind w:left="3600" w:hanging="360"/>
-      </w:pPr>
-      <w:rPr>
-        <w:rFonts w:ascii="Courier New" w:hAnsi="Courier New" w:cs="Courier New" w:hint="default"/>
-      </w:rPr>
-    </w:lvl>
-    <w:lvl w:ilvl="5" w:tentative="1">
-      <w:start w:val="1"/>
-      <w:numFmt w:val="bullet"/>
-      <w:lvlText w:val=""/>
-      <w:lvlJc w:val="left"/>
-      <w:pPr>
-        <w:ind w:left="4320" w:hanging="360"/>
-      </w:pPr>
-      <w:rPr>
-        <w:rFonts w:ascii="Wingdings" w:hAnsi="Wingdings" w:hint="default"/>
-      </w:rPr>
-    </w:lvl>
-    <w:lvl w:ilvl="6" w:tentative="1">
-      <w:start w:val="1"/>
-      <w:numFmt w:val="bullet"/>
-      <w:lvlText w:val=""/>
-      <w:lvlJc w:val="left"/>
-      <w:pPr>
-        <w:ind w:left="5040" w:hanging="360"/>
-      </w:pPr>
-      <w:rPr>
-        <w:rFonts w:ascii="Symbol" w:hAnsi="Symbol" w:hint="default"/>
-      </w:rPr>
-    </w:lvl>
-    <w:lvl w:ilvl="7" w:tentative="1">
-      <w:start w:val="1"/>
-      <w:numFmt w:val="bullet"/>
-      <w:lvlText w:val="o"/>
-      <w:lvlJc w:val="left"/>
-      <w:pPr>
-        <w:ind w:left="5760" w:hanging="360"/>
-      </w:pPr>
-      <w:rPr>
-        <w:rFonts w:ascii="Courier New" w:hAnsi="Courier New" w:cs="Courier New" w:hint="default"/>
-      </w:rPr>
-    </w:lvl>
-    <w:lvl w:ilvl="8" w:tentative="1">
-      <w:start w:val="1"/>
-      <w:numFmt w:val="bullet"/>
-      <w:lvlText w:val=""/>
-      <w:lvlJc w:val="left"/>
-      <w:pPr>
-        <w:ind w:left="6480" w:hanging="360"/>
-      </w:pPr>
-      <w:rPr>
-        <w:rFonts w:ascii="Wingdings" w:hAnsi="Wingdings" w:hint="default"/>
-      </w:rPr>
-    </w:lvl>
-  </w:abstractNum>
-  <w:abstractNum w:abstractNumId="14">
-    <w:nsid w:val="7CD07E1B"/>
-    <w:multiLevelType w:val="hybridMultilevel"/>
-    <w:tmpl w:val="EC12333A"/>
-    <w:lvl w:ilvl="0">
-      <w:start w:val="1"/>
-      <w:numFmt w:val="bullet"/>
-      <w:lvlText w:val=""/>
-      <w:lvlJc w:val="left"/>
-      <w:pPr>
-        <w:ind w:left="720" w:hanging="360"/>
-      </w:pPr>
-      <w:rPr>
-        <w:rFonts w:ascii="Symbol" w:hAnsi="Symbol" w:hint="default"/>
-      </w:rPr>
-    </w:lvl>
-    <w:lvl w:ilvl="1" w:tentative="1">
-      <w:start w:val="1"/>
-      <w:numFmt w:val="bullet"/>
-      <w:lvlText w:val="o"/>
-      <w:lvlJc w:val="left"/>
-      <w:pPr>
-        <w:ind w:left="1440" w:hanging="360"/>
-      </w:pPr>
-      <w:rPr>
-        <w:rFonts w:ascii="Courier New" w:hAnsi="Courier New" w:cs="Courier New" w:hint="default"/>
-      </w:rPr>
-    </w:lvl>
-    <w:lvl w:ilvl="2" w:tentative="1">
-      <w:start w:val="1"/>
-      <w:numFmt w:val="bullet"/>
-      <w:lvlText w:val=""/>
-      <w:lvlJc w:val="left"/>
-      <w:pPr>
-        <w:ind w:left="2160" w:hanging="360"/>
-      </w:pPr>
-      <w:rPr>
-        <w:rFonts w:ascii="Wingdings" w:hAnsi="Wingdings" w:hint="default"/>
-      </w:rPr>
-    </w:lvl>
-    <w:lvl w:ilvl="3" w:tentative="1">
-      <w:start w:val="1"/>
-      <w:numFmt w:val="bullet"/>
-      <w:lvlText w:val=""/>
-      <w:lvlJc w:val="left"/>
-      <w:pPr>
-        <w:ind w:left="2880" w:hanging="360"/>
-      </w:pPr>
-      <w:rPr>
-        <w:rFonts w:ascii="Symbol" w:hAnsi="Symbol" w:hint="default"/>
-      </w:rPr>
-    </w:lvl>
-    <w:lvl w:ilvl="4" w:tentative="1">
-      <w:start w:val="1"/>
-      <w:numFmt w:val="bullet"/>
-      <w:lvlText w:val="o"/>
-      <w:lvlJc w:val="left"/>
-      <w:pPr>
-        <w:ind w:left="3600" w:hanging="360"/>
-      </w:pPr>
-      <w:rPr>
-        <w:rFonts w:ascii="Courier New" w:hAnsi="Courier New" w:cs="Courier New" w:hint="default"/>
-      </w:rPr>
-    </w:lvl>
-    <w:lvl w:ilvl="5" w:tentative="1">
-      <w:start w:val="1"/>
-      <w:numFmt w:val="bullet"/>
-      <w:lvlText w:val=""/>
-      <w:lvlJc w:val="left"/>
-      <w:pPr>
-        <w:ind w:left="4320" w:hanging="360"/>
-      </w:pPr>
-      <w:rPr>
-        <w:rFonts w:ascii="Wingdings" w:hAnsi="Wingdings" w:hint="default"/>
-      </w:rPr>
-    </w:lvl>
-    <w:lvl w:ilvl="6" w:tentative="1">
-      <w:start w:val="1"/>
-      <w:numFmt w:val="bullet"/>
-      <w:lvlText w:val=""/>
-      <w:lvlJc w:val="left"/>
-      <w:pPr>
-        <w:ind w:left="5040" w:hanging="360"/>
-      </w:pPr>
-      <w:rPr>
-        <w:rFonts w:ascii="Symbol" w:hAnsi="Symbol" w:hint="default"/>
-      </w:rPr>
-    </w:lvl>
-    <w:lvl w:ilvl="7" w:tentative="1">
-      <w:start w:val="1"/>
-      <w:numFmt w:val="bullet"/>
-      <w:lvlText w:val="o"/>
-      <w:lvlJc w:val="left"/>
-      <w:pPr>
-        <w:ind w:left="5760" w:hanging="360"/>
-      </w:pPr>
-      <w:rPr>
-        <w:rFonts w:ascii="Courier New" w:hAnsi="Courier New" w:cs="Courier New" w:hint="default"/>
-      </w:rPr>
-    </w:lvl>
-    <w:lvl w:ilvl="8" w:tentative="1">
-      <w:start w:val="1"/>
-      <w:numFmt w:val="bullet"/>
-      <w:lvlText w:val=""/>
-      <w:lvlJc w:val="left"/>
-      <w:pPr>
-        <w:ind w:left="6480" w:hanging="360"/>
-      </w:pPr>
-      <w:rPr>
-        <w:rFonts w:ascii="Wingdings" w:hAnsi="Wingdings" w:hint="default"/>
-      </w:rPr>
-    </w:lvl>
-  </w:abstractNum>
-  <w:abstractNum w:abstractNumId="15">
-    <w:nsid w:val="7CD07E1C"/>
-    <w:multiLevelType w:val="hybridMultilevel"/>
-    <w:tmpl w:val="EC12333A"/>
-    <w:lvl w:ilvl="0">
-      <w:start w:val="1"/>
-      <w:numFmt w:val="bullet"/>
-      <w:lvlText w:val=""/>
-      <w:lvlJc w:val="left"/>
-      <w:pPr>
-        <w:ind w:left="720" w:hanging="360"/>
-      </w:pPr>
-      <w:rPr>
-        <w:rFonts w:ascii="Symbol" w:hAnsi="Symbol" w:hint="default"/>
-      </w:rPr>
-    </w:lvl>
-    <w:lvl w:ilvl="1" w:tentative="1">
-      <w:start w:val="1"/>
-      <w:numFmt w:val="bullet"/>
-      <w:lvlText w:val="o"/>
-      <w:lvlJc w:val="left"/>
-      <w:pPr>
-        <w:ind w:left="1440" w:hanging="360"/>
-      </w:pPr>
-      <w:rPr>
-        <w:rFonts w:ascii="Courier New" w:hAnsi="Courier New" w:cs="Courier New" w:hint="default"/>
-      </w:rPr>
-    </w:lvl>
-    <w:lvl w:ilvl="2" w:tentative="1">
-      <w:start w:val="1"/>
-      <w:numFmt w:val="bullet"/>
-      <w:lvlText w:val=""/>
-      <w:lvlJc w:val="left"/>
-      <w:pPr>
-        <w:ind w:left="2160" w:hanging="360"/>
-      </w:pPr>
-      <w:rPr>
-        <w:rFonts w:ascii="Wingdings" w:hAnsi="Wingdings" w:hint="default"/>
-      </w:rPr>
-    </w:lvl>
-    <w:lvl w:ilvl="3" w:tentative="1">
-      <w:start w:val="1"/>
-      <w:numFmt w:val="bullet"/>
-      <w:lvlText w:val=""/>
-      <w:lvlJc w:val="left"/>
-      <w:pPr>
-        <w:ind w:left="2880" w:hanging="360"/>
-      </w:pPr>
-      <w:rPr>
-        <w:rFonts w:ascii="Symbol" w:hAnsi="Symbol" w:hint="default"/>
-      </w:rPr>
-    </w:lvl>
-    <w:lvl w:ilvl="4" w:tentative="1">
-      <w:start w:val="1"/>
-      <w:numFmt w:val="bullet"/>
-      <w:lvlText w:val="o"/>
-      <w:lvlJc w:val="left"/>
-      <w:pPr>
-        <w:ind w:left="3600" w:hanging="360"/>
-      </w:pPr>
-      <w:rPr>
-        <w:rFonts w:ascii="Courier New" w:hAnsi="Courier New" w:cs="Courier New" w:hint="default"/>
-      </w:rPr>
-    </w:lvl>
-    <w:lvl w:ilvl="5" w:tentative="1">
-      <w:start w:val="1"/>
-      <w:numFmt w:val="bullet"/>
-      <w:lvlText w:val=""/>
-      <w:lvlJc w:val="left"/>
-      <w:pPr>
-        <w:ind w:left="4320" w:hanging="360"/>
-      </w:pPr>
-      <w:rPr>
-        <w:rFonts w:ascii="Wingdings" w:hAnsi="Wingdings" w:hint="default"/>
-      </w:rPr>
-    </w:lvl>
-    <w:lvl w:ilvl="6" w:tentative="1">
-      <w:start w:val="1"/>
-      <w:numFmt w:val="bullet"/>
-      <w:lvlText w:val=""/>
-      <w:lvlJc w:val="left"/>
-      <w:pPr>
-        <w:ind w:left="5040" w:hanging="360"/>
-      </w:pPr>
-      <w:rPr>
-        <w:rFonts w:ascii="Symbol" w:hAnsi="Symbol" w:hint="default"/>
-      </w:rPr>
-    </w:lvl>
-    <w:lvl w:ilvl="7" w:tentative="1">
-      <w:start w:val="1"/>
-      <w:numFmt w:val="bullet"/>
-      <w:lvlText w:val="o"/>
-      <w:lvlJc w:val="left"/>
-      <w:pPr>
-        <w:ind w:left="5760" w:hanging="360"/>
-      </w:pPr>
-      <w:rPr>
-        <w:rFonts w:ascii="Courier New" w:hAnsi="Courier New" w:cs="Courier New" w:hint="default"/>
-      </w:rPr>
-    </w:lvl>
-    <w:lvl w:ilvl="8" w:tentative="1">
-      <w:start w:val="1"/>
-      <w:numFmt w:val="bullet"/>
-      <w:lvlText w:val=""/>
-      <w:lvlJc w:val="left"/>
-      <w:pPr>
-        <w:ind w:left="6480" w:hanging="360"/>
-      </w:pPr>
-      <w:rPr>
-        <w:rFonts w:ascii="Wingdings" w:hAnsi="Wingdings" w:hint="default"/>
-      </w:rPr>
-    </w:lvl>
-  </w:abstractNum>
-  <w:abstractNum w:abstractNumId="16">
-    <w:nsid w:val="7CD07E1D"/>
-    <w:multiLevelType w:val="hybridMultilevel"/>
-    <w:tmpl w:val="EC12333A"/>
-    <w:lvl w:ilvl="0">
-      <w:start w:val="1"/>
-      <w:numFmt w:val="bullet"/>
-      <w:lvlText w:val=""/>
-      <w:lvlJc w:val="left"/>
-      <w:pPr>
-        <w:ind w:left="720" w:hanging="360"/>
-      </w:pPr>
-      <w:rPr>
-        <w:rFonts w:ascii="Symbol" w:hAnsi="Symbol" w:hint="default"/>
-      </w:rPr>
-    </w:lvl>
-    <w:lvl w:ilvl="1" w:tentative="1">
-      <w:start w:val="1"/>
-      <w:numFmt w:val="bullet"/>
-      <w:lvlText w:val="o"/>
-      <w:lvlJc w:val="left"/>
-      <w:pPr>
-        <w:ind w:left="1440" w:hanging="360"/>
-      </w:pPr>
-      <w:rPr>
-        <w:rFonts w:ascii="Courier New" w:hAnsi="Courier New" w:cs="Courier New" w:hint="default"/>
-      </w:rPr>
-    </w:lvl>
-    <w:lvl w:ilvl="2" w:tentative="1">
-      <w:start w:val="1"/>
-      <w:numFmt w:val="bullet"/>
-      <w:lvlText w:val=""/>
-      <w:lvlJc w:val="left"/>
-      <w:pPr>
-        <w:ind w:left="2160" w:hanging="360"/>
-      </w:pPr>
-      <w:rPr>
-        <w:rFonts w:ascii="Wingdings" w:hAnsi="Wingdings" w:hint="default"/>
-      </w:rPr>
-    </w:lvl>
-    <w:lvl w:ilvl="3" w:tentative="1">
-      <w:start w:val="1"/>
-      <w:numFmt w:val="bullet"/>
-      <w:lvlText w:val=""/>
-      <w:lvlJc w:val="left"/>
-      <w:pPr>
-        <w:ind w:left="2880" w:hanging="360"/>
-      </w:pPr>
-      <w:rPr>
-        <w:rFonts w:ascii="Symbol" w:hAnsi="Symbol" w:hint="default"/>
-      </w:rPr>
-    </w:lvl>
-    <w:lvl w:ilvl="4" w:tentative="1">
-      <w:start w:val="1"/>
-      <w:numFmt w:val="bullet"/>
-      <w:lvlText w:val="o"/>
-      <w:lvlJc w:val="left"/>
-      <w:pPr>
-        <w:ind w:left="3600" w:hanging="360"/>
-      </w:pPr>
-      <w:rPr>
-        <w:rFonts w:ascii="Courier New" w:hAnsi="Courier New" w:cs="Courier New" w:hint="default"/>
-      </w:rPr>
-    </w:lvl>
-    <w:lvl w:ilvl="5" w:tentative="1">
-      <w:start w:val="1"/>
-      <w:numFmt w:val="bullet"/>
-      <w:lvlText w:val=""/>
-      <w:lvlJc w:val="left"/>
-      <w:pPr>
-        <w:ind w:left="4320" w:hanging="360"/>
-      </w:pPr>
-      <w:rPr>
-        <w:rFonts w:ascii="Wingdings" w:hAnsi="Wingdings" w:hint="default"/>
-      </w:rPr>
-    </w:lvl>
-    <w:lvl w:ilvl="6" w:tentative="1">
-      <w:start w:val="1"/>
-      <w:numFmt w:val="bullet"/>
-      <w:lvlText w:val=""/>
-      <w:lvlJc w:val="left"/>
-      <w:pPr>
-        <w:ind w:left="5040" w:hanging="360"/>
-      </w:pPr>
-      <w:rPr>
-        <w:rFonts w:ascii="Symbol" w:hAnsi="Symbol" w:hint="default"/>
-      </w:rPr>
-    </w:lvl>
-    <w:lvl w:ilvl="7" w:tentative="1">
-      <w:start w:val="1"/>
-      <w:numFmt w:val="bullet"/>
-      <w:lvlText w:val="o"/>
-      <w:lvlJc w:val="left"/>
-      <w:pPr>
-        <w:ind w:left="5760" w:hanging="360"/>
-      </w:pPr>
-      <w:rPr>
-        <w:rFonts w:ascii="Courier New" w:hAnsi="Courier New" w:cs="Courier New" w:hint="default"/>
-      </w:rPr>
-    </w:lvl>
-    <w:lvl w:ilvl="8" w:tentative="1">
-      <w:start w:val="1"/>
-      <w:numFmt w:val="bullet"/>
-      <w:lvlText w:val=""/>
-      <w:lvlJc w:val="left"/>
-      <w:pPr>
-        <w:ind w:left="6480" w:hanging="360"/>
-      </w:pPr>
-      <w:rPr>
-        <w:rFonts w:ascii="Wingdings" w:hAnsi="Wingdings" w:hint="default"/>
-      </w:rPr>
-    </w:lvl>
-  </w:abstractNum>
-  <w:abstractNum w:abstractNumId="17">
-    <w:nsid w:val="7CD07E1E"/>
-    <w:multiLevelType w:val="hybridMultilevel"/>
-    <w:tmpl w:val="EC12333A"/>
-    <w:lvl w:ilvl="0">
-      <w:start w:val="1"/>
-      <w:numFmt w:val="bullet"/>
-      <w:lvlText w:val=""/>
-      <w:lvlJc w:val="left"/>
-      <w:pPr>
-        <w:ind w:left="720" w:hanging="360"/>
-      </w:pPr>
-      <w:rPr>
-        <w:rFonts w:ascii="Symbol" w:hAnsi="Symbol" w:hint="default"/>
-      </w:rPr>
-    </w:lvl>
-    <w:lvl w:ilvl="1" w:tentative="1">
-      <w:start w:val="1"/>
-      <w:numFmt w:val="bullet"/>
-      <w:lvlText w:val="o"/>
-      <w:lvlJc w:val="left"/>
-      <w:pPr>
-        <w:ind w:left="1440" w:hanging="360"/>
-      </w:pPr>
-      <w:rPr>
-        <w:rFonts w:ascii="Courier New" w:hAnsi="Courier New" w:cs="Courier New" w:hint="default"/>
-      </w:rPr>
-    </w:lvl>
-    <w:lvl w:ilvl="2" w:tentative="1">
-      <w:start w:val="1"/>
-      <w:numFmt w:val="bullet"/>
-      <w:lvlText w:val=""/>
-      <w:lvlJc w:val="left"/>
-      <w:pPr>
-        <w:ind w:left="2160" w:hanging="360"/>
-      </w:pPr>
-      <w:rPr>
-        <w:rFonts w:ascii="Wingdings" w:hAnsi="Wingdings" w:hint="default"/>
-      </w:rPr>
-    </w:lvl>
-    <w:lvl w:ilvl="3" w:tentative="1">
-      <w:start w:val="1"/>
-      <w:numFmt w:val="bullet"/>
-      <w:lvlText w:val=""/>
-      <w:lvlJc w:val="left"/>
-      <w:pPr>
-        <w:ind w:left="2880" w:hanging="360"/>
-      </w:pPr>
-      <w:rPr>
-        <w:rFonts w:ascii="Symbol" w:hAnsi="Symbol" w:hint="default"/>
-      </w:rPr>
-    </w:lvl>
-    <w:lvl w:ilvl="4" w:tentative="1">
-      <w:start w:val="1"/>
-      <w:numFmt w:val="bullet"/>
-      <w:lvlText w:val="o"/>
-      <w:lvlJc w:val="left"/>
-      <w:pPr>
-        <w:ind w:left="3600" w:hanging="360"/>
-      </w:pPr>
-      <w:rPr>
-        <w:rFonts w:ascii="Courier New" w:hAnsi="Courier New" w:cs="Courier New" w:hint="default"/>
-      </w:rPr>
-    </w:lvl>
-    <w:lvl w:ilvl="5" w:tentative="1">
-      <w:start w:val="1"/>
-      <w:numFmt w:val="bullet"/>
-      <w:lvlText w:val=""/>
-      <w:lvlJc w:val="left"/>
-      <w:pPr>
-        <w:ind w:left="4320" w:hanging="360"/>
-      </w:pPr>
-      <w:rPr>
-        <w:rFonts w:ascii="Wingdings" w:hAnsi="Wingdings" w:hint="default"/>
-      </w:rPr>
-    </w:lvl>
-    <w:lvl w:ilvl="6" w:tentative="1">
-      <w:start w:val="1"/>
-      <w:numFmt w:val="bullet"/>
-      <w:lvlText w:val=""/>
-      <w:lvlJc w:val="left"/>
-      <w:pPr>
-        <w:ind w:left="5040" w:hanging="360"/>
-      </w:pPr>
-      <w:rPr>
-        <w:rFonts w:ascii="Symbol" w:hAnsi="Symbol" w:hint="default"/>
-      </w:rPr>
-    </w:lvl>
-    <w:lvl w:ilvl="7" w:tentative="1">
-      <w:start w:val="1"/>
-      <w:numFmt w:val="bullet"/>
-      <w:lvlText w:val="o"/>
-      <w:lvlJc w:val="left"/>
-      <w:pPr>
-        <w:ind w:left="5760" w:hanging="360"/>
-      </w:pPr>
-      <w:rPr>
-        <w:rFonts w:ascii="Courier New" w:hAnsi="Courier New" w:cs="Courier New" w:hint="default"/>
-      </w:rPr>
-    </w:lvl>
-    <w:lvl w:ilvl="8" w:tentative="1">
-      <w:start w:val="1"/>
-      <w:numFmt w:val="bullet"/>
-      <w:lvlText w:val=""/>
-      <w:lvlJc w:val="left"/>
-      <w:pPr>
-        <w:ind w:left="6480" w:hanging="360"/>
-      </w:pPr>
-      <w:rPr>
-        <w:rFonts w:ascii="Wingdings" w:hAnsi="Wingdings" w:hint="default"/>
-      </w:rPr>
-    </w:lvl>
-  </w:abstractNum>
-  <w:abstractNum w:abstractNumId="18">
-    <w:nsid w:val="7CD07E1F"/>
-    <w:multiLevelType w:val="hybridMultilevel"/>
-    <w:tmpl w:val="EC12333A"/>
-    <w:lvl w:ilvl="0">
-      <w:start w:val="1"/>
-      <w:numFmt w:val="bullet"/>
-      <w:lvlText w:val=""/>
-      <w:lvlJc w:val="left"/>
-      <w:pPr>
-        <w:ind w:left="720" w:hanging="360"/>
-      </w:pPr>
-      <w:rPr>
-        <w:rFonts w:ascii="Symbol" w:hAnsi="Symbol" w:hint="default"/>
-      </w:rPr>
-    </w:lvl>
-    <w:lvl w:ilvl="1" w:tentative="1">
-      <w:start w:val="1"/>
-      <w:numFmt w:val="bullet"/>
-      <w:lvlText w:val="o"/>
-      <w:lvlJc w:val="left"/>
-      <w:pPr>
-        <w:ind w:left="1440" w:hanging="360"/>
-      </w:pPr>
-      <w:rPr>
-        <w:rFonts w:ascii="Courier New" w:hAnsi="Courier New" w:cs="Courier New" w:hint="default"/>
-      </w:rPr>
-    </w:lvl>
-    <w:lvl w:ilvl="2" w:tentative="1">
-      <w:start w:val="1"/>
-      <w:numFmt w:val="bullet"/>
-      <w:lvlText w:val=""/>
-      <w:lvlJc w:val="left"/>
-      <w:pPr>
-        <w:ind w:left="2160" w:hanging="360"/>
-      </w:pPr>
-      <w:rPr>
-        <w:rFonts w:ascii="Wingdings" w:hAnsi="Wingdings" w:hint="default"/>
-      </w:rPr>
-    </w:lvl>
-    <w:lvl w:ilvl="3" w:tentative="1">
-      <w:start w:val="1"/>
-      <w:numFmt w:val="bullet"/>
-      <w:lvlText w:val=""/>
-      <w:lvlJc w:val="left"/>
-      <w:pPr>
-        <w:ind w:left="2880" w:hanging="360"/>
-      </w:pPr>
-      <w:rPr>
-        <w:rFonts w:ascii="Symbol" w:hAnsi="Symbol" w:hint="default"/>
-      </w:rPr>
-    </w:lvl>
-    <w:lvl w:ilvl="4" w:tentative="1">
-      <w:start w:val="1"/>
-      <w:numFmt w:val="bullet"/>
-      <w:lvlText w:val="o"/>
-      <w:lvlJc w:val="left"/>
-      <w:pPr>
-        <w:ind w:left="3600" w:hanging="360"/>
-      </w:pPr>
-      <w:rPr>
-        <w:rFonts w:ascii="Courier New" w:hAnsi="Courier New" w:cs="Courier New" w:hint="default"/>
-      </w:rPr>
-    </w:lvl>
-    <w:lvl w:ilvl="5" w:tentative="1">
-      <w:start w:val="1"/>
-      <w:numFmt w:val="bullet"/>
-      <w:lvlText w:val=""/>
-      <w:lvlJc w:val="left"/>
-      <w:pPr>
-        <w:ind w:left="4320" w:hanging="360"/>
-      </w:pPr>
-      <w:rPr>
-        <w:rFonts w:ascii="Wingdings" w:hAnsi="Wingdings" w:hint="default"/>
-      </w:rPr>
-    </w:lvl>
-    <w:lvl w:ilvl="6" w:tentative="1">
-      <w:start w:val="1"/>
-      <w:numFmt w:val="bullet"/>
-      <w:lvlText w:val=""/>
-      <w:lvlJc w:val="left"/>
-      <w:pPr>
-        <w:ind w:left="5040" w:hanging="360"/>
-      </w:pPr>
-      <w:rPr>
-        <w:rFonts w:ascii="Symbol" w:hAnsi="Symbol" w:hint="default"/>
-      </w:rPr>
-    </w:lvl>
-    <w:lvl w:ilvl="7" w:tentative="1">
-      <w:start w:val="1"/>
-      <w:numFmt w:val="bullet"/>
-      <w:lvlText w:val="o"/>
-      <w:lvlJc w:val="left"/>
-      <w:pPr>
-        <w:ind w:left="5760" w:hanging="360"/>
-      </w:pPr>
-      <w:rPr>
-        <w:rFonts w:ascii="Courier New" w:hAnsi="Courier New" w:cs="Courier New" w:hint="default"/>
-      </w:rPr>
-    </w:lvl>
-    <w:lvl w:ilvl="8" w:tentative="1">
-      <w:start w:val="1"/>
-      <w:numFmt w:val="bullet"/>
-      <w:lvlText w:val=""/>
-      <w:lvlJc w:val="left"/>
-      <w:pPr>
-        <w:ind w:left="6480" w:hanging="360"/>
-      </w:pPr>
-      <w:rPr>
-        <w:rFonts w:ascii="Wingdings" w:hAnsi="Wingdings" w:hint="default"/>
-      </w:rPr>
-    </w:lvl>
-  </w:abstractNum>
-  <w:abstractNum w:abstractNumId="19">
-    <w:nsid w:val="7CD07E20"/>
-    <w:multiLevelType w:val="hybridMultilevel"/>
-    <w:tmpl w:val="0B3C67B2"/>
-    <w:lvl w:ilvl="0">
-      <w:start w:val="1"/>
-      <w:numFmt w:val="decimal"/>
-      <w:lvlText w:val="%1."/>
-      <w:lvlJc w:val="left"/>
-      <w:pPr>
-        <w:ind w:left="720" w:hanging="360"/>
-      </w:pPr>
-    </w:lvl>
-    <w:lvl w:ilvl="1" w:tentative="1">
-      <w:start w:val="1"/>
-      <w:numFmt w:val="lowerLetter"/>
-      <w:lvlText w:val="%2."/>
-      <w:lvlJc w:val="left"/>
-      <w:pPr>
-        <w:ind w:left="1440" w:hanging="360"/>
-      </w:pPr>
-    </w:lvl>
-    <w:lvl w:ilvl="2" w:tentative="1">
-      <w:start w:val="1"/>
-      <w:numFmt w:val="lowerRoman"/>
-      <w:lvlText w:val="%3."/>
-      <w:lvlJc w:val="right"/>
-      <w:pPr>
-        <w:ind w:left="2160" w:hanging="180"/>
-      </w:pPr>
-    </w:lvl>
-    <w:lvl w:ilvl="3" w:tentative="1">
-      <w:start w:val="1"/>
-      <w:numFmt w:val="decimal"/>
-      <w:lvlText w:val="%4."/>
-      <w:lvlJc w:val="left"/>
-      <w:pPr>
-        <w:ind w:left="2880" w:hanging="360"/>
-      </w:pPr>
-    </w:lvl>
-    <w:lvl w:ilvl="4" w:tentative="1">
-      <w:start w:val="1"/>
-      <w:numFmt w:val="lowerLetter"/>
-      <w:lvlText w:val="%5."/>
-      <w:lvlJc w:val="left"/>
-      <w:pPr>
-        <w:ind w:left="3600" w:hanging="360"/>
-      </w:pPr>
-    </w:lvl>
-    <w:lvl w:ilvl="5" w:tentative="1">
-      <w:start w:val="1"/>
-      <w:numFmt w:val="lowerRoman"/>
-      <w:lvlText w:val="%6."/>
-      <w:lvlJc w:val="right"/>
-      <w:pPr>
-        <w:ind w:left="4320" w:hanging="180"/>
-      </w:pPr>
-    </w:lvl>
-    <w:lvl w:ilvl="6" w:tentative="1">
-      <w:start w:val="1"/>
-      <w:numFmt w:val="decimal"/>
-      <w:lvlText w:val="%7."/>
-      <w:lvlJc w:val="left"/>
-      <w:pPr>
-        <w:ind w:left="5040" w:hanging="360"/>
-      </w:pPr>
-    </w:lvl>
-    <w:lvl w:ilvl="7" w:tentative="1">
-      <w:start w:val="1"/>
-      <w:numFmt w:val="lowerLetter"/>
-      <w:lvlText w:val="%8."/>
-      <w:lvlJc w:val="left"/>
-      <w:pPr>
-        <w:ind w:left="5760" w:hanging="360"/>
-      </w:pPr>
-    </w:lvl>
-    <w:lvl w:ilvl="8" w:tentative="1">
-      <w:start w:val="1"/>
-      <w:numFmt w:val="lowerRoman"/>
-      <w:lvlText w:val="%9."/>
-      <w:lvlJc w:val="right"/>
-      <w:pPr>
-        <w:ind w:left="6480" w:hanging="180"/>
-      </w:pPr>
-    </w:lvl>
-  </w:abstractNum>
-  <w:abstractNum w:abstractNumId="20">
-    <w:nsid w:val="7CD07E21"/>
-    <w:multiLevelType w:val="hybridMultilevel"/>
-    <w:tmpl w:val="0B3C67B2"/>
-    <w:lvl w:ilvl="0">
-      <w:start w:val="1"/>
-      <w:numFmt w:val="decimal"/>
-      <w:lvlText w:val="%1."/>
-      <w:lvlJc w:val="left"/>
-      <w:pPr>
-        <w:ind w:left="720" w:hanging="360"/>
-      </w:pPr>
-    </w:lvl>
-    <w:lvl w:ilvl="1" w:tentative="1">
-      <w:start w:val="1"/>
-      <w:numFmt w:val="lowerLetter"/>
-      <w:lvlText w:val="%2."/>
-      <w:lvlJc w:val="left"/>
-      <w:pPr>
-        <w:ind w:left="1440" w:hanging="360"/>
-      </w:pPr>
-    </w:lvl>
-    <w:lvl w:ilvl="2" w:tentative="1">
-      <w:start w:val="1"/>
-      <w:numFmt w:val="lowerRoman"/>
-      <w:lvlText w:val="%3."/>
-      <w:lvlJc w:val="right"/>
-      <w:pPr>
-        <w:ind w:left="2160" w:hanging="180"/>
-      </w:pPr>
-    </w:lvl>
-    <w:lvl w:ilvl="3" w:tentative="1">
-      <w:start w:val="1"/>
-      <w:numFmt w:val="decimal"/>
-      <w:lvlText w:val="%4."/>
-      <w:lvlJc w:val="left"/>
-      <w:pPr>
-        <w:ind w:left="2880" w:hanging="360"/>
-      </w:pPr>
-    </w:lvl>
-    <w:lvl w:ilvl="4" w:tentative="1">
-      <w:start w:val="1"/>
-      <w:numFmt w:val="lowerLetter"/>
-      <w:lvlText w:val="%5."/>
-      <w:lvlJc w:val="left"/>
-      <w:pPr>
-        <w:ind w:left="3600" w:hanging="360"/>
-      </w:pPr>
-    </w:lvl>
-    <w:lvl w:ilvl="5" w:tentative="1">
-      <w:start w:val="1"/>
-      <w:numFmt w:val="lowerRoman"/>
-      <w:lvlText w:val="%6."/>
-      <w:lvlJc w:val="right"/>
-      <w:pPr>
-        <w:ind w:left="4320" w:hanging="180"/>
-      </w:pPr>
-    </w:lvl>
-    <w:lvl w:ilvl="6" w:tentative="1">
-      <w:start w:val="1"/>
-      <w:numFmt w:val="decimal"/>
-      <w:lvlText w:val="%7."/>
-      <w:lvlJc w:val="left"/>
-      <w:pPr>
-        <w:ind w:left="5040" w:hanging="360"/>
-      </w:pPr>
-    </w:lvl>
-    <w:lvl w:ilvl="7" w:tentative="1">
-      <w:start w:val="1"/>
-      <w:numFmt w:val="lowerLetter"/>
-      <w:lvlText w:val="%8."/>
-      <w:lvlJc w:val="left"/>
-      <w:pPr>
-        <w:ind w:left="5760" w:hanging="360"/>
-      </w:pPr>
-    </w:lvl>
-    <w:lvl w:ilvl="8" w:tentative="1">
-      <w:start w:val="1"/>
-      <w:numFmt w:val="lowerRoman"/>
-      <w:lvlText w:val="%9."/>
-      <w:lvlJc w:val="right"/>
-      <w:pPr>
-        <w:ind w:left="6480" w:hanging="180"/>
-      </w:pPr>
-    </w:lvl>
-  </w:abstractNum>
-  <w:abstractNum w:abstractNumId="21">
-    <w:nsid w:val="7CD07E22"/>
-    <w:multiLevelType w:val="hybridMultilevel"/>
-    <w:tmpl w:val="0B3C67B2"/>
-    <w:lvl w:ilvl="0">
-      <w:start w:val="1"/>
-      <w:numFmt w:val="decimal"/>
-      <w:lvlText w:val="%1."/>
-      <w:lvlJc w:val="left"/>
-      <w:pPr>
-        <w:ind w:left="720" w:hanging="360"/>
-      </w:pPr>
-    </w:lvl>
-    <w:lvl w:ilvl="1" w:tentative="1">
-      <w:start w:val="1"/>
-      <w:numFmt w:val="lowerLetter"/>
-      <w:lvlText w:val="%2."/>
-      <w:lvlJc w:val="left"/>
-      <w:pPr>
-        <w:ind w:left="1440" w:hanging="360"/>
-      </w:pPr>
-    </w:lvl>
-    <w:lvl w:ilvl="2" w:tentative="1">
-      <w:start w:val="1"/>
-      <w:numFmt w:val="lowerRoman"/>
-      <w:lvlText w:val="%3."/>
-      <w:lvlJc w:val="right"/>
-      <w:pPr>
-        <w:ind w:left="2160" w:hanging="180"/>
-      </w:pPr>
-    </w:lvl>
-    <w:lvl w:ilvl="3" w:tentative="1">
-      <w:start w:val="1"/>
-      <w:numFmt w:val="decimal"/>
-      <w:lvlText w:val="%4."/>
-      <w:lvlJc w:val="left"/>
-      <w:pPr>
-        <w:ind w:left="2880" w:hanging="360"/>
-      </w:pPr>
-    </w:lvl>
-    <w:lvl w:ilvl="4" w:tentative="1">
-      <w:start w:val="1"/>
-      <w:numFmt w:val="lowerLetter"/>
-      <w:lvlText w:val="%5."/>
-      <w:lvlJc w:val="left"/>
-      <w:pPr>
-        <w:ind w:left="3600" w:hanging="360"/>
-      </w:pPr>
-    </w:lvl>
-    <w:lvl w:ilvl="5" w:tentative="1">
-      <w:start w:val="1"/>
-      <w:numFmt w:val="lowerRoman"/>
-      <w:lvlText w:val="%6."/>
-      <w:lvlJc w:val="right"/>
-      <w:pPr>
-        <w:ind w:left="4320" w:hanging="180"/>
-      </w:pPr>
-    </w:lvl>
-    <w:lvl w:ilvl="6" w:tentative="1">
-      <w:start w:val="1"/>
-      <w:numFmt w:val="decimal"/>
-      <w:lvlText w:val="%7."/>
-      <w:lvlJc w:val="left"/>
-      <w:pPr>
-        <w:ind w:left="5040" w:hanging="360"/>
-      </w:pPr>
-    </w:lvl>
-    <w:lvl w:ilvl="7" w:tentative="1">
-      <w:start w:val="1"/>
-      <w:numFmt w:val="lowerLetter"/>
-      <w:lvlText w:val="%8."/>
-      <w:lvlJc w:val="left"/>
-      <w:pPr>
-        <w:ind w:left="5760" w:hanging="360"/>
-      </w:pPr>
-    </w:lvl>
-    <w:lvl w:ilvl="8" w:tentative="1">
-      <w:start w:val="1"/>
-      <w:numFmt w:val="lowerRoman"/>
-      <w:lvlText w:val="%9."/>
-      <w:lvlJc w:val="right"/>
-      <w:pPr>
-        <w:ind w:left="6480" w:hanging="180"/>
-      </w:pPr>
-    </w:lvl>
-  </w:abstractNum>
-  <w:abstractNum w:abstractNumId="22">
-    <w:nsid w:val="7CD07E23"/>
-    <w:multiLevelType w:val="hybridMultilevel"/>
-    <w:tmpl w:val="0B3C67B2"/>
-    <w:lvl w:ilvl="0">
-      <w:start w:val="1"/>
-      <w:numFmt w:val="decimal"/>
-      <w:lvlText w:val="%1."/>
-      <w:lvlJc w:val="left"/>
-      <w:pPr>
-        <w:ind w:left="720" w:hanging="360"/>
-      </w:pPr>
-    </w:lvl>
-    <w:lvl w:ilvl="1" w:tentative="1">
-      <w:start w:val="1"/>
-      <w:numFmt w:val="lowerLetter"/>
-      <w:lvlText w:val="%2."/>
-      <w:lvlJc w:val="left"/>
-      <w:pPr>
-        <w:ind w:left="1440" w:hanging="360"/>
-      </w:pPr>
-    </w:lvl>
-    <w:lvl w:ilvl="2" w:tentative="1">
-      <w:start w:val="1"/>
-      <w:numFmt w:val="lowerRoman"/>
-      <w:lvlText w:val="%3."/>
-      <w:lvlJc w:val="right"/>
-      <w:pPr>
-        <w:ind w:left="2160" w:hanging="180"/>
-      </w:pPr>
-    </w:lvl>
-    <w:lvl w:ilvl="3" w:tentative="1">
-      <w:start w:val="1"/>
-      <w:numFmt w:val="decimal"/>
-      <w:lvlText w:val="%4."/>
-      <w:lvlJc w:val="left"/>
-      <w:pPr>
-        <w:ind w:left="2880" w:hanging="360"/>
-      </w:pPr>
-    </w:lvl>
-    <w:lvl w:ilvl="4" w:tentative="1">
-      <w:start w:val="1"/>
-      <w:numFmt w:val="lowerLetter"/>
-      <w:lvlText w:val="%5."/>
-      <w:lvlJc w:val="left"/>
-      <w:pPr>
-        <w:ind w:left="3600" w:hanging="360"/>
-      </w:pPr>
-    </w:lvl>
-    <w:lvl w:ilvl="5" w:tentative="1">
-      <w:start w:val="1"/>
-      <w:numFmt w:val="lowerRoman"/>
-      <w:lvlText w:val="%6."/>
-      <w:lvlJc w:val="right"/>
-      <w:pPr>
-        <w:ind w:left="4320" w:hanging="180"/>
-      </w:pPr>
-    </w:lvl>
-    <w:lvl w:ilvl="6" w:tentative="1">
-      <w:start w:val="1"/>
-      <w:numFmt w:val="decimal"/>
-      <w:lvlText w:val="%7."/>
-      <w:lvlJc w:val="left"/>
-      <w:pPr>
-        <w:ind w:left="5040" w:hanging="360"/>
-      </w:pPr>
-    </w:lvl>
-    <w:lvl w:ilvl="7" w:tentative="1">
-      <w:start w:val="1"/>
-      <w:numFmt w:val="lowerLetter"/>
-      <w:lvlText w:val="%8."/>
-      <w:lvlJc w:val="left"/>
-      <w:pPr>
-        <w:ind w:left="5760" w:hanging="360"/>
-      </w:pPr>
-    </w:lvl>
-    <w:lvl w:ilvl="8" w:tentative="1">
-      <w:start w:val="1"/>
-      <w:numFmt w:val="lowerRoman"/>
-      <w:lvlText w:val="%9."/>
-      <w:lvlJc w:val="right"/>
-      <w:pPr>
-        <w:ind w:left="6480" w:hanging="180"/>
-      </w:pPr>
-    </w:lvl>
-  </w:abstractNum>
-  <w:abstractNum w:abstractNumId="23">
-    <w:nsid w:val="7CD07E24"/>
-    <w:multiLevelType w:val="hybridMultilevel"/>
-    <w:tmpl w:val="0B3C67B2"/>
-    <w:lvl w:ilvl="0">
-      <w:start w:val="1"/>
-      <w:numFmt w:val="decimal"/>
-      <w:lvlText w:val="%1."/>
-      <w:lvlJc w:val="left"/>
-      <w:pPr>
-        <w:ind w:left="720" w:hanging="360"/>
-      </w:pPr>
-    </w:lvl>
-    <w:lvl w:ilvl="1" w:tentative="1">
-      <w:start w:val="1"/>
-      <w:numFmt w:val="lowerLetter"/>
-      <w:lvlText w:val="%2."/>
-      <w:lvlJc w:val="left"/>
-      <w:pPr>
-        <w:ind w:left="1440" w:hanging="360"/>
-      </w:pPr>
-    </w:lvl>
-    <w:lvl w:ilvl="2" w:tentative="1">
-      <w:start w:val="1"/>
-      <w:numFmt w:val="lowerRoman"/>
-      <w:lvlText w:val="%3."/>
-      <w:lvlJc w:val="right"/>
-      <w:pPr>
-        <w:ind w:left="2160" w:hanging="180"/>
-      </w:pPr>
-    </w:lvl>
-    <w:lvl w:ilvl="3" w:tentative="1">
-      <w:start w:val="1"/>
-      <w:numFmt w:val="decimal"/>
-      <w:lvlText w:val="%4."/>
-      <w:lvlJc w:val="left"/>
-      <w:pPr>
-        <w:ind w:left="2880" w:hanging="360"/>
-      </w:pPr>
-    </w:lvl>
-    <w:lvl w:ilvl="4" w:tentative="1">
-      <w:start w:val="1"/>
-      <w:numFmt w:val="lowerLetter"/>
-      <w:lvlText w:val="%5."/>
-      <w:lvlJc w:val="left"/>
-      <w:pPr>
-        <w:ind w:left="3600" w:hanging="360"/>
-      </w:pPr>
-    </w:lvl>
-    <w:lvl w:ilvl="5" w:tentative="1">
-      <w:start w:val="1"/>
-      <w:numFmt w:val="lowerRoman"/>
-      <w:lvlText w:val="%6."/>
-      <w:lvlJc w:val="right"/>
-      <w:pPr>
-        <w:ind w:left="4320" w:hanging="180"/>
-      </w:pPr>
-    </w:lvl>
-    <w:lvl w:ilvl="6" w:tentative="1">
-      <w:start w:val="1"/>
-      <w:numFmt w:val="decimal"/>
-      <w:lvlText w:val="%7."/>
-      <w:lvlJc w:val="left"/>
-      <w:pPr>
-        <w:ind w:left="5040" w:hanging="360"/>
-      </w:pPr>
-    </w:lvl>
-    <w:lvl w:ilvl="7" w:tentative="1">
-      <w:start w:val="1"/>
-      <w:numFmt w:val="lowerLetter"/>
-      <w:lvlText w:val="%8."/>
-      <w:lvlJc w:val="left"/>
-      <w:pPr>
-        <w:ind w:left="5760" w:hanging="360"/>
-      </w:pPr>
-    </w:lvl>
-    <w:lvl w:ilvl="8" w:tentative="1">
-      <w:start w:val="1"/>
-      <w:numFmt w:val="lowerRoman"/>
-      <w:lvlText w:val="%9."/>
-      <w:lvlJc w:val="right"/>
-      <w:pPr>
-        <w:ind w:left="6480" w:hanging="180"/>
-      </w:pPr>
-    </w:lvl>
-  </w:abstractNum>
-  <w:abstractNum w:abstractNumId="24">
-    <w:nsid w:val="7CD07E25"/>
-    <w:multiLevelType w:val="hybridMultilevel"/>
-    <w:tmpl w:val="EC12333A"/>
-    <w:lvl w:ilvl="0">
-      <w:start w:val="1"/>
-      <w:numFmt w:val="bullet"/>
-      <w:lvlText w:val=""/>
-      <w:lvlJc w:val="left"/>
-      <w:pPr>
-        <w:ind w:left="720" w:hanging="360"/>
-      </w:pPr>
-      <w:rPr>
-        <w:rFonts w:ascii="Symbol" w:hAnsi="Symbol" w:hint="default"/>
-      </w:rPr>
-    </w:lvl>
-    <w:lvl w:ilvl="1" w:tentative="1">
-      <w:start w:val="1"/>
-      <w:numFmt w:val="bullet"/>
-      <w:lvlText w:val="o"/>
-      <w:lvlJc w:val="left"/>
-      <w:pPr>
-        <w:ind w:left="1440" w:hanging="360"/>
-      </w:pPr>
-      <w:rPr>
-        <w:rFonts w:ascii="Courier New" w:hAnsi="Courier New" w:cs="Courier New" w:hint="default"/>
-      </w:rPr>
-    </w:lvl>
-    <w:lvl w:ilvl="2" w:tentative="1">
-      <w:start w:val="1"/>
-      <w:numFmt w:val="bullet"/>
-      <w:lvlText w:val=""/>
-      <w:lvlJc w:val="left"/>
-      <w:pPr>
-        <w:ind w:left="2160" w:hanging="360"/>
-      </w:pPr>
-      <w:rPr>
-        <w:rFonts w:ascii="Wingdings" w:hAnsi="Wingdings" w:hint="default"/>
-      </w:rPr>
-    </w:lvl>
-    <w:lvl w:ilvl="3" w:tentative="1">
-      <w:start w:val="1"/>
-      <w:numFmt w:val="bullet"/>
-      <w:lvlText w:val=""/>
-      <w:lvlJc w:val="left"/>
-      <w:pPr>
-        <w:ind w:left="2880" w:hanging="360"/>
-      </w:pPr>
-      <w:rPr>
-        <w:rFonts w:ascii="Symbol" w:hAnsi="Symbol" w:hint="default"/>
-      </w:rPr>
-    </w:lvl>
-    <w:lvl w:ilvl="4" w:tentative="1">
-      <w:start w:val="1"/>
-      <w:numFmt w:val="bullet"/>
-      <w:lvlText w:val="o"/>
-      <w:lvlJc w:val="left"/>
-      <w:pPr>
-        <w:ind w:left="3600" w:hanging="360"/>
-      </w:pPr>
-      <w:rPr>
-        <w:rFonts w:ascii="Courier New" w:hAnsi="Courier New" w:cs="Courier New" w:hint="default"/>
-      </w:rPr>
-    </w:lvl>
-    <w:lvl w:ilvl="5" w:tentative="1">
-      <w:start w:val="1"/>
-      <w:numFmt w:val="bullet"/>
-      <w:lvlText w:val=""/>
-      <w:lvlJc w:val="left"/>
-      <w:pPr>
-        <w:ind w:left="4320" w:hanging="360"/>
-      </w:pPr>
-      <w:rPr>
-        <w:rFonts w:ascii="Wingdings" w:hAnsi="Wingdings" w:hint="default"/>
-      </w:rPr>
-    </w:lvl>
-    <w:lvl w:ilvl="6" w:tentative="1">
-      <w:start w:val="1"/>
-      <w:numFmt w:val="bullet"/>
-      <w:lvlText w:val=""/>
-      <w:lvlJc w:val="left"/>
-      <w:pPr>
-        <w:ind w:left="5040" w:hanging="360"/>
-      </w:pPr>
-      <w:rPr>
-        <w:rFonts w:ascii="Symbol" w:hAnsi="Symbol" w:hint="default"/>
-      </w:rPr>
-    </w:lvl>
-    <w:lvl w:ilvl="7" w:tentative="1">
-      <w:start w:val="1"/>
-      <w:numFmt w:val="bullet"/>
-      <w:lvlText w:val="o"/>
-      <w:lvlJc w:val="left"/>
-      <w:pPr>
-        <w:ind w:left="5760" w:hanging="360"/>
-      </w:pPr>
-      <w:rPr>
-        <w:rFonts w:ascii="Courier New" w:hAnsi="Courier New" w:cs="Courier New" w:hint="default"/>
-      </w:rPr>
-    </w:lvl>
-    <w:lvl w:ilvl="8" w:tentative="1">
-      <w:start w:val="1"/>
-      <w:numFmt w:val="bullet"/>
-      <w:lvlText w:val=""/>
-      <w:lvlJc w:val="left"/>
-      <w:pPr>
-        <w:ind w:left="6480" w:hanging="360"/>
-      </w:pPr>
-      <w:rPr>
-        <w:rFonts w:ascii="Wingdings" w:hAnsi="Wingdings" w:hint="default"/>
-      </w:rPr>
-    </w:lvl>
-  </w:abstractNum>
-  <w:abstractNum w:abstractNumId="25">
-    <w:nsid w:val="7CD07E26"/>
-    <w:multiLevelType w:val="hybridMultilevel"/>
-    <w:tmpl w:val="EC12333A"/>
-    <w:lvl w:ilvl="0">
-      <w:start w:val="1"/>
-      <w:numFmt w:val="bullet"/>
-      <w:lvlText w:val=""/>
-      <w:lvlJc w:val="left"/>
-      <w:pPr>
-        <w:ind w:left="720" w:hanging="360"/>
-      </w:pPr>
-      <w:rPr>
-        <w:rFonts w:ascii="Symbol" w:hAnsi="Symbol" w:hint="default"/>
-      </w:rPr>
-    </w:lvl>
-    <w:lvl w:ilvl="1" w:tentative="1">
-      <w:start w:val="1"/>
-      <w:numFmt w:val="bullet"/>
-      <w:lvlText w:val="o"/>
-      <w:lvlJc w:val="left"/>
-      <w:pPr>
-        <w:ind w:left="1440" w:hanging="360"/>
-      </w:pPr>
-      <w:rPr>
-        <w:rFonts w:ascii="Courier New" w:hAnsi="Courier New" w:cs="Courier New" w:hint="default"/>
-      </w:rPr>
-    </w:lvl>
-    <w:lvl w:ilvl="2" w:tentative="1">
-      <w:start w:val="1"/>
-      <w:numFmt w:val="bullet"/>
-      <w:lvlText w:val=""/>
-      <w:lvlJc w:val="left"/>
-      <w:pPr>
-        <w:ind w:left="2160" w:hanging="360"/>
-      </w:pPr>
-      <w:rPr>
-        <w:rFonts w:ascii="Wingdings" w:hAnsi="Wingdings" w:hint="default"/>
-      </w:rPr>
-    </w:lvl>
-    <w:lvl w:ilvl="3" w:tentative="1">
-      <w:start w:val="1"/>
-      <w:numFmt w:val="bullet"/>
-      <w:lvlText w:val=""/>
-      <w:lvlJc w:val="left"/>
-      <w:pPr>
-        <w:ind w:left="2880" w:hanging="360"/>
-      </w:pPr>
-      <w:rPr>
-        <w:rFonts w:ascii="Symbol" w:hAnsi="Symbol" w:hint="default"/>
-      </w:rPr>
-    </w:lvl>
-    <w:lvl w:ilvl="4" w:tentative="1">
-      <w:start w:val="1"/>
-      <w:numFmt w:val="bullet"/>
-      <w:lvlText w:val="o"/>
-      <w:lvlJc w:val="left"/>
-      <w:pPr>
-        <w:ind w:left="3600" w:hanging="360"/>
-      </w:pPr>
-      <w:rPr>
-        <w:rFonts w:ascii="Courier New" w:hAnsi="Courier New" w:cs="Courier New" w:hint="default"/>
-      </w:rPr>
-    </w:lvl>
-    <w:lvl w:ilvl="5" w:tentative="1">
-      <w:start w:val="1"/>
-      <w:numFmt w:val="bullet"/>
-      <w:lvlText w:val=""/>
-      <w:lvlJc w:val="left"/>
-      <w:pPr>
-        <w:ind w:left="4320" w:hanging="360"/>
-      </w:pPr>
-      <w:rPr>
-        <w:rFonts w:ascii="Wingdings" w:hAnsi="Wingdings" w:hint="default"/>
-      </w:rPr>
-    </w:lvl>
-    <w:lvl w:ilvl="6" w:tentative="1">
-      <w:start w:val="1"/>
-      <w:numFmt w:val="bullet"/>
-      <w:lvlText w:val=""/>
-      <w:lvlJc w:val="left"/>
-      <w:pPr>
-        <w:ind w:left="5040" w:hanging="360"/>
-      </w:pPr>
-      <w:rPr>
-        <w:rFonts w:ascii="Symbol" w:hAnsi="Symbol" w:hint="default"/>
-      </w:rPr>
-    </w:lvl>
-    <w:lvl w:ilvl="7" w:tentative="1">
-      <w:start w:val="1"/>
-      <w:numFmt w:val="bullet"/>
-      <w:lvlText w:val="o"/>
-      <w:lvlJc w:val="left"/>
-      <w:pPr>
-        <w:ind w:left="5760" w:hanging="360"/>
-      </w:pPr>
-      <w:rPr>
-        <w:rFonts w:ascii="Courier New" w:hAnsi="Courier New" w:cs="Courier New" w:hint="default"/>
-      </w:rPr>
-    </w:lvl>
-    <w:lvl w:ilvl="8" w:tentative="1">
-      <w:start w:val="1"/>
-      <w:numFmt w:val="bullet"/>
-      <w:lvlText w:val=""/>
-      <w:lvlJc w:val="left"/>
-      <w:pPr>
-        <w:ind w:left="6480" w:hanging="360"/>
-      </w:pPr>
-      <w:rPr>
-        <w:rFonts w:ascii="Wingdings" w:hAnsi="Wingdings" w:hint="default"/>
-      </w:rPr>
-    </w:lvl>
-  </w:abstractNum>
-  <w:abstractNum w:abstractNumId="26">
-    <w:nsid w:val="7CD07E27"/>
-    <w:multiLevelType w:val="hybridMultilevel"/>
-    <w:tmpl w:val="EC12333A"/>
-    <w:lvl w:ilvl="0">
-      <w:start w:val="1"/>
-      <w:numFmt w:val="bullet"/>
-      <w:lvlText w:val=""/>
-      <w:lvlJc w:val="left"/>
-      <w:pPr>
-        <w:ind w:left="720" w:hanging="360"/>
-      </w:pPr>
-      <w:rPr>
-        <w:rFonts w:ascii="Symbol" w:hAnsi="Symbol" w:hint="default"/>
-      </w:rPr>
-    </w:lvl>
-    <w:lvl w:ilvl="1" w:tentative="1">
-      <w:start w:val="1"/>
-      <w:numFmt w:val="bullet"/>
-      <w:lvlText w:val="o"/>
-      <w:lvlJc w:val="left"/>
-      <w:pPr>
-        <w:ind w:left="1440" w:hanging="360"/>
-      </w:pPr>
-      <w:rPr>
-        <w:rFonts w:ascii="Courier New" w:hAnsi="Courier New" w:cs="Courier New" w:hint="default"/>
-      </w:rPr>
-    </w:lvl>
-    <w:lvl w:ilvl="2" w:tentative="1">
-      <w:start w:val="1"/>
-      <w:numFmt w:val="bullet"/>
-      <w:lvlText w:val=""/>
-      <w:lvlJc w:val="left"/>
-      <w:pPr>
-        <w:ind w:left="2160" w:hanging="360"/>
-      </w:pPr>
-      <w:rPr>
-        <w:rFonts w:ascii="Wingdings" w:hAnsi="Wingdings" w:hint="default"/>
-      </w:rPr>
-    </w:lvl>
-    <w:lvl w:ilvl="3" w:tentative="1">
-      <w:start w:val="1"/>
-      <w:numFmt w:val="bullet"/>
-      <w:lvlText w:val=""/>
-      <w:lvlJc w:val="left"/>
-      <w:pPr>
-        <w:ind w:left="2880" w:hanging="360"/>
-      </w:pPr>
-      <w:rPr>
-        <w:rFonts w:ascii="Symbol" w:hAnsi="Symbol" w:hint="default"/>
-      </w:rPr>
-    </w:lvl>
-    <w:lvl w:ilvl="4" w:tentative="1">
-      <w:start w:val="1"/>
-      <w:numFmt w:val="bullet"/>
-      <w:lvlText w:val="o"/>
-      <w:lvlJc w:val="left"/>
-      <w:pPr>
-        <w:ind w:left="3600" w:hanging="360"/>
-      </w:pPr>
-      <w:rPr>
-        <w:rFonts w:ascii="Courier New" w:hAnsi="Courier New" w:cs="Courier New" w:hint="default"/>
-      </w:rPr>
-    </w:lvl>
-    <w:lvl w:ilvl="5" w:tentative="1">
-      <w:start w:val="1"/>
-      <w:numFmt w:val="bullet"/>
-      <w:lvlText w:val=""/>
-      <w:lvlJc w:val="left"/>
-      <w:pPr>
-        <w:ind w:left="4320" w:hanging="360"/>
-      </w:pPr>
-      <w:rPr>
-        <w:rFonts w:ascii="Wingdings" w:hAnsi="Wingdings" w:hint="default"/>
-      </w:rPr>
-    </w:lvl>
-    <w:lvl w:ilvl="6" w:tentative="1">
-      <w:start w:val="1"/>
-      <w:numFmt w:val="bullet"/>
-      <w:lvlText w:val=""/>
-      <w:lvlJc w:val="left"/>
-      <w:pPr>
-        <w:ind w:left="5040" w:hanging="360"/>
-      </w:pPr>
-      <w:rPr>
-        <w:rFonts w:ascii="Symbol" w:hAnsi="Symbol" w:hint="default"/>
-      </w:rPr>
-    </w:lvl>
-    <w:lvl w:ilvl="7" w:tentative="1">
-      <w:start w:val="1"/>
-      <w:numFmt w:val="bullet"/>
-      <w:lvlText w:val="o"/>
-      <w:lvlJc w:val="left"/>
-      <w:pPr>
-        <w:ind w:left="5760" w:hanging="360"/>
-      </w:pPr>
-      <w:rPr>
-        <w:rFonts w:ascii="Courier New" w:hAnsi="Courier New" w:cs="Courier New" w:hint="default"/>
-      </w:rPr>
-    </w:lvl>
-    <w:lvl w:ilvl="8" w:tentative="1">
-      <w:start w:val="1"/>
-      <w:numFmt w:val="bullet"/>
-      <w:lvlText w:val=""/>
-      <w:lvlJc w:val="left"/>
-      <w:pPr>
-        <w:ind w:left="6480" w:hanging="360"/>
-      </w:pPr>
-      <w:rPr>
-        <w:rFonts w:ascii="Wingdings" w:hAnsi="Wingdings" w:hint="default"/>
-      </w:rPr>
-    </w:lvl>
-  </w:abstractNum>
-  <w:abstractNum w:abstractNumId="27">
-    <w:nsid w:val="7CD07E28"/>
-    <w:multiLevelType w:val="hybridMultilevel"/>
-    <w:tmpl w:val="EC12333A"/>
-    <w:lvl w:ilvl="0">
-      <w:start w:val="1"/>
-      <w:numFmt w:val="bullet"/>
-      <w:lvlText w:val=""/>
-      <w:lvlJc w:val="left"/>
-      <w:pPr>
-        <w:ind w:left="720" w:hanging="360"/>
-      </w:pPr>
-      <w:rPr>
-        <w:rFonts w:ascii="Symbol" w:hAnsi="Symbol" w:hint="default"/>
-      </w:rPr>
-    </w:lvl>
-    <w:lvl w:ilvl="1" w:tentative="1">
-      <w:start w:val="1"/>
-      <w:numFmt w:val="bullet"/>
-      <w:lvlText w:val="o"/>
-      <w:lvlJc w:val="left"/>
-      <w:pPr>
-        <w:ind w:left="1440" w:hanging="360"/>
-      </w:pPr>
-      <w:rPr>
-        <w:rFonts w:ascii="Courier New" w:hAnsi="Courier New" w:cs="Courier New" w:hint="default"/>
-      </w:rPr>
-    </w:lvl>
-    <w:lvl w:ilvl="2" w:tentative="1">
-      <w:start w:val="1"/>
-      <w:numFmt w:val="bullet"/>
-      <w:lvlText w:val=""/>
-      <w:lvlJc w:val="left"/>
-      <w:pPr>
-        <w:ind w:left="2160" w:hanging="360"/>
-      </w:pPr>
-      <w:rPr>
-        <w:rFonts w:ascii="Wingdings" w:hAnsi="Wingdings" w:hint="default"/>
-      </w:rPr>
-    </w:lvl>
-    <w:lvl w:ilvl="3" w:tentative="1">
-      <w:start w:val="1"/>
-      <w:numFmt w:val="bullet"/>
-      <w:lvlText w:val=""/>
-      <w:lvlJc w:val="left"/>
-      <w:pPr>
-        <w:ind w:left="2880" w:hanging="360"/>
-      </w:pPr>
-      <w:rPr>
-        <w:rFonts w:ascii="Symbol" w:hAnsi="Symbol" w:hint="default"/>
-      </w:rPr>
-    </w:lvl>
-    <w:lvl w:ilvl="4" w:tentative="1">
-      <w:start w:val="1"/>
-      <w:numFmt w:val="bullet"/>
-      <w:lvlText w:val="o"/>
-      <w:lvlJc w:val="left"/>
-      <w:pPr>
-        <w:ind w:left="3600" w:hanging="360"/>
-      </w:pPr>
-      <w:rPr>
-        <w:rFonts w:ascii="Courier New" w:hAnsi="Courier New" w:cs="Courier New" w:hint="default"/>
-      </w:rPr>
-    </w:lvl>
-    <w:lvl w:ilvl="5" w:tentative="1">
-      <w:start w:val="1"/>
-      <w:numFmt w:val="bullet"/>
-      <w:lvlText w:val=""/>
-      <w:lvlJc w:val="left"/>
-      <w:pPr>
-        <w:ind w:left="4320" w:hanging="360"/>
-      </w:pPr>
-      <w:rPr>
-        <w:rFonts w:ascii="Wingdings" w:hAnsi="Wingdings" w:hint="default"/>
-      </w:rPr>
-    </w:lvl>
-    <w:lvl w:ilvl="6" w:tentative="1">
-      <w:start w:val="1"/>
-      <w:numFmt w:val="bullet"/>
-      <w:lvlText w:val=""/>
-      <w:lvlJc w:val="left"/>
-      <w:pPr>
-        <w:ind w:left="5040" w:hanging="360"/>
-      </w:pPr>
-      <w:rPr>
-        <w:rFonts w:ascii="Symbol" w:hAnsi="Symbol" w:hint="default"/>
-      </w:rPr>
-    </w:lvl>
-    <w:lvl w:ilvl="7" w:tentative="1">
-      <w:start w:val="1"/>
-      <w:numFmt w:val="bullet"/>
-      <w:lvlText w:val="o"/>
-      <w:lvlJc w:val="left"/>
-      <w:pPr>
-        <w:ind w:left="5760" w:hanging="360"/>
-      </w:pPr>
-      <w:rPr>
-        <w:rFonts w:ascii="Courier New" w:hAnsi="Courier New" w:cs="Courier New" w:hint="default"/>
-      </w:rPr>
-    </w:lvl>
-    <w:lvl w:ilvl="8" w:tentative="1">
-      <w:start w:val="1"/>
-      <w:numFmt w:val="bullet"/>
-      <w:lvlText w:val=""/>
-      <w:lvlJc w:val="left"/>
-      <w:pPr>
-        <w:ind w:left="6480" w:hanging="360"/>
-      </w:pPr>
-      <w:rPr>
-        <w:rFonts w:ascii="Wingdings" w:hAnsi="Wingdings" w:hint="default"/>
-      </w:rPr>
-    </w:lvl>
-  </w:abstractNum>
-  <w:abstractNum w:abstractNumId="28">
-    <w:nsid w:val="7CD07E29"/>
-    <w:multiLevelType w:val="hybridMultilevel"/>
-    <w:tmpl w:val="EC12333A"/>
-    <w:lvl w:ilvl="0">
-      <w:start w:val="1"/>
-      <w:numFmt w:val="bullet"/>
-      <w:lvlText w:val=""/>
-      <w:lvlJc w:val="left"/>
-      <w:pPr>
-        <w:ind w:left="720" w:hanging="360"/>
-      </w:pPr>
-      <w:rPr>
-        <w:rFonts w:ascii="Symbol" w:hAnsi="Symbol" w:hint="default"/>
-      </w:rPr>
-    </w:lvl>
-    <w:lvl w:ilvl="1" w:tentative="1">
-      <w:start w:val="1"/>
-      <w:numFmt w:val="bullet"/>
-      <w:lvlText w:val="o"/>
-      <w:lvlJc w:val="left"/>
-      <w:pPr>
-        <w:ind w:left="1440" w:hanging="360"/>
-      </w:pPr>
-      <w:rPr>
-        <w:rFonts w:ascii="Courier New" w:hAnsi="Courier New" w:cs="Courier New" w:hint="default"/>
-      </w:rPr>
-    </w:lvl>
-    <w:lvl w:ilvl="2" w:tentative="1">
-      <w:start w:val="1"/>
-      <w:numFmt w:val="bullet"/>
-      <w:lvlText w:val=""/>
-      <w:lvlJc w:val="left"/>
-      <w:pPr>
-        <w:ind w:left="2160" w:hanging="360"/>
-      </w:pPr>
-      <w:rPr>
-        <w:rFonts w:ascii="Wingdings" w:hAnsi="Wingdings" w:hint="default"/>
-      </w:rPr>
-    </w:lvl>
-    <w:lvl w:ilvl="3" w:tentative="1">
-      <w:start w:val="1"/>
-      <w:numFmt w:val="bullet"/>
-      <w:lvlText w:val=""/>
-      <w:lvlJc w:val="left"/>
-      <w:pPr>
-        <w:ind w:left="2880" w:hanging="360"/>
-      </w:pPr>
-      <w:rPr>
-        <w:rFonts w:ascii="Symbol" w:hAnsi="Symbol" w:hint="default"/>
-      </w:rPr>
-    </w:lvl>
-    <w:lvl w:ilvl="4" w:tentative="1">
-      <w:start w:val="1"/>
-      <w:numFmt w:val="bullet"/>
-      <w:lvlText w:val="o"/>
-      <w:lvlJc w:val="left"/>
-      <w:pPr>
-        <w:ind w:left="3600" w:hanging="360"/>
-      </w:pPr>
-      <w:rPr>
-        <w:rFonts w:ascii="Courier New" w:hAnsi="Courier New" w:cs="Courier New" w:hint="default"/>
-      </w:rPr>
-    </w:lvl>
-    <w:lvl w:ilvl="5" w:tentative="1">
-      <w:start w:val="1"/>
-      <w:numFmt w:val="bullet"/>
-      <w:lvlText w:val=""/>
-      <w:lvlJc w:val="left"/>
-      <w:pPr>
-        <w:ind w:left="4320" w:hanging="360"/>
-      </w:pPr>
-      <w:rPr>
-        <w:rFonts w:ascii="Wingdings" w:hAnsi="Wingdings" w:hint="default"/>
-      </w:rPr>
-    </w:lvl>
-    <w:lvl w:ilvl="6" w:tentative="1">
-      <w:start w:val="1"/>
-      <w:numFmt w:val="bullet"/>
-      <w:lvlText w:val=""/>
-      <w:lvlJc w:val="left"/>
-      <w:pPr>
-        <w:ind w:left="5040" w:hanging="360"/>
-      </w:pPr>
-      <w:rPr>
-        <w:rFonts w:ascii="Symbol" w:hAnsi="Symbol" w:hint="default"/>
-      </w:rPr>
-    </w:lvl>
-    <w:lvl w:ilvl="7" w:tentative="1">
-      <w:start w:val="1"/>
-      <w:numFmt w:val="bullet"/>
-      <w:lvlText w:val="o"/>
-      <w:lvlJc w:val="left"/>
-      <w:pPr>
-        <w:ind w:left="5760" w:hanging="360"/>
-      </w:pPr>
-      <w:rPr>
-        <w:rFonts w:ascii="Courier New" w:hAnsi="Courier New" w:cs="Courier New" w:hint="default"/>
-      </w:rPr>
-    </w:lvl>
-    <w:lvl w:ilvl="8" w:tentative="1">
-      <w:start w:val="1"/>
-      <w:numFmt w:val="bullet"/>
-      <w:lvlText w:val=""/>
-      <w:lvlJc w:val="left"/>
-      <w:pPr>
-        <w:ind w:left="6480" w:hanging="360"/>
-      </w:pPr>
-      <w:rPr>
-        <w:rFonts w:ascii="Wingdings" w:hAnsi="Wingdings" w:hint="default"/>
-      </w:rPr>
-    </w:lvl>
-  </w:abstractNum>
-  <w:abstractNum w:abstractNumId="29">
-    <w:nsid w:val="7CD07E2A"/>
-    <w:multiLevelType w:val="hybridMultilevel"/>
-    <w:tmpl w:val="EC12333A"/>
-    <w:lvl w:ilvl="0">
-      <w:start w:val="1"/>
-      <w:numFmt w:val="bullet"/>
-      <w:lvlText w:val=""/>
-      <w:lvlJc w:val="left"/>
-      <w:pPr>
-        <w:ind w:left="720" w:hanging="360"/>
-      </w:pPr>
-      <w:rPr>
-        <w:rFonts w:ascii="Symbol" w:hAnsi="Symbol" w:hint="default"/>
-      </w:rPr>
-    </w:lvl>
-    <w:lvl w:ilvl="1" w:tentative="1">
-      <w:start w:val="1"/>
-      <w:numFmt w:val="bullet"/>
-      <w:lvlText w:val="o"/>
-      <w:lvlJc w:val="left"/>
-      <w:pPr>
-        <w:ind w:left="1440" w:hanging="360"/>
-      </w:pPr>
-      <w:rPr>
-        <w:rFonts w:ascii="Courier New" w:hAnsi="Courier New" w:cs="Courier New" w:hint="default"/>
-      </w:rPr>
-    </w:lvl>
-    <w:lvl w:ilvl="2" w:tentative="1">
-      <w:start w:val="1"/>
-      <w:numFmt w:val="bullet"/>
-      <w:lvlText w:val=""/>
-      <w:lvlJc w:val="left"/>
-      <w:pPr>
-        <w:ind w:left="2160" w:hanging="360"/>
-      </w:pPr>
-      <w:rPr>
-        <w:rFonts w:ascii="Wingdings" w:hAnsi="Wingdings" w:hint="default"/>
-      </w:rPr>
-    </w:lvl>
-    <w:lvl w:ilvl="3" w:tentative="1">
-      <w:start w:val="1"/>
-      <w:numFmt w:val="bullet"/>
-      <w:lvlText w:val=""/>
-      <w:lvlJc w:val="left"/>
-      <w:pPr>
-        <w:ind w:left="2880" w:hanging="360"/>
-      </w:pPr>
-      <w:rPr>
-        <w:rFonts w:ascii="Symbol" w:hAnsi="Symbol" w:hint="default"/>
-      </w:rPr>
-    </w:lvl>
-    <w:lvl w:ilvl="4" w:tentative="1">
-      <w:start w:val="1"/>
-      <w:numFmt w:val="bullet"/>
-      <w:lvlText w:val="o"/>
-      <w:lvlJc w:val="left"/>
-      <w:pPr>
-        <w:ind w:left="3600" w:hanging="360"/>
-      </w:pPr>
-      <w:rPr>
-        <w:rFonts w:ascii="Courier New" w:hAnsi="Courier New" w:cs="Courier New" w:hint="default"/>
-      </w:rPr>
-    </w:lvl>
-    <w:lvl w:ilvl="5" w:tentative="1">
-      <w:start w:val="1"/>
-      <w:numFmt w:val="bullet"/>
-      <w:lvlText w:val=""/>
-      <w:lvlJc w:val="left"/>
-      <w:pPr>
-        <w:ind w:left="4320" w:hanging="360"/>
-      </w:pPr>
-      <w:rPr>
-        <w:rFonts w:ascii="Wingdings" w:hAnsi="Wingdings" w:hint="default"/>
-      </w:rPr>
-    </w:lvl>
-    <w:lvl w:ilvl="6" w:tentative="1">
-      <w:start w:val="1"/>
-      <w:numFmt w:val="bullet"/>
-      <w:lvlText w:val=""/>
-      <w:lvlJc w:val="left"/>
-      <w:pPr>
-        <w:ind w:left="5040" w:hanging="360"/>
-      </w:pPr>
-      <w:rPr>
-        <w:rFonts w:ascii="Symbol" w:hAnsi="Symbol" w:hint="default"/>
-      </w:rPr>
-    </w:lvl>
-    <w:lvl w:ilvl="7" w:tentative="1">
-      <w:start w:val="1"/>
-      <w:numFmt w:val="bullet"/>
-      <w:lvlText w:val="o"/>
-      <w:lvlJc w:val="left"/>
-      <w:pPr>
-        <w:ind w:left="5760" w:hanging="360"/>
-      </w:pPr>
-      <w:rPr>
-        <w:rFonts w:ascii="Courier New" w:hAnsi="Courier New" w:cs="Courier New" w:hint="default"/>
-      </w:rPr>
-    </w:lvl>
-    <w:lvl w:ilvl="8" w:tentative="1">
-      <w:start w:val="1"/>
-      <w:numFmt w:val="bullet"/>
-      <w:lvlText w:val=""/>
-      <w:lvlJc w:val="left"/>
-      <w:pPr>
-        <w:ind w:left="6480" w:hanging="360"/>
-      </w:pPr>
-      <w:rPr>
-        <w:rFonts w:ascii="Wingdings" w:hAnsi="Wingdings" w:hint="default"/>
-      </w:rPr>
-    </w:lvl>
-  </w:abstractNum>
-  <w:abstractNum w:abstractNumId="30">
-    <w:nsid w:val="7CD07E2B"/>
-    <w:multiLevelType w:val="hybridMultilevel"/>
-    <w:tmpl w:val="EC12333A"/>
-    <w:lvl w:ilvl="0">
-      <w:start w:val="1"/>
-      <w:numFmt w:val="bullet"/>
-      <w:lvlText w:val=""/>
-      <w:lvlJc w:val="left"/>
-      <w:pPr>
-        <w:ind w:left="720" w:hanging="360"/>
-      </w:pPr>
-      <w:rPr>
-        <w:rFonts w:ascii="Symbol" w:hAnsi="Symbol" w:hint="default"/>
-      </w:rPr>
-    </w:lvl>
-    <w:lvl w:ilvl="1" w:tentative="1">
-      <w:start w:val="1"/>
-      <w:numFmt w:val="bullet"/>
-      <w:lvlText w:val="o"/>
-      <w:lvlJc w:val="left"/>
-      <w:pPr>
-        <w:ind w:left="1440" w:hanging="360"/>
-      </w:pPr>
-      <w:rPr>
-        <w:rFonts w:ascii="Courier New" w:hAnsi="Courier New" w:cs="Courier New" w:hint="default"/>
-      </w:rPr>
-    </w:lvl>
-    <w:lvl w:ilvl="2" w:tentative="1">
-      <w:start w:val="1"/>
-      <w:numFmt w:val="bullet"/>
-      <w:lvlText w:val=""/>
-      <w:lvlJc w:val="left"/>
-      <w:pPr>
-        <w:ind w:left="2160" w:hanging="360"/>
-      </w:pPr>
-      <w:rPr>
-        <w:rFonts w:ascii="Wingdings" w:hAnsi="Wingdings" w:hint="default"/>
-      </w:rPr>
-    </w:lvl>
-    <w:lvl w:ilvl="3" w:tentative="1">
-      <w:start w:val="1"/>
-      <w:numFmt w:val="bullet"/>
-      <w:lvlText w:val=""/>
-      <w:lvlJc w:val="left"/>
-      <w:pPr>
-        <w:ind w:left="2880" w:hanging="360"/>
-      </w:pPr>
-      <w:rPr>
-        <w:rFonts w:ascii="Symbol" w:hAnsi="Symbol" w:hint="default"/>
-      </w:rPr>
-    </w:lvl>
-    <w:lvl w:ilvl="4" w:tentative="1">
-      <w:start w:val="1"/>
-      <w:numFmt w:val="bullet"/>
-      <w:lvlText w:val="o"/>
-      <w:lvlJc w:val="left"/>
-      <w:pPr>
-        <w:ind w:left="3600" w:hanging="360"/>
-      </w:pPr>
-      <w:rPr>
-        <w:rFonts w:ascii="Courier New" w:hAnsi="Courier New" w:cs="Courier New" w:hint="default"/>
-      </w:rPr>
-    </w:lvl>
-    <w:lvl w:ilvl="5" w:tentative="1">
-      <w:start w:val="1"/>
-      <w:numFmt w:val="bullet"/>
-      <w:lvlText w:val=""/>
-      <w:lvlJc w:val="left"/>
-      <w:pPr>
-        <w:ind w:left="4320" w:hanging="360"/>
-      </w:pPr>
-      <w:rPr>
-        <w:rFonts w:ascii="Wingdings" w:hAnsi="Wingdings" w:hint="default"/>
-      </w:rPr>
-    </w:lvl>
-    <w:lvl w:ilvl="6" w:tentative="1">
-      <w:start w:val="1"/>
-      <w:numFmt w:val="bullet"/>
-      <w:lvlText w:val=""/>
-      <w:lvlJc w:val="left"/>
-      <w:pPr>
-        <w:ind w:left="5040" w:hanging="360"/>
-      </w:pPr>
-      <w:rPr>
-        <w:rFonts w:ascii="Symbol" w:hAnsi="Symbol" w:hint="default"/>
-      </w:rPr>
-    </w:lvl>
-    <w:lvl w:ilvl="7" w:tentative="1">
-      <w:start w:val="1"/>
-      <w:numFmt w:val="bullet"/>
-      <w:lvlText w:val="o"/>
-      <w:lvlJc w:val="left"/>
-      <w:pPr>
-        <w:ind w:left="5760" w:hanging="360"/>
-      </w:pPr>
-      <w:rPr>
-        <w:rFonts w:ascii="Courier New" w:hAnsi="Courier New" w:cs="Courier New" w:hint="default"/>
-      </w:rPr>
-    </w:lvl>
-    <w:lvl w:ilvl="8" w:tentative="1">
-      <w:start w:val="1"/>
-      <w:numFmt w:val="bullet"/>
-      <w:lvlText w:val=""/>
-      <w:lvlJc w:val="left"/>
-      <w:pPr>
-        <w:ind w:left="6480" w:hanging="360"/>
-      </w:pPr>
-      <w:rPr>
-        <w:rFonts w:ascii="Wingdings" w:hAnsi="Wingdings" w:hint="default"/>
-      </w:rPr>
-    </w:lvl>
-  </w:abstractNum>
-  <w:abstractNum w:abstractNumId="31">
-    <w:nsid w:val="7CD07E2C"/>
-    <w:multiLevelType w:val="hybridMultilevel"/>
-    <w:tmpl w:val="EC12333A"/>
-    <w:lvl w:ilvl="0">
-      <w:start w:val="1"/>
-      <w:numFmt w:val="bullet"/>
-      <w:lvlText w:val=""/>
-      <w:lvlJc w:val="left"/>
-      <w:pPr>
-        <w:ind w:left="720" w:hanging="360"/>
-      </w:pPr>
-      <w:rPr>
-        <w:rFonts w:ascii="Symbol" w:hAnsi="Symbol" w:hint="default"/>
-      </w:rPr>
-    </w:lvl>
-    <w:lvl w:ilvl="1" w:tentative="1">
-      <w:start w:val="1"/>
-      <w:numFmt w:val="bullet"/>
-      <w:lvlText w:val="o"/>
-      <w:lvlJc w:val="left"/>
-      <w:pPr>
-        <w:ind w:left="1440" w:hanging="360"/>
-      </w:pPr>
-      <w:rPr>
-        <w:rFonts w:ascii="Courier New" w:hAnsi="Courier New" w:cs="Courier New" w:hint="default"/>
-      </w:rPr>
-    </w:lvl>
-    <w:lvl w:ilvl="2" w:tentative="1">
-      <w:start w:val="1"/>
-      <w:numFmt w:val="bullet"/>
-      <w:lvlText w:val=""/>
-      <w:lvlJc w:val="left"/>
-      <w:pPr>
-        <w:ind w:left="2160" w:hanging="360"/>
-      </w:pPr>
-      <w:rPr>
-        <w:rFonts w:ascii="Wingdings" w:hAnsi="Wingdings" w:hint="default"/>
-      </w:rPr>
-    </w:lvl>
-    <w:lvl w:ilvl="3" w:tentative="1">
-      <w:start w:val="1"/>
-      <w:numFmt w:val="bullet"/>
-      <w:lvlText w:val=""/>
-      <w:lvlJc w:val="left"/>
-      <w:pPr>
-        <w:ind w:left="2880" w:hanging="360"/>
-      </w:pPr>
-      <w:rPr>
-        <w:rFonts w:ascii="Symbol" w:hAnsi="Symbol" w:hint="default"/>
-      </w:rPr>
-    </w:lvl>
-    <w:lvl w:ilvl="4" w:tentative="1">
-      <w:start w:val="1"/>
-      <w:numFmt w:val="bullet"/>
-      <w:lvlText w:val="o"/>
-      <w:lvlJc w:val="left"/>
-      <w:pPr>
-        <w:ind w:left="3600" w:hanging="360"/>
-      </w:pPr>
-      <w:rPr>
-        <w:rFonts w:ascii="Courier New" w:hAnsi="Courier New" w:cs="Courier New" w:hint="default"/>
-      </w:rPr>
-    </w:lvl>
-    <w:lvl w:ilvl="5" w:tentative="1">
-      <w:start w:val="1"/>
-      <w:numFmt w:val="bullet"/>
-      <w:lvlText w:val=""/>
-      <w:lvlJc w:val="left"/>
-      <w:pPr>
-        <w:ind w:left="4320" w:hanging="360"/>
-      </w:pPr>
-      <w:rPr>
-        <w:rFonts w:ascii="Wingdings" w:hAnsi="Wingdings" w:hint="default"/>
-      </w:rPr>
-    </w:lvl>
-    <w:lvl w:ilvl="6" w:tentative="1">
-      <w:start w:val="1"/>
-      <w:numFmt w:val="bullet"/>
-      <w:lvlText w:val=""/>
-      <w:lvlJc w:val="left"/>
-      <w:pPr>
-        <w:ind w:left="5040" w:hanging="360"/>
-      </w:pPr>
-      <w:rPr>
-        <w:rFonts w:ascii="Symbol" w:hAnsi="Symbol" w:hint="default"/>
-      </w:rPr>
-    </w:lvl>
-    <w:lvl w:ilvl="7" w:tentative="1">
-      <w:start w:val="1"/>
-      <w:numFmt w:val="bullet"/>
-      <w:lvlText w:val="o"/>
-      <w:lvlJc w:val="left"/>
-      <w:pPr>
-        <w:ind w:left="5760" w:hanging="360"/>
-      </w:pPr>
-      <w:rPr>
-        <w:rFonts w:ascii="Courier New" w:hAnsi="Courier New" w:cs="Courier New" w:hint="default"/>
-      </w:rPr>
-    </w:lvl>
-    <w:lvl w:ilvl="8" w:tentative="1">
-      <w:start w:val="1"/>
-      <w:numFmt w:val="bullet"/>
-      <w:lvlText w:val=""/>
-      <w:lvlJc w:val="left"/>
-      <w:pPr>
-        <w:ind w:left="6480" w:hanging="360"/>
-      </w:pPr>
-      <w:rPr>
-        <w:rFonts w:ascii="Wingdings" w:hAnsi="Wingdings" w:hint="default"/>
-      </w:rPr>
-    </w:lvl>
-  </w:abstractNum>
-  <w:abstractNum w:abstractNumId="32">
-    <w:nsid w:val="7CD07E2D"/>
-    <w:multiLevelType w:val="hybridMultilevel"/>
-    <w:tmpl w:val="EC12333A"/>
-    <w:lvl w:ilvl="0">
-      <w:start w:val="1"/>
-      <w:numFmt w:val="bullet"/>
-      <w:lvlText w:val=""/>
-      <w:lvlJc w:val="left"/>
-      <w:pPr>
-        <w:ind w:left="720" w:hanging="360"/>
-      </w:pPr>
-      <w:rPr>
-        <w:rFonts w:ascii="Symbol" w:hAnsi="Symbol" w:hint="default"/>
-      </w:rPr>
-    </w:lvl>
-    <w:lvl w:ilvl="1" w:tentative="1">
-      <w:start w:val="1"/>
-      <w:numFmt w:val="bullet"/>
-      <w:lvlText w:val="o"/>
-      <w:lvlJc w:val="left"/>
-      <w:pPr>
-        <w:ind w:left="1440" w:hanging="360"/>
-      </w:pPr>
-      <w:rPr>
-        <w:rFonts w:ascii="Courier New" w:hAnsi="Courier New" w:cs="Courier New" w:hint="default"/>
-      </w:rPr>
-    </w:lvl>
-    <w:lvl w:ilvl="2" w:tentative="1">
-      <w:start w:val="1"/>
-      <w:numFmt w:val="bullet"/>
-      <w:lvlText w:val=""/>
-      <w:lvlJc w:val="left"/>
-      <w:pPr>
-        <w:ind w:left="2160" w:hanging="360"/>
-      </w:pPr>
-      <w:rPr>
-        <w:rFonts w:ascii="Wingdings" w:hAnsi="Wingdings" w:hint="default"/>
-      </w:rPr>
-    </w:lvl>
-    <w:lvl w:ilvl="3" w:tentative="1">
-      <w:start w:val="1"/>
-      <w:numFmt w:val="bullet"/>
-      <w:lvlText w:val=""/>
-      <w:lvlJc w:val="left"/>
-      <w:pPr>
-        <w:ind w:left="2880" w:hanging="360"/>
-      </w:pPr>
-      <w:rPr>
-        <w:rFonts w:ascii="Symbol" w:hAnsi="Symbol" w:hint="default"/>
-      </w:rPr>
-    </w:lvl>
-    <w:lvl w:ilvl="4" w:tentative="1">
-      <w:start w:val="1"/>
-      <w:numFmt w:val="bullet"/>
-      <w:lvlText w:val="o"/>
-      <w:lvlJc w:val="left"/>
-      <w:pPr>
-        <w:ind w:left="3600" w:hanging="360"/>
-      </w:pPr>
-      <w:rPr>
-        <w:rFonts w:ascii="Courier New" w:hAnsi="Courier New" w:cs="Courier New" w:hint="default"/>
-      </w:rPr>
-    </w:lvl>
-    <w:lvl w:ilvl="5" w:tentative="1">
-      <w:start w:val="1"/>
-      <w:numFmt w:val="bullet"/>
-      <w:lvlText w:val=""/>
-      <w:lvlJc w:val="left"/>
-      <w:pPr>
-        <w:ind w:left="4320" w:hanging="360"/>
-      </w:pPr>
-      <w:rPr>
-        <w:rFonts w:ascii="Wingdings" w:hAnsi="Wingdings" w:hint="default"/>
-      </w:rPr>
-    </w:lvl>
-    <w:lvl w:ilvl="6" w:tentative="1">
-      <w:start w:val="1"/>
-      <w:numFmt w:val="bullet"/>
-      <w:lvlText w:val=""/>
-      <w:lvlJc w:val="left"/>
-      <w:pPr>
-        <w:ind w:left="5040" w:hanging="360"/>
-      </w:pPr>
-      <w:rPr>
-        <w:rFonts w:ascii="Symbol" w:hAnsi="Symbol" w:hint="default"/>
-      </w:rPr>
-    </w:lvl>
-    <w:lvl w:ilvl="7" w:tentative="1">
-      <w:start w:val="1"/>
-      <w:numFmt w:val="bullet"/>
-      <w:lvlText w:val="o"/>
-      <w:lvlJc w:val="left"/>
-      <w:pPr>
-        <w:ind w:left="5760" w:hanging="360"/>
-      </w:pPr>
-      <w:rPr>
-        <w:rFonts w:ascii="Courier New" w:hAnsi="Courier New" w:cs="Courier New" w:hint="default"/>
-      </w:rPr>
-    </w:lvl>
-    <w:lvl w:ilvl="8" w:tentative="1">
-      <w:start w:val="1"/>
-      <w:numFmt w:val="bullet"/>
-      <w:lvlText w:val=""/>
-      <w:lvlJc w:val="left"/>
-      <w:pPr>
-        <w:ind w:left="6480" w:hanging="360"/>
-      </w:pPr>
-      <w:rPr>
-        <w:rFonts w:ascii="Wingdings" w:hAnsi="Wingdings" w:hint="default"/>
-      </w:rPr>
-    </w:lvl>
-  </w:abstractNum>
-  <w:abstractNum w:abstractNumId="33">
-    <w:nsid w:val="7CD07E2E"/>
-    <w:multiLevelType w:val="hybridMultilevel"/>
-    <w:tmpl w:val="EC12333A"/>
-    <w:lvl w:ilvl="0">
-      <w:start w:val="1"/>
-      <w:numFmt w:val="bullet"/>
-      <w:lvlText w:val=""/>
-      <w:lvlJc w:val="left"/>
-      <w:pPr>
-        <w:ind w:left="720" w:hanging="360"/>
-      </w:pPr>
-      <w:rPr>
-        <w:rFonts w:ascii="Symbol" w:hAnsi="Symbol" w:hint="default"/>
-      </w:rPr>
-    </w:lvl>
-    <w:lvl w:ilvl="1" w:tentative="1">
-      <w:start w:val="1"/>
-      <w:numFmt w:val="bullet"/>
-      <w:lvlText w:val="o"/>
-      <w:lvlJc w:val="left"/>
-      <w:pPr>
-        <w:ind w:left="1440" w:hanging="360"/>
-      </w:pPr>
-      <w:rPr>
-        <w:rFonts w:ascii="Courier New" w:hAnsi="Courier New" w:cs="Courier New" w:hint="default"/>
-      </w:rPr>
-    </w:lvl>
-    <w:lvl w:ilvl="2" w:tentative="1">
-      <w:start w:val="1"/>
-      <w:numFmt w:val="bullet"/>
-      <w:lvlText w:val=""/>
-      <w:lvlJc w:val="left"/>
-      <w:pPr>
-        <w:ind w:left="2160" w:hanging="360"/>
-      </w:pPr>
-      <w:rPr>
-        <w:rFonts w:ascii="Wingdings" w:hAnsi="Wingdings" w:hint="default"/>
-      </w:rPr>
-    </w:lvl>
-    <w:lvl w:ilvl="3" w:tentative="1">
-      <w:start w:val="1"/>
-      <w:numFmt w:val="bullet"/>
-      <w:lvlText w:val=""/>
-      <w:lvlJc w:val="left"/>
-      <w:pPr>
-        <w:ind w:left="2880" w:hanging="360"/>
-      </w:pPr>
-      <w:rPr>
-        <w:rFonts w:ascii="Symbol" w:hAnsi="Symbol" w:hint="default"/>
-      </w:rPr>
-    </w:lvl>
-    <w:lvl w:ilvl="4" w:tentative="1">
-      <w:start w:val="1"/>
-      <w:numFmt w:val="bullet"/>
-      <w:lvlText w:val="o"/>
-      <w:lvlJc w:val="left"/>
-      <w:pPr>
-        <w:ind w:left="3600" w:hanging="360"/>
-      </w:pPr>
-      <w:rPr>
-        <w:rFonts w:ascii="Courier New" w:hAnsi="Courier New" w:cs="Courier New" w:hint="default"/>
-      </w:rPr>
-    </w:lvl>
-    <w:lvl w:ilvl="5" w:tentative="1">
-      <w:start w:val="1"/>
-      <w:numFmt w:val="bullet"/>
-      <w:lvlText w:val=""/>
-      <w:lvlJc w:val="left"/>
-      <w:pPr>
-        <w:ind w:left="4320" w:hanging="360"/>
-      </w:pPr>
-      <w:rPr>
-        <w:rFonts w:ascii="Wingdings" w:hAnsi="Wingdings" w:hint="default"/>
-      </w:rPr>
-    </w:lvl>
-    <w:lvl w:ilvl="6" w:tentative="1">
-      <w:start w:val="1"/>
-      <w:numFmt w:val="bullet"/>
-      <w:lvlText w:val=""/>
-      <w:lvlJc w:val="left"/>
-      <w:pPr>
-        <w:ind w:left="5040" w:hanging="360"/>
-      </w:pPr>
-      <w:rPr>
-        <w:rFonts w:ascii="Symbol" w:hAnsi="Symbol" w:hint="default"/>
-      </w:rPr>
-    </w:lvl>
-    <w:lvl w:ilvl="7" w:tentative="1">
-      <w:start w:val="1"/>
-      <w:numFmt w:val="bullet"/>
-      <w:lvlText w:val="o"/>
-      <w:lvlJc w:val="left"/>
-      <w:pPr>
-        <w:ind w:left="5760" w:hanging="360"/>
-      </w:pPr>
-      <w:rPr>
-        <w:rFonts w:ascii="Courier New" w:hAnsi="Courier New" w:cs="Courier New" w:hint="default"/>
-      </w:rPr>
-    </w:lvl>
-    <w:lvl w:ilvl="8" w:tentative="1">
-      <w:start w:val="1"/>
-      <w:numFmt w:val="bullet"/>
-      <w:lvlText w:val=""/>
-      <w:lvlJc w:val="left"/>
-      <w:pPr>
-        <w:ind w:left="6480" w:hanging="360"/>
-      </w:pPr>
-      <w:rPr>
-        <w:rFonts w:ascii="Wingdings" w:hAnsi="Wingdings" w:hint="default"/>
-      </w:rPr>
-    </w:lvl>
-  </w:abstractNum>
-  <w:abstractNum w:abstractNumId="34">
-    <w:nsid w:val="7CD07E2F"/>
-    <w:multiLevelType w:val="hybridMultilevel"/>
-    <w:tmpl w:val="EC12333A"/>
-    <w:lvl w:ilvl="0">
-      <w:start w:val="1"/>
-      <w:numFmt w:val="bullet"/>
-      <w:lvlText w:val=""/>
-      <w:lvlJc w:val="left"/>
-      <w:pPr>
-        <w:ind w:left="720" w:hanging="360"/>
-      </w:pPr>
-      <w:rPr>
-        <w:rFonts w:ascii="Symbol" w:hAnsi="Symbol" w:hint="default"/>
-      </w:rPr>
-    </w:lvl>
-    <w:lvl w:ilvl="1" w:tentative="1">
-      <w:start w:val="1"/>
-      <w:numFmt w:val="bullet"/>
-      <w:lvlText w:val="o"/>
-      <w:lvlJc w:val="left"/>
-      <w:pPr>
-        <w:ind w:left="1440" w:hanging="360"/>
-      </w:pPr>
-      <w:rPr>
-        <w:rFonts w:ascii="Courier New" w:hAnsi="Courier New" w:cs="Courier New" w:hint="default"/>
-      </w:rPr>
-    </w:lvl>
-    <w:lvl w:ilvl="2" w:tentative="1">
-      <w:start w:val="1"/>
-      <w:numFmt w:val="bullet"/>
-      <w:lvlText w:val=""/>
-      <w:lvlJc w:val="left"/>
-      <w:pPr>
-        <w:ind w:left="2160" w:hanging="360"/>
-      </w:pPr>
-      <w:rPr>
-        <w:rFonts w:ascii="Wingdings" w:hAnsi="Wingdings" w:hint="default"/>
-      </w:rPr>
-    </w:lvl>
-    <w:lvl w:ilvl="3" w:tentative="1">
-      <w:start w:val="1"/>
-      <w:numFmt w:val="bullet"/>
-      <w:lvlText w:val=""/>
-      <w:lvlJc w:val="left"/>
-      <w:pPr>
-        <w:ind w:left="2880" w:hanging="360"/>
-      </w:pPr>
-      <w:rPr>
-        <w:rFonts w:ascii="Symbol" w:hAnsi="Symbol" w:hint="default"/>
-      </w:rPr>
-    </w:lvl>
-    <w:lvl w:ilvl="4" w:tentative="1">
-      <w:start w:val="1"/>
-      <w:numFmt w:val="bullet"/>
-      <w:lvlText w:val="o"/>
-      <w:lvlJc w:val="left"/>
-      <w:pPr>
-        <w:ind w:left="3600" w:hanging="360"/>
-      </w:pPr>
-      <w:rPr>
-        <w:rFonts w:ascii="Courier New" w:hAnsi="Courier New" w:cs="Courier New" w:hint="default"/>
-      </w:rPr>
-    </w:lvl>
-    <w:lvl w:ilvl="5" w:tentative="1">
-      <w:start w:val="1"/>
-      <w:numFmt w:val="bullet"/>
-      <w:lvlText w:val=""/>
-      <w:lvlJc w:val="left"/>
-      <w:pPr>
-        <w:ind w:left="4320" w:hanging="360"/>
-      </w:pPr>
-      <w:rPr>
-        <w:rFonts w:ascii="Wingdings" w:hAnsi="Wingdings" w:hint="default"/>
-      </w:rPr>
-    </w:lvl>
-    <w:lvl w:ilvl="6" w:tentative="1">
-      <w:start w:val="1"/>
-      <w:numFmt w:val="bullet"/>
-      <w:lvlText w:val=""/>
-      <w:lvlJc w:val="left"/>
-      <w:pPr>
-        <w:ind w:left="5040" w:hanging="360"/>
-      </w:pPr>
-      <w:rPr>
-        <w:rFonts w:ascii="Symbol" w:hAnsi="Symbol" w:hint="default"/>
-      </w:rPr>
-    </w:lvl>
-    <w:lvl w:ilvl="7" w:tentative="1">
-      <w:start w:val="1"/>
-      <w:numFmt w:val="bullet"/>
-      <w:lvlText w:val="o"/>
-      <w:lvlJc w:val="left"/>
-      <w:pPr>
-        <w:ind w:left="5760" w:hanging="360"/>
-      </w:pPr>
-      <w:rPr>
-        <w:rFonts w:ascii="Courier New" w:hAnsi="Courier New" w:cs="Courier New" w:hint="default"/>
-      </w:rPr>
-    </w:lvl>
-    <w:lvl w:ilvl="8" w:tentative="1">
-      <w:start w:val="1"/>
-      <w:numFmt w:val="bullet"/>
-      <w:lvlText w:val=""/>
-      <w:lvlJc w:val="left"/>
-      <w:pPr>
-        <w:ind w:left="6480" w:hanging="360"/>
-      </w:pPr>
-      <w:rPr>
-        <w:rFonts w:ascii="Wingdings" w:hAnsi="Wingdings" w:hint="default"/>
-      </w:rPr>
-    </w:lvl>
-  </w:abstractNum>
-  <w:abstractNum w:abstractNumId="35">
-    <w:nsid w:val="7CD07E30"/>
-    <w:multiLevelType w:val="hybridMultilevel"/>
-    <w:tmpl w:val="EC12333A"/>
-    <w:lvl w:ilvl="0">
-      <w:start w:val="1"/>
-      <w:numFmt w:val="bullet"/>
-      <w:lvlText w:val=""/>
-      <w:lvlJc w:val="left"/>
-      <w:pPr>
-        <w:ind w:left="720" w:hanging="360"/>
-      </w:pPr>
-      <w:rPr>
-        <w:rFonts w:ascii="Symbol" w:hAnsi="Symbol" w:hint="default"/>
-      </w:rPr>
-    </w:lvl>
-    <w:lvl w:ilvl="1" w:tentative="1">
-      <w:start w:val="1"/>
-      <w:numFmt w:val="bullet"/>
-      <w:lvlText w:val="o"/>
-      <w:lvlJc w:val="left"/>
-      <w:pPr>
-        <w:ind w:left="1440" w:hanging="360"/>
-      </w:pPr>
-      <w:rPr>
-        <w:rFonts w:ascii="Courier New" w:hAnsi="Courier New" w:cs="Courier New" w:hint="default"/>
-      </w:rPr>
-    </w:lvl>
-    <w:lvl w:ilvl="2" w:tentative="1">
-      <w:start w:val="1"/>
-      <w:numFmt w:val="bullet"/>
-      <w:lvlText w:val=""/>
-      <w:lvlJc w:val="left"/>
-      <w:pPr>
-        <w:ind w:left="2160" w:hanging="360"/>
-      </w:pPr>
-      <w:rPr>
-        <w:rFonts w:ascii="Wingdings" w:hAnsi="Wingdings" w:hint="default"/>
-      </w:rPr>
-    </w:lvl>
-    <w:lvl w:ilvl="3" w:tentative="1">
-      <w:start w:val="1"/>
-      <w:numFmt w:val="bullet"/>
-      <w:lvlText w:val=""/>
-      <w:lvlJc w:val="left"/>
-      <w:pPr>
-        <w:ind w:left="2880" w:hanging="360"/>
-      </w:pPr>
-      <w:rPr>
-        <w:rFonts w:ascii="Symbol" w:hAnsi="Symbol" w:hint="default"/>
-      </w:rPr>
-    </w:lvl>
-    <w:lvl w:ilvl="4" w:tentative="1">
-      <w:start w:val="1"/>
-      <w:numFmt w:val="bullet"/>
-      <w:lvlText w:val="o"/>
-      <w:lvlJc w:val="left"/>
-      <w:pPr>
-        <w:ind w:left="3600" w:hanging="360"/>
-      </w:pPr>
-      <w:rPr>
-        <w:rFonts w:ascii="Courier New" w:hAnsi="Courier New" w:cs="Courier New" w:hint="default"/>
-      </w:rPr>
-    </w:lvl>
-    <w:lvl w:ilvl="5" w:tentative="1">
-      <w:start w:val="1"/>
-      <w:numFmt w:val="bullet"/>
-      <w:lvlText w:val=""/>
-      <w:lvlJc w:val="left"/>
-      <w:pPr>
-        <w:ind w:left="4320" w:hanging="360"/>
-      </w:pPr>
-      <w:rPr>
-        <w:rFonts w:ascii="Wingdings" w:hAnsi="Wingdings" w:hint="default"/>
-      </w:rPr>
-    </w:lvl>
-    <w:lvl w:ilvl="6" w:tentative="1">
-      <w:start w:val="1"/>
-      <w:numFmt w:val="bullet"/>
-      <w:lvlText w:val=""/>
-      <w:lvlJc w:val="left"/>
-      <w:pPr>
-        <w:ind w:left="5040" w:hanging="360"/>
-      </w:pPr>
-      <w:rPr>
-        <w:rFonts w:ascii="Symbol" w:hAnsi="Symbol" w:hint="default"/>
-      </w:rPr>
-    </w:lvl>
-    <w:lvl w:ilvl="7" w:tentative="1">
-      <w:start w:val="1"/>
-      <w:numFmt w:val="bullet"/>
-      <w:lvlText w:val="o"/>
-      <w:lvlJc w:val="left"/>
-      <w:pPr>
-        <w:ind w:left="5760" w:hanging="360"/>
-      </w:pPr>
-      <w:rPr>
-        <w:rFonts w:ascii="Courier New" w:hAnsi="Courier New" w:cs="Courier New" w:hint="default"/>
-      </w:rPr>
-    </w:lvl>
-    <w:lvl w:ilvl="8" w:tentative="1">
-      <w:start w:val="1"/>
-      <w:numFmt w:val="bullet"/>
-      <w:lvlText w:val=""/>
-      <w:lvlJc w:val="left"/>
-      <w:pPr>
-        <w:ind w:left="6480" w:hanging="360"/>
-      </w:pPr>
-      <w:rPr>
-        <w:rFonts w:ascii="Wingdings" w:hAnsi="Wingdings" w:hint="default"/>
-      </w:rPr>
-    </w:lvl>
-  </w:abstractNum>
-  <w:abstractNum w:abstractNumId="36">
-    <w:nsid w:val="7CD07E31"/>
-    <w:multiLevelType w:val="hybridMultilevel"/>
-    <w:tmpl w:val="EC12333A"/>
-    <w:lvl w:ilvl="0">
-      <w:start w:val="1"/>
-      <w:numFmt w:val="bullet"/>
-      <w:lvlText w:val=""/>
-      <w:lvlJc w:val="left"/>
-      <w:pPr>
-        <w:ind w:left="720" w:hanging="360"/>
-      </w:pPr>
-      <w:rPr>
-        <w:rFonts w:ascii="Symbol" w:hAnsi="Symbol" w:hint="default"/>
-      </w:rPr>
-    </w:lvl>
-    <w:lvl w:ilvl="1" w:tentative="1">
-      <w:start w:val="1"/>
-      <w:numFmt w:val="bullet"/>
-      <w:lvlText w:val="o"/>
-      <w:lvlJc w:val="left"/>
-      <w:pPr>
-        <w:ind w:left="1440" w:hanging="360"/>
-      </w:pPr>
-      <w:rPr>
-        <w:rFonts w:ascii="Courier New" w:hAnsi="Courier New" w:cs="Courier New" w:hint="default"/>
-      </w:rPr>
-    </w:lvl>
-    <w:lvl w:ilvl="2" w:tentative="1">
-      <w:start w:val="1"/>
-      <w:numFmt w:val="bullet"/>
-      <w:lvlText w:val=""/>
-      <w:lvlJc w:val="left"/>
-      <w:pPr>
-        <w:ind w:left="2160" w:hanging="360"/>
-      </w:pPr>
-      <w:rPr>
-        <w:rFonts w:ascii="Wingdings" w:hAnsi="Wingdings" w:hint="default"/>
-      </w:rPr>
-    </w:lvl>
-    <w:lvl w:ilvl="3" w:tentative="1">
-      <w:start w:val="1"/>
-      <w:numFmt w:val="bullet"/>
-      <w:lvlText w:val=""/>
-      <w:lvlJc w:val="left"/>
-      <w:pPr>
-        <w:ind w:left="2880" w:hanging="360"/>
-      </w:pPr>
-      <w:rPr>
-        <w:rFonts w:ascii="Symbol" w:hAnsi="Symbol" w:hint="default"/>
-      </w:rPr>
-    </w:lvl>
-    <w:lvl w:ilvl="4" w:tentative="1">
-      <w:start w:val="1"/>
-      <w:numFmt w:val="bullet"/>
-      <w:lvlText w:val="o"/>
-      <w:lvlJc w:val="left"/>
-      <w:pPr>
-        <w:ind w:left="3600" w:hanging="360"/>
-      </w:pPr>
-      <w:rPr>
-        <w:rFonts w:ascii="Courier New" w:hAnsi="Courier New" w:cs="Courier New" w:hint="default"/>
-      </w:rPr>
-    </w:lvl>
-    <w:lvl w:ilvl="5" w:tentative="1">
-      <w:start w:val="1"/>
-      <w:numFmt w:val="bullet"/>
-      <w:lvlText w:val=""/>
-      <w:lvlJc w:val="left"/>
-      <w:pPr>
-        <w:ind w:left="4320" w:hanging="360"/>
-      </w:pPr>
-      <w:rPr>
-        <w:rFonts w:ascii="Wingdings" w:hAnsi="Wingdings" w:hint="default"/>
-      </w:rPr>
-    </w:lvl>
-    <w:lvl w:ilvl="6" w:tentative="1">
-      <w:start w:val="1"/>
-      <w:numFmt w:val="bullet"/>
-      <w:lvlText w:val=""/>
-      <w:lvlJc w:val="left"/>
-      <w:pPr>
-        <w:ind w:left="5040" w:hanging="360"/>
-      </w:pPr>
-      <w:rPr>
-        <w:rFonts w:ascii="Symbol" w:hAnsi="Symbol" w:hint="default"/>
-      </w:rPr>
-    </w:lvl>
-    <w:lvl w:ilvl="7" w:tentative="1">
-      <w:start w:val="1"/>
-      <w:numFmt w:val="bullet"/>
-      <w:lvlText w:val="o"/>
-      <w:lvlJc w:val="left"/>
-      <w:pPr>
-        <w:ind w:left="5760" w:hanging="360"/>
-      </w:pPr>
-      <w:rPr>
-        <w:rFonts w:ascii="Courier New" w:hAnsi="Courier New" w:cs="Courier New" w:hint="default"/>
-      </w:rPr>
-    </w:lvl>
-    <w:lvl w:ilvl="8" w:tentative="1">
-      <w:start w:val="1"/>
-      <w:numFmt w:val="bullet"/>
-      <w:lvlText w:val=""/>
-      <w:lvlJc w:val="left"/>
-      <w:pPr>
-        <w:ind w:left="6480" w:hanging="360"/>
-      </w:pPr>
-      <w:rPr>
-        <w:rFonts w:ascii="Wingdings" w:hAnsi="Wingdings" w:hint="default"/>
-      </w:rPr>
-    </w:lvl>
-  </w:abstractNum>
-  <w:abstractNum w:abstractNumId="37">
-    <w:nsid w:val="7CD07E32"/>
-    <w:multiLevelType w:val="hybridMultilevel"/>
-    <w:tmpl w:val="EC12333A"/>
-    <w:lvl w:ilvl="0">
-      <w:start w:val="1"/>
-      <w:numFmt w:val="bullet"/>
-      <w:lvlText w:val=""/>
-      <w:lvlJc w:val="left"/>
-      <w:pPr>
-        <w:ind w:left="720" w:hanging="360"/>
-      </w:pPr>
-      <w:rPr>
-        <w:rFonts w:ascii="Symbol" w:hAnsi="Symbol" w:hint="default"/>
-      </w:rPr>
-    </w:lvl>
-    <w:lvl w:ilvl="1" w:tentative="1">
-      <w:start w:val="1"/>
-      <w:numFmt w:val="bullet"/>
-      <w:lvlText w:val="o"/>
-      <w:lvlJc w:val="left"/>
-      <w:pPr>
-        <w:ind w:left="1440" w:hanging="360"/>
-      </w:pPr>
-      <w:rPr>
-        <w:rFonts w:ascii="Courier New" w:hAnsi="Courier New" w:cs="Courier New" w:hint="default"/>
-      </w:rPr>
-    </w:lvl>
-    <w:lvl w:ilvl="2" w:tentative="1">
-      <w:start w:val="1"/>
-      <w:numFmt w:val="bullet"/>
-      <w:lvlText w:val=""/>
-      <w:lvlJc w:val="left"/>
-      <w:pPr>
-        <w:ind w:left="2160" w:hanging="360"/>
-      </w:pPr>
-      <w:rPr>
-        <w:rFonts w:ascii="Wingdings" w:hAnsi="Wingdings" w:hint="default"/>
-      </w:rPr>
-    </w:lvl>
-    <w:lvl w:ilvl="3" w:tentative="1">
-      <w:start w:val="1"/>
-      <w:numFmt w:val="bullet"/>
-      <w:lvlText w:val=""/>
-      <w:lvlJc w:val="left"/>
-      <w:pPr>
-        <w:ind w:left="2880" w:hanging="360"/>
-      </w:pPr>
-      <w:rPr>
-        <w:rFonts w:ascii="Symbol" w:hAnsi="Symbol" w:hint="default"/>
-      </w:rPr>
-    </w:lvl>
-    <w:lvl w:ilvl="4" w:tentative="1">
-      <w:start w:val="1"/>
-      <w:numFmt w:val="bullet"/>
-      <w:lvlText w:val="o"/>
-      <w:lvlJc w:val="left"/>
-      <w:pPr>
-        <w:ind w:left="3600" w:hanging="360"/>
-      </w:pPr>
-      <w:rPr>
-        <w:rFonts w:ascii="Courier New" w:hAnsi="Courier New" w:cs="Courier New" w:hint="default"/>
-      </w:rPr>
-    </w:lvl>
-    <w:lvl w:ilvl="5" w:tentative="1">
-      <w:start w:val="1"/>
-      <w:numFmt w:val="bullet"/>
-      <w:lvlText w:val=""/>
-      <w:lvlJc w:val="left"/>
-      <w:pPr>
-        <w:ind w:left="4320" w:hanging="360"/>
-      </w:pPr>
-      <w:rPr>
-        <w:rFonts w:ascii="Wingdings" w:hAnsi="Wingdings" w:hint="default"/>
-      </w:rPr>
-    </w:lvl>
-    <w:lvl w:ilvl="6" w:tentative="1">
-      <w:start w:val="1"/>
-      <w:numFmt w:val="bullet"/>
-      <w:lvlText w:val=""/>
-      <w:lvlJc w:val="left"/>
-      <w:pPr>
-        <w:ind w:left="5040" w:hanging="360"/>
-      </w:pPr>
-      <w:rPr>
-        <w:rFonts w:ascii="Symbol" w:hAnsi="Symbol" w:hint="default"/>
-      </w:rPr>
-    </w:lvl>
-    <w:lvl w:ilvl="7" w:tentative="1">
-      <w:start w:val="1"/>
-      <w:numFmt w:val="bullet"/>
-      <w:lvlText w:val="o"/>
-      <w:lvlJc w:val="left"/>
-      <w:pPr>
-        <w:ind w:left="5760" w:hanging="360"/>
-      </w:pPr>
-      <w:rPr>
-        <w:rFonts w:ascii="Courier New" w:hAnsi="Courier New" w:cs="Courier New" w:hint="default"/>
-      </w:rPr>
-    </w:lvl>
-    <w:lvl w:ilvl="8" w:tentative="1">
-      <w:start w:val="1"/>
-      <w:numFmt w:val="bullet"/>
-      <w:lvlText w:val=""/>
-      <w:lvlJc w:val="left"/>
-      <w:pPr>
-        <w:ind w:left="6480" w:hanging="360"/>
-      </w:pPr>
-      <w:rPr>
-        <w:rFonts w:ascii="Wingdings" w:hAnsi="Wingdings" w:hint="default"/>
-      </w:rPr>
-    </w:lvl>
-  </w:abstractNum>
   <w:num w:numId="1">
+    <w:abstractNumId w:val="2"/>
+  </w:num>
+  <w:num w:numId="2">
     <w:abstractNumId w:val="1"/>
   </w:num>
-  <w:num w:numId="2">
-    <w:abstractNumId w:val="0"/>
+  <w:num w:numId="3">
+    <w:abstractNumId w:val="4"/>
   </w:num>
-  <w:num w:numId="3">
+  <w:num w:numId="4">
     <w:abstractNumId w:val="3"/>
   </w:num>
-  <w:num w:numId="4">
-    <w:abstractNumId w:val="2"/>
-  </w:num>
   <w:num w:numId="5">
-    <w:abstractNumId w:val="4"/>
+    <w:abstractNumId w:val="5"/>
   </w:num>
   <w:num w:numId="6">
-    <w:abstractNumId w:val="5"/>
-  </w:num>
-  <w:num w:numId="7">
-    <w:abstractNumId w:val="6"/>
-  </w:num>
-  <w:num w:numId="8">
-    <w:abstractNumId w:val="7"/>
-  </w:num>
-  <w:num w:numId="9">
-    <w:abstractNumId w:val="8"/>
-  </w:num>
-  <w:num w:numId="10">
-    <w:abstractNumId w:val="9"/>
-  </w:num>
-  <w:num w:numId="11">
-    <w:abstractNumId w:val="10"/>
-  </w:num>
-  <w:num w:numId="12">
-    <w:abstractNumId w:val="11"/>
-  </w:num>
-  <w:num w:numId="13">
-    <w:abstractNumId w:val="12"/>
-  </w:num>
-  <w:num w:numId="14">
-    <w:abstractNumId w:val="13"/>
-  </w:num>
-  <w:num w:numId="15">
-    <w:abstractNumId w:val="14"/>
-  </w:num>
-  <w:num w:numId="16">
-    <w:abstractNumId w:val="15"/>
-  </w:num>
-  <w:num w:numId="17">
-    <w:abstractNumId w:val="16"/>
-  </w:num>
-  <w:num w:numId="18">
-    <w:abstractNumId w:val="17"/>
-  </w:num>
-  <w:num w:numId="19">
-    <w:abstractNumId w:val="18"/>
-  </w:num>
-  <w:num w:numId="20">
-    <w:abstractNumId w:val="19"/>
-  </w:num>
-  <w:num w:numId="21">
-    <w:abstractNumId w:val="20"/>
-  </w:num>
-  <w:num w:numId="22">
-    <w:abstractNumId w:val="21"/>
-  </w:num>
-  <w:num w:numId="23">
-    <w:abstractNumId w:val="22"/>
-  </w:num>
-  <w:num w:numId="24">
-    <w:abstractNumId w:val="23"/>
-  </w:num>
-  <w:num w:numId="25">
-    <w:abstractNumId w:val="24"/>
-  </w:num>
-  <w:num w:numId="26">
-    <w:abstractNumId w:val="25"/>
-  </w:num>
-  <w:num w:numId="27">
-    <w:abstractNumId w:val="26"/>
-  </w:num>
-  <w:num w:numId="28">
-    <w:abstractNumId w:val="27"/>
-  </w:num>
-  <w:num w:numId="29">
-    <w:abstractNumId w:val="28"/>
-  </w:num>
-  <w:num w:numId="30">
-    <w:abstractNumId w:val="29"/>
-  </w:num>
-  <w:num w:numId="31">
-    <w:abstractNumId w:val="30"/>
-  </w:num>
-  <w:num w:numId="32">
-    <w:abstractNumId w:val="31"/>
-  </w:num>
-  <w:num w:numId="33">
-    <w:abstractNumId w:val="32"/>
-  </w:num>
-  <w:num w:numId="34">
-    <w:abstractNumId w:val="33"/>
-  </w:num>
-  <w:num w:numId="35">
-    <w:abstractNumId w:val="34"/>
-  </w:num>
-  <w:num w:numId="36">
-    <w:abstractNumId w:val="35"/>
-  </w:num>
-  <w:num w:numId="37">
-    <w:abstractNumId w:val="36"/>
-  </w:num>
-  <w:num w:numId="38">
-    <w:abstractNumId w:val="37"/>
+    <w:abstractNumId w:val="0"/>
   </w:num>
 </w:numbering>
 </file>

</xml_diff>